<commit_message>
Added empty .NET project to /app
</commit_message>
<xml_diff>
--- a/INB373_WALTON_Assignment_Proposal.docx
+++ b/INB373_WALTON_Assignment_Proposal.docx
@@ -27,7 +27,15 @@
         <w:pStyle w:val="Subtitle"/>
       </w:pPr>
       <w:r>
-        <w:t>Michael Walton  (04089022)</w:t>
+        <w:t xml:space="preserve">Michael </w:t>
+      </w:r>
+      <w:proofErr w:type="gramStart"/>
+      <w:r>
+        <w:t>Walton  (</w:t>
+      </w:r>
+      <w:proofErr w:type="gramEnd"/>
+      <w:r>
+        <w:t>04089022)</w:t>
       </w:r>
     </w:p>
     <w:p>
@@ -84,9 +92,11 @@
       <w:r>
         <w:t xml:space="preserve"> </w:t>
       </w:r>
+      <w:proofErr w:type="spellStart"/>
       <w:r>
         <w:t>RealXP</w:t>
       </w:r>
+      <w:proofErr w:type="spellEnd"/>
       <w:r>
         <w:t>˟</w:t>
       </w:r>
@@ -102,8 +112,13 @@
         <w:t>This project will leverage .NET technology to sel</w:t>
       </w:r>
       <w:r>
-        <w:t>l tickets to RealXP</w:t>
-      </w:r>
+        <w:t xml:space="preserve">l tickets to </w:t>
+      </w:r>
+      <w:proofErr w:type="spellStart"/>
+      <w:r>
+        <w:t>RealXP</w:t>
+      </w:r>
+      <w:proofErr w:type="spellEnd"/>
       <w:r>
         <w:t>˟</w:t>
       </w:r>
@@ -119,7 +134,15 @@
     </w:p>
     <w:p>
       <w:r>
-        <w:t xml:space="preserve">The project will not actually provide a RealXP experience event using Virtual reality, but rather demonstrate what the website </w:t>
+        <w:t xml:space="preserve">The project will not actually provide a </w:t>
+      </w:r>
+      <w:proofErr w:type="spellStart"/>
+      <w:r>
+        <w:t>RealXP</w:t>
+      </w:r>
+      <w:proofErr w:type="spellEnd"/>
+      <w:r>
+        <w:t xml:space="preserve"> experience event using Virtual reality, but rather demonstrate what the website </w:t>
       </w:r>
       <w:r>
         <w:t xml:space="preserve">selling and hosting this service </w:t>
@@ -130,9 +153,8 @@
       <w:r>
         <w:t>.</w:t>
       </w:r>
-      <w:bookmarkStart w:id="0" w:name="_GoBack"/>
-      <w:bookmarkEnd w:id="0"/>
     </w:p>
+    <w:p/>
     <w:p>
       <w:pPr>
         <w:pStyle w:val="Heading1"/>
@@ -245,14 +267,12 @@
       <w:r>
         <w:t>Customer account management</w:t>
       </w:r>
+      <w:bookmarkStart w:id="0" w:name="_GoBack"/>
+      <w:bookmarkEnd w:id="0"/>
     </w:p>
     <w:p>
       <w:pPr>
         <w:pStyle w:val="ListParagraph"/>
-        <w:numPr>
-          <w:ilvl w:val="0"/>
-          <w:numId w:val="1"/>
-        </w:numPr>
       </w:pPr>
     </w:p>
     <w:p>
@@ -468,7 +488,55 @@
           <w:bdr w:val="none" w:sz="0" w:space="0" w:color="auto" w:frame="1"/>
           <w:shd w:val="clear" w:color="auto" w:fill="F5F5F5"/>
         </w:rPr>
-        <w:t>Creative Commons Attribution-NonCommercial-ShareAlike 4.0 International License</w:t>
+        <w:t>Creative Commons Attribution-</w:t>
+      </w:r>
+      <w:proofErr w:type="spellStart"/>
+      <w:r>
+        <w:rPr>
+          <w:rStyle w:val="Hyperlink"/>
+          <w:rFonts w:ascii="Helvetica" w:hAnsi="Helvetica" w:cs="Helvetica"/>
+          <w:color w:val="4374B7"/>
+          <w:sz w:val="12"/>
+          <w:bdr w:val="none" w:sz="0" w:space="0" w:color="auto" w:frame="1"/>
+          <w:shd w:val="clear" w:color="auto" w:fill="F5F5F5"/>
+        </w:rPr>
+        <w:t>NonCommercial</w:t>
+      </w:r>
+      <w:proofErr w:type="spellEnd"/>
+      <w:r>
+        <w:rPr>
+          <w:rStyle w:val="Hyperlink"/>
+          <w:rFonts w:ascii="Helvetica" w:hAnsi="Helvetica" w:cs="Helvetica"/>
+          <w:color w:val="4374B7"/>
+          <w:sz w:val="12"/>
+          <w:bdr w:val="none" w:sz="0" w:space="0" w:color="auto" w:frame="1"/>
+          <w:shd w:val="clear" w:color="auto" w:fill="F5F5F5"/>
+        </w:rPr>
+        <w:t>-</w:t>
+      </w:r>
+      <w:proofErr w:type="spellStart"/>
+      <w:r>
+        <w:rPr>
+          <w:rStyle w:val="Hyperlink"/>
+          <w:rFonts w:ascii="Helvetica" w:hAnsi="Helvetica" w:cs="Helvetica"/>
+          <w:color w:val="4374B7"/>
+          <w:sz w:val="12"/>
+          <w:bdr w:val="none" w:sz="0" w:space="0" w:color="auto" w:frame="1"/>
+          <w:shd w:val="clear" w:color="auto" w:fill="F5F5F5"/>
+        </w:rPr>
+        <w:t>ShareAlike</w:t>
+      </w:r>
+      <w:proofErr w:type="spellEnd"/>
+      <w:r>
+        <w:rPr>
+          <w:rStyle w:val="Hyperlink"/>
+          <w:rFonts w:ascii="Helvetica" w:hAnsi="Helvetica" w:cs="Helvetica"/>
+          <w:color w:val="4374B7"/>
+          <w:sz w:val="12"/>
+          <w:bdr w:val="none" w:sz="0" w:space="0" w:color="auto" w:frame="1"/>
+          <w:shd w:val="clear" w:color="auto" w:fill="F5F5F5"/>
+        </w:rPr>
+        <w:t xml:space="preserve"> 4.0 International License</w:t>
       </w:r>
     </w:hyperlink>
     <w:r>
@@ -505,7 +573,27 @@
         <w:sz w:val="12"/>
         <w:shd w:val="clear" w:color="auto" w:fill="F5F5F5"/>
       </w:rPr>
-      <w:t>˟ RealXP is a working brand and concept for virtual reality live event</w:t>
+      <w:t xml:space="preserve">˟ </w:t>
+    </w:r>
+    <w:proofErr w:type="spellStart"/>
+    <w:r>
+      <w:rPr>
+        <w:rFonts w:ascii="Helvetica" w:hAnsi="Helvetica" w:cs="Helvetica"/>
+        <w:color w:val="000000"/>
+        <w:sz w:val="12"/>
+        <w:shd w:val="clear" w:color="auto" w:fill="F5F5F5"/>
+      </w:rPr>
+      <w:t>RealXP</w:t>
+    </w:r>
+    <w:proofErr w:type="spellEnd"/>
+    <w:r>
+      <w:rPr>
+        <w:rFonts w:ascii="Helvetica" w:hAnsi="Helvetica" w:cs="Helvetica"/>
+        <w:color w:val="000000"/>
+        <w:sz w:val="12"/>
+        <w:shd w:val="clear" w:color="auto" w:fill="F5F5F5"/>
+      </w:rPr>
+      <w:t xml:space="preserve"> is a working brand and concept for virtual reality live event</w:t>
     </w:r>
     <w:r>
       <w:rPr>
@@ -2800,7 +2888,7 @@
 </file>
 
 <file path=customXml/itemProps1.xml><?xml version="1.0" encoding="utf-8"?>
-<ds:datastoreItem xmlns:ds="http://schemas.openxmlformats.org/officeDocument/2006/customXml" ds:itemID="{AC542B17-645F-42F6-BF80-08DCAA6D0FA0}">
+<ds:datastoreItem xmlns:ds="http://schemas.openxmlformats.org/officeDocument/2006/customXml" ds:itemID="{1F5D377C-105C-464A-9632-99CD0381012D}">
   <ds:schemaRefs>
     <ds:schemaRef ds:uri="http://schemas.openxmlformats.org/officeDocument/2006/bibliography"/>
   </ds:schemaRefs>

</xml_diff>

<commit_message>
Updated Proposal document with db notation
</commit_message>
<xml_diff>
--- a/INB373_WALTON_Assignment_Proposal.docx
+++ b/INB373_WALTON_Assignment_Proposal.docx
@@ -1,6 +1,6 @@
 
 <file path=word/document.xml><?xml version="1.0" encoding="utf-8"?>
-<w:document xmlns:wpc="http://schemas.microsoft.com/office/word/2010/wordprocessingCanvas" xmlns:mc="http://schemas.openxmlformats.org/markup-compatibility/2006" xmlns:o="urn:schemas-microsoft-com:office:office" xmlns:r="http://schemas.openxmlformats.org/officeDocument/2006/relationships" xmlns:m="http://schemas.openxmlformats.org/officeDocument/2006/math" xmlns:v="urn:schemas-microsoft-com:vml" xmlns:wp14="http://schemas.microsoft.com/office/word/2010/wordprocessingDrawing" xmlns:wp="http://schemas.openxmlformats.org/drawingml/2006/wordprocessingDrawing" xmlns:w10="urn:schemas-microsoft-com:office:word" xmlns:w="http://schemas.openxmlformats.org/wordprocessingml/2006/main" xmlns:w14="http://schemas.microsoft.com/office/word/2010/wordml" xmlns:wpg="http://schemas.microsoft.com/office/word/2010/wordprocessingGroup" xmlns:wpi="http://schemas.microsoft.com/office/word/2010/wordprocessingInk" xmlns:wne="http://schemas.microsoft.com/office/word/2006/wordml" xmlns:wps="http://schemas.microsoft.com/office/word/2010/wordprocessingShape" mc:Ignorable="w14 wp14">
+<w:document xmlns:wpc="http://schemas.microsoft.com/office/word/2010/wordprocessingCanvas" xmlns:mc="http://schemas.openxmlformats.org/markup-compatibility/2006" xmlns:o="urn:schemas-microsoft-com:office:office" xmlns:r="http://schemas.openxmlformats.org/officeDocument/2006/relationships" xmlns:m="http://schemas.openxmlformats.org/officeDocument/2006/math" xmlns:v="urn:schemas-microsoft-com:vml" xmlns:wp14="http://schemas.microsoft.com/office/word/2010/wordprocessingDrawing" xmlns:wp="http://schemas.openxmlformats.org/drawingml/2006/wordprocessingDrawing" xmlns:w10="urn:schemas-microsoft-com:office:word" xmlns:w="http://schemas.openxmlformats.org/wordprocessingml/2006/main" xmlns:w14="http://schemas.microsoft.com/office/word/2010/wordml" xmlns:w15="http://schemas.microsoft.com/office/word/2012/wordml" xmlns:wpg="http://schemas.microsoft.com/office/word/2010/wordprocessingGroup" xmlns:wpi="http://schemas.microsoft.com/office/word/2010/wordprocessingInk" xmlns:wne="http://schemas.microsoft.com/office/word/2006/wordml" xmlns:wps="http://schemas.microsoft.com/office/word/2010/wordprocessingShape" mc:Ignorable="w14 w15 wp14">
   <w:body>
     <w:p>
       <w:pPr>
@@ -27,15 +27,7 @@
         <w:pStyle w:val="Subtitle"/>
       </w:pPr>
       <w:r>
-        <w:t xml:space="preserve">Michael </w:t>
-      </w:r>
-      <w:proofErr w:type="gramStart"/>
-      <w:r>
-        <w:t>Walton  (</w:t>
-      </w:r>
-      <w:proofErr w:type="gramEnd"/>
-      <w:r>
-        <w:t>04089022)</w:t>
+        <w:t>Michael Walton (04089022)</w:t>
       </w:r>
     </w:p>
     <w:p>
@@ -51,10 +43,22 @@
         <w:t xml:space="preserve">Ever wanted to attend your favourite sporting or music event but couldn’t make it to the venue? What if you </w:t>
       </w:r>
       <w:r>
-        <w:t xml:space="preserve">had the hottest seat for </w:t>
-      </w:r>
-      <w:r>
-        <w:t>the Champions League final, from the comfort of your own home? Virtual Reality is becoming a rea</w:t>
+        <w:t>could be</w:t>
+      </w:r>
+      <w:r>
+        <w:t xml:space="preserve"> b</w:t>
+      </w:r>
+      <w:r>
+        <w:t xml:space="preserve">est seat for </w:t>
+      </w:r>
+      <w:r>
+        <w:t xml:space="preserve">the Champions League final, </w:t>
+      </w:r>
+      <w:r>
+        <w:t xml:space="preserve">live </w:t>
+      </w:r>
+      <w:r>
+        <w:t>from the comfort of your own home? Virtual Reality is becoming a rea</w:t>
       </w:r>
       <w:r>
         <w:t>lity, coupling this with</w:t>
@@ -92,11 +96,9 @@
       <w:r>
         <w:t xml:space="preserve"> </w:t>
       </w:r>
-      <w:proofErr w:type="spellStart"/>
       <w:r>
         <w:t>RealXP</w:t>
       </w:r>
-      <w:proofErr w:type="spellEnd"/>
       <w:r>
         <w:t>˟</w:t>
       </w:r>
@@ -104,7 +106,15 @@
         <w:t xml:space="preserve"> aims </w:t>
       </w:r>
       <w:r>
-        <w:t>to put you in the venue.</w:t>
+        <w:t>to put you in the venue</w:t>
+      </w:r>
+      <w:r>
+        <w:t xml:space="preserve"> for the real experience</w:t>
+      </w:r>
+      <w:bookmarkStart w:id="0" w:name="_GoBack"/>
+      <w:bookmarkEnd w:id="0"/>
+      <w:r>
+        <w:t>.</w:t>
       </w:r>
     </w:p>
     <w:p>
@@ -112,13 +122,8 @@
         <w:t>This project will leverage .NET technology to sel</w:t>
       </w:r>
       <w:r>
-        <w:t xml:space="preserve">l tickets to </w:t>
-      </w:r>
-      <w:proofErr w:type="spellStart"/>
-      <w:r>
-        <w:t>RealXP</w:t>
-      </w:r>
-      <w:proofErr w:type="spellEnd"/>
+        <w:t>l tickets to RealXP</w:t>
+      </w:r>
       <w:r>
         <w:t>˟</w:t>
       </w:r>
@@ -134,15 +139,7 @@
     </w:p>
     <w:p>
       <w:r>
-        <w:t xml:space="preserve">The project will not actually provide a </w:t>
-      </w:r>
-      <w:proofErr w:type="spellStart"/>
-      <w:r>
-        <w:t>RealXP</w:t>
-      </w:r>
-      <w:proofErr w:type="spellEnd"/>
-      <w:r>
-        <w:t xml:space="preserve"> experience event using Virtual reality, but rather demonstrate what the website </w:t>
+        <w:t xml:space="preserve">The project will not actually provide a RealXP experience event using Virtual reality, but rather demonstrate what the website </w:t>
       </w:r>
       <w:r>
         <w:t xml:space="preserve">selling and hosting this service </w:t>
@@ -208,7 +205,13 @@
         </w:numPr>
       </w:pPr>
       <w:r>
-        <w:t>Display user reviews</w:t>
+        <w:t>Display user</w:t>
+      </w:r>
+      <w:r>
+        <w:t xml:space="preserve"> venue</w:t>
+      </w:r>
+      <w:r>
+        <w:t xml:space="preserve"> reviews</w:t>
       </w:r>
     </w:p>
     <w:p>
@@ -235,7 +238,10 @@
         </w:numPr>
       </w:pPr>
       <w:r>
-        <w:t xml:space="preserve">Joining events (no actual </w:t>
+        <w:t>Joining event</w:t>
+      </w:r>
+      <w:r>
+        <w:t xml:space="preserve"> (no actual </w:t>
       </w:r>
       <w:r>
         <w:t>event shown, a placeholder video will be used</w:t>
@@ -267,12 +273,22 @@
       <w:r>
         <w:t>Customer account management</w:t>
       </w:r>
-      <w:bookmarkStart w:id="0" w:name="_GoBack"/>
-      <w:bookmarkEnd w:id="0"/>
     </w:p>
     <w:p>
       <w:pPr>
         <w:pStyle w:val="ListParagraph"/>
+        <w:numPr>
+          <w:ilvl w:val="0"/>
+          <w:numId w:val="1"/>
+        </w:numPr>
+      </w:pPr>
+      <w:r>
+        <w:t>Customer action logging</w:t>
+      </w:r>
+    </w:p>
+    <w:p>
+      <w:pPr>
+        <w:pStyle w:val="ListParagraph"/>
       </w:pPr>
     </w:p>
     <w:p>
@@ -283,8 +299,492 @@
         <w:t>Database Schema (alpha)</w:t>
       </w:r>
     </w:p>
+    <w:p>
+      <w:r>
+        <w:t>The database schema is described below in Relational Notation. This is an alpha release of the dat</w:t>
+      </w:r>
+      <w:r>
+        <w:t>abase and the sche</w:t>
+      </w:r>
+      <w:r>
+        <w:t>ma may change</w:t>
+      </w:r>
+      <w:r>
+        <w:t>.</w:t>
+      </w:r>
+    </w:p>
+    <w:p>
+      <w:pPr>
+        <w:rPr>
+          <w:rFonts w:ascii="Courier New" w:hAnsi="Courier New" w:cs="Courier New"/>
+        </w:rPr>
+      </w:pPr>
+      <w:r>
+        <w:rPr>
+          <w:rFonts w:ascii="Courier New" w:hAnsi="Courier New" w:cs="Courier New"/>
+        </w:rPr>
+        <w:t>cameras (</w:t>
+      </w:r>
+      <w:r>
+        <w:rPr>
+          <w:rFonts w:ascii="Courier New" w:hAnsi="Courier New" w:cs="Courier New"/>
+          <w:u w:val="single"/>
+        </w:rPr>
+        <w:t>camera_id</w:t>
+      </w:r>
+      <w:r>
+        <w:rPr>
+          <w:rFonts w:ascii="Courier New" w:hAnsi="Courier New" w:cs="Courier New"/>
+        </w:rPr>
+        <w:t>, camera_brand , camera_model, camera_max_seats, camera_resolution_x, camera_resolution_y, camera_has_audio, camera_fps)</w:t>
+      </w:r>
+    </w:p>
+    <w:p>
+      <w:pPr>
+        <w:rPr>
+          <w:rFonts w:ascii="Courier New" w:hAnsi="Courier New" w:cs="Courier New"/>
+        </w:rPr>
+      </w:pPr>
+      <w:r>
+        <w:rPr>
+          <w:rFonts w:ascii="Courier New" w:hAnsi="Courier New" w:cs="Courier New"/>
+        </w:rPr>
+        <w:t>event_seats (</w:t>
+      </w:r>
+      <w:r>
+        <w:rPr>
+          <w:rFonts w:ascii="Courier New" w:hAnsi="Courier New" w:cs="Courier New"/>
+          <w:u w:val="single"/>
+        </w:rPr>
+        <w:t>event_seat_id</w:t>
+      </w:r>
+      <w:r>
+        <w:rPr>
+          <w:rFonts w:ascii="Courier New" w:hAnsi="Courier New" w:cs="Courier New"/>
+        </w:rPr>
+        <w:t xml:space="preserve">, </w:t>
+      </w:r>
+      <w:r>
+        <w:rPr>
+          <w:rFonts w:ascii="Courier New" w:hAnsi="Courier New" w:cs="Courier New"/>
+          <w:u w:val="dotted"/>
+        </w:rPr>
+        <w:t>event_id</w:t>
+      </w:r>
+      <w:r>
+        <w:rPr>
+          <w:rFonts w:ascii="Courier New" w:hAnsi="Courier New" w:cs="Courier New"/>
+        </w:rPr>
+        <w:t xml:space="preserve">, </w:t>
+      </w:r>
+      <w:r>
+        <w:rPr>
+          <w:rFonts w:ascii="Courier New" w:hAnsi="Courier New" w:cs="Courier New"/>
+          <w:u w:val="dotted"/>
+        </w:rPr>
+        <w:t>seat_id</w:t>
+      </w:r>
+      <w:r>
+        <w:rPr>
+          <w:rFonts w:ascii="Courier New" w:hAnsi="Courier New" w:cs="Courier New"/>
+        </w:rPr>
+        <w:t>, event_seat_sell_capacity, event_seat_price)</w:t>
+      </w:r>
+    </w:p>
+    <w:p>
+      <w:pPr>
+        <w:rPr>
+          <w:rFonts w:ascii="Courier New" w:hAnsi="Courier New" w:cs="Courier New"/>
+        </w:rPr>
+      </w:pPr>
+      <w:r>
+        <w:rPr>
+          <w:rFonts w:ascii="Courier New" w:hAnsi="Courier New" w:cs="Courier New"/>
+        </w:rPr>
+        <w:lastRenderedPageBreak/>
+        <w:t>events (</w:t>
+      </w:r>
+      <w:r>
+        <w:rPr>
+          <w:rFonts w:ascii="Courier New" w:hAnsi="Courier New" w:cs="Courier New"/>
+          <w:u w:val="single"/>
+        </w:rPr>
+        <w:t>event_id</w:t>
+      </w:r>
+      <w:r>
+        <w:rPr>
+          <w:rFonts w:ascii="Courier New" w:hAnsi="Courier New" w:cs="Courier New"/>
+        </w:rPr>
+        <w:t xml:space="preserve">, </w:t>
+      </w:r>
+      <w:r>
+        <w:rPr>
+          <w:rFonts w:ascii="Courier New" w:hAnsi="Courier New" w:cs="Courier New"/>
+          <w:u w:val="dotted"/>
+        </w:rPr>
+        <w:t>venue_id</w:t>
+      </w:r>
+      <w:r>
+        <w:rPr>
+          <w:rFonts w:ascii="Courier New" w:hAnsi="Courier New" w:cs="Courier New"/>
+        </w:rPr>
+        <w:t>, event_start_time, event_end_time, event_name)</w:t>
+      </w:r>
+    </w:p>
+    <w:p>
+      <w:pPr>
+        <w:rPr>
+          <w:rFonts w:ascii="Courier New" w:hAnsi="Courier New" w:cs="Courier New"/>
+        </w:rPr>
+      </w:pPr>
+      <w:r>
+        <w:rPr>
+          <w:rFonts w:ascii="Courier New" w:hAnsi="Courier New" w:cs="Courier New"/>
+        </w:rPr>
+        <w:t>payment_methods (</w:t>
+      </w:r>
+      <w:r>
+        <w:rPr>
+          <w:rFonts w:ascii="Courier New" w:hAnsi="Courier New" w:cs="Courier New"/>
+          <w:u w:val="single"/>
+        </w:rPr>
+        <w:t>payment_method_id</w:t>
+      </w:r>
+      <w:r>
+        <w:rPr>
+          <w:rFonts w:ascii="Courier New" w:hAnsi="Courier New" w:cs="Courier New"/>
+        </w:rPr>
+        <w:t>, payment_method_name)</w:t>
+      </w:r>
+    </w:p>
+    <w:p>
+      <w:pPr>
+        <w:rPr>
+          <w:rFonts w:ascii="Courier New" w:hAnsi="Courier New" w:cs="Courier New"/>
+        </w:rPr>
+      </w:pPr>
+      <w:r>
+        <w:rPr>
+          <w:rFonts w:ascii="Courier New" w:hAnsi="Courier New" w:cs="Courier New"/>
+        </w:rPr>
+        <w:t>payments (</w:t>
+      </w:r>
+      <w:r>
+        <w:rPr>
+          <w:rFonts w:ascii="Courier New" w:hAnsi="Courier New" w:cs="Courier New"/>
+          <w:u w:val="single"/>
+        </w:rPr>
+        <w:t>payment_id</w:t>
+      </w:r>
+      <w:r>
+        <w:rPr>
+          <w:rFonts w:ascii="Courier New" w:hAnsi="Courier New" w:cs="Courier New"/>
+        </w:rPr>
+        <w:t xml:space="preserve">, </w:t>
+      </w:r>
+      <w:r>
+        <w:rPr>
+          <w:rFonts w:ascii="Courier New" w:hAnsi="Courier New" w:cs="Courier New"/>
+          <w:u w:val="dotted"/>
+        </w:rPr>
+        <w:t>payment_method_id</w:t>
+      </w:r>
+      <w:r>
+        <w:rPr>
+          <w:rFonts w:ascii="Courier New" w:hAnsi="Courier New" w:cs="Courier New"/>
+        </w:rPr>
+        <w:t>, payment_successful, payment_gateway_transaction_reference)</w:t>
+      </w:r>
+    </w:p>
+    <w:p>
+      <w:pPr>
+        <w:rPr>
+          <w:rFonts w:ascii="Courier New" w:hAnsi="Courier New" w:cs="Courier New"/>
+        </w:rPr>
+      </w:pPr>
+      <w:r>
+        <w:rPr>
+          <w:rFonts w:ascii="Courier New" w:hAnsi="Courier New" w:cs="Courier New"/>
+        </w:rPr>
+        <w:t>seats (</w:t>
+      </w:r>
+      <w:r>
+        <w:rPr>
+          <w:rFonts w:ascii="Courier New" w:hAnsi="Courier New" w:cs="Courier New"/>
+          <w:u w:val="single"/>
+        </w:rPr>
+        <w:t>seat_id</w:t>
+      </w:r>
+      <w:r>
+        <w:rPr>
+          <w:rFonts w:ascii="Courier New" w:hAnsi="Courier New" w:cs="Courier New"/>
+        </w:rPr>
+        <w:t xml:space="preserve">, </w:t>
+      </w:r>
+      <w:r>
+        <w:rPr>
+          <w:rFonts w:ascii="Courier New" w:hAnsi="Courier New" w:cs="Courier New"/>
+          <w:u w:val="dotted"/>
+        </w:rPr>
+        <w:t>camera_id</w:t>
+      </w:r>
+      <w:r>
+        <w:rPr>
+          <w:rFonts w:ascii="Courier New" w:hAnsi="Courier New" w:cs="Courier New"/>
+        </w:rPr>
+        <w:t xml:space="preserve">, </w:t>
+      </w:r>
+      <w:r>
+        <w:rPr>
+          <w:rFonts w:ascii="Courier New" w:hAnsi="Courier New" w:cs="Courier New"/>
+          <w:u w:val="dotted"/>
+        </w:rPr>
+        <w:t>venue_id</w:t>
+      </w:r>
+      <w:r>
+        <w:rPr>
+          <w:rFonts w:ascii="Courier New" w:hAnsi="Courier New" w:cs="Courier New"/>
+        </w:rPr>
+        <w:t>, seat_capacity, seat_number, seat_row, seat_section, seat_description, seat_sample_view)</w:t>
+      </w:r>
+    </w:p>
+    <w:p>
+      <w:pPr>
+        <w:rPr>
+          <w:rFonts w:ascii="Courier New" w:hAnsi="Courier New" w:cs="Courier New"/>
+        </w:rPr>
+      </w:pPr>
+      <w:r>
+        <w:rPr>
+          <w:rFonts w:ascii="Courier New" w:hAnsi="Courier New" w:cs="Courier New"/>
+        </w:rPr>
+        <w:t>user_addresses (</w:t>
+      </w:r>
+      <w:r>
+        <w:rPr>
+          <w:rFonts w:ascii="Courier New" w:hAnsi="Courier New" w:cs="Courier New"/>
+          <w:u w:val="single"/>
+        </w:rPr>
+        <w:t>user_address_id</w:t>
+      </w:r>
+      <w:r>
+        <w:rPr>
+          <w:rFonts w:ascii="Courier New" w:hAnsi="Courier New" w:cs="Courier New"/>
+        </w:rPr>
+        <w:t xml:space="preserve">, </w:t>
+      </w:r>
+      <w:r>
+        <w:rPr>
+          <w:rFonts w:ascii="Courier New" w:hAnsi="Courier New" w:cs="Courier New"/>
+          <w:u w:val="dotted"/>
+        </w:rPr>
+        <w:t>user_id</w:t>
+      </w:r>
+      <w:r>
+        <w:rPr>
+          <w:rFonts w:ascii="Courier New" w:hAnsi="Courier New" w:cs="Courier New"/>
+        </w:rPr>
+        <w:t>, user_address_name, user_address_country, user_address_city, user_address_state, user_address_line1, user_address_line2, user_address_line3, user_address_line4, user_address_postcode)</w:t>
+      </w:r>
+    </w:p>
+    <w:p>
+      <w:pPr>
+        <w:rPr>
+          <w:rFonts w:ascii="Courier New" w:hAnsi="Courier New" w:cs="Courier New"/>
+        </w:rPr>
+      </w:pPr>
+      <w:r>
+        <w:rPr>
+          <w:rFonts w:ascii="Courier New" w:hAnsi="Courier New" w:cs="Courier New"/>
+        </w:rPr>
+        <w:t>user_logs (</w:t>
+      </w:r>
+      <w:r>
+        <w:rPr>
+          <w:rFonts w:ascii="Courier New" w:hAnsi="Courier New" w:cs="Courier New"/>
+          <w:u w:val="single"/>
+        </w:rPr>
+        <w:t>user_logs_id</w:t>
+      </w:r>
+      <w:r>
+        <w:rPr>
+          <w:rFonts w:ascii="Courier New" w:hAnsi="Courier New" w:cs="Courier New"/>
+        </w:rPr>
+        <w:t xml:space="preserve">, </w:t>
+      </w:r>
+      <w:r>
+        <w:rPr>
+          <w:rFonts w:ascii="Courier New" w:hAnsi="Courier New" w:cs="Courier New"/>
+          <w:u w:val="dotted"/>
+        </w:rPr>
+        <w:t>user_id</w:t>
+      </w:r>
+      <w:r>
+        <w:rPr>
+          <w:rFonts w:ascii="Courier New" w:hAnsi="Courier New" w:cs="Courier New"/>
+        </w:rPr>
+        <w:t>, users_logs_action, users_logs_timestamp)</w:t>
+      </w:r>
+    </w:p>
+    <w:p>
+      <w:pPr>
+        <w:rPr>
+          <w:rFonts w:ascii="Courier New" w:hAnsi="Courier New" w:cs="Courier New"/>
+        </w:rPr>
+      </w:pPr>
+      <w:r>
+        <w:rPr>
+          <w:rFonts w:ascii="Courier New" w:hAnsi="Courier New" w:cs="Courier New"/>
+        </w:rPr>
+        <w:t>user_purchases (</w:t>
+      </w:r>
+      <w:r>
+        <w:rPr>
+          <w:rFonts w:ascii="Courier New" w:hAnsi="Courier New" w:cs="Courier New"/>
+          <w:u w:val="single"/>
+        </w:rPr>
+        <w:t>user_purchase_id</w:t>
+      </w:r>
+      <w:r>
+        <w:rPr>
+          <w:rFonts w:ascii="Courier New" w:hAnsi="Courier New" w:cs="Courier New"/>
+        </w:rPr>
+        <w:t xml:space="preserve">, </w:t>
+      </w:r>
+      <w:r>
+        <w:rPr>
+          <w:rFonts w:ascii="Courier New" w:hAnsi="Courier New" w:cs="Courier New"/>
+          <w:u w:val="dotted"/>
+        </w:rPr>
+        <w:t>event_seats_id</w:t>
+      </w:r>
+      <w:r>
+        <w:rPr>
+          <w:rFonts w:ascii="Courier New" w:hAnsi="Courier New" w:cs="Courier New"/>
+        </w:rPr>
+        <w:t xml:space="preserve">, </w:t>
+      </w:r>
+      <w:r>
+        <w:rPr>
+          <w:rFonts w:ascii="Courier New" w:hAnsi="Courier New" w:cs="Courier New"/>
+          <w:u w:val="dotted"/>
+        </w:rPr>
+        <w:t>payment_id</w:t>
+      </w:r>
+      <w:r>
+        <w:rPr>
+          <w:rFonts w:ascii="Courier New" w:hAnsi="Courier New" w:cs="Courier New"/>
+        </w:rPr>
+        <w:t>, user_purchase_timestamp)</w:t>
+      </w:r>
+    </w:p>
+    <w:p>
+      <w:pPr>
+        <w:rPr>
+          <w:rFonts w:ascii="Courier New" w:hAnsi="Courier New" w:cs="Courier New"/>
+        </w:rPr>
+      </w:pPr>
+      <w:r>
+        <w:rPr>
+          <w:rFonts w:ascii="Courier New" w:hAnsi="Courier New" w:cs="Courier New"/>
+        </w:rPr>
+        <w:t>users (</w:t>
+      </w:r>
+      <w:r>
+        <w:rPr>
+          <w:rFonts w:ascii="Courier New" w:hAnsi="Courier New" w:cs="Courier New"/>
+          <w:u w:val="single"/>
+        </w:rPr>
+        <w:t>user_id</w:t>
+      </w:r>
+      <w:r>
+        <w:rPr>
+          <w:rFonts w:ascii="Courier New" w:hAnsi="Courier New" w:cs="Courier New"/>
+        </w:rPr>
+        <w:t>, user_email, user_password_hash, user_password_salt, user_firstname, user_lastname</w:t>
+      </w:r>
+    </w:p>
+    <w:p>
+      <w:pPr>
+        <w:rPr>
+          <w:rFonts w:ascii="Courier New" w:hAnsi="Courier New" w:cs="Courier New"/>
+        </w:rPr>
+      </w:pPr>
+      <w:r>
+        <w:rPr>
+          <w:rFonts w:ascii="Courier New" w:hAnsi="Courier New" w:cs="Courier New"/>
+        </w:rPr>
+        <w:t>venue_reviews (</w:t>
+      </w:r>
+      <w:r>
+        <w:rPr>
+          <w:rFonts w:ascii="Courier New" w:hAnsi="Courier New" w:cs="Courier New"/>
+          <w:u w:val="single"/>
+        </w:rPr>
+        <w:t>venue_review_id</w:t>
+      </w:r>
+      <w:r>
+        <w:rPr>
+          <w:rFonts w:ascii="Courier New" w:hAnsi="Courier New" w:cs="Courier New"/>
+        </w:rPr>
+        <w:t xml:space="preserve">, </w:t>
+      </w:r>
+      <w:r>
+        <w:rPr>
+          <w:rFonts w:ascii="Courier New" w:hAnsi="Courier New" w:cs="Courier New"/>
+          <w:u w:val="dotted"/>
+        </w:rPr>
+        <w:t>venue_id</w:t>
+      </w:r>
+      <w:r>
+        <w:rPr>
+          <w:rFonts w:ascii="Courier New" w:hAnsi="Courier New" w:cs="Courier New"/>
+        </w:rPr>
+        <w:t xml:space="preserve">, </w:t>
+      </w:r>
+      <w:r>
+        <w:rPr>
+          <w:rFonts w:ascii="Courier New" w:hAnsi="Courier New" w:cs="Courier New"/>
+          <w:u w:val="dotted"/>
+        </w:rPr>
+        <w:t>user_id</w:t>
+      </w:r>
+      <w:r>
+        <w:rPr>
+          <w:rFonts w:ascii="Courier New" w:hAnsi="Courier New" w:cs="Courier New"/>
+        </w:rPr>
+        <w:t>, venue_review_review, venue_review_rating)</w:t>
+      </w:r>
+    </w:p>
+    <w:p>
+      <w:pPr>
+        <w:rPr>
+          <w:rFonts w:ascii="Courier New" w:hAnsi="Courier New" w:cs="Courier New"/>
+          <w:u w:val="dotted"/>
+        </w:rPr>
+      </w:pPr>
+      <w:r>
+        <w:rPr>
+          <w:rFonts w:ascii="Courier New" w:hAnsi="Courier New" w:cs="Courier New"/>
+        </w:rPr>
+        <w:t>venues (</w:t>
+      </w:r>
+      <w:r>
+        <w:rPr>
+          <w:rFonts w:ascii="Courier New" w:hAnsi="Courier New" w:cs="Courier New"/>
+          <w:u w:val="single"/>
+        </w:rPr>
+        <w:t>venue_id</w:t>
+      </w:r>
+      <w:r>
+        <w:rPr>
+          <w:rFonts w:ascii="Courier New" w:hAnsi="Courier New" w:cs="Courier New"/>
+        </w:rPr>
+        <w:t>, venue_name, venue_coords, venue_country, venue_city, venue_state, venue_address_1, venue_address_2, venue_address_3, venue_postcode)</w:t>
+      </w:r>
+    </w:p>
     <w:sectPr>
-      <w:footerReference w:type="default" r:id="rId9"/>
+      <w:footerReference w:type="default" r:id="rId8"/>
       <w:pgSz w:w="11906" w:h="16838"/>
       <w:pgMar w:top="1440" w:right="1440" w:bottom="1440" w:left="1440" w:header="708" w:footer="708" w:gutter="0"/>
       <w:cols w:space="708"/>
@@ -295,7 +795,7 @@
 </file>
 
 <file path=word/endnotes.xml><?xml version="1.0" encoding="utf-8"?>
-<w:endnotes xmlns:wpc="http://schemas.microsoft.com/office/word/2010/wordprocessingCanvas" xmlns:mc="http://schemas.openxmlformats.org/markup-compatibility/2006" xmlns:o="urn:schemas-microsoft-com:office:office" xmlns:r="http://schemas.openxmlformats.org/officeDocument/2006/relationships" xmlns:m="http://schemas.openxmlformats.org/officeDocument/2006/math" xmlns:v="urn:schemas-microsoft-com:vml" xmlns:wp14="http://schemas.microsoft.com/office/word/2010/wordprocessingDrawing" xmlns:wp="http://schemas.openxmlformats.org/drawingml/2006/wordprocessingDrawing" xmlns:w10="urn:schemas-microsoft-com:office:word" xmlns:w="http://schemas.openxmlformats.org/wordprocessingml/2006/main" xmlns:w14="http://schemas.microsoft.com/office/word/2010/wordml" xmlns:wpg="http://schemas.microsoft.com/office/word/2010/wordprocessingGroup" xmlns:wpi="http://schemas.microsoft.com/office/word/2010/wordprocessingInk" xmlns:wne="http://schemas.microsoft.com/office/word/2006/wordml" xmlns:wps="http://schemas.microsoft.com/office/word/2010/wordprocessingShape" mc:Ignorable="w14 wp14">
+<w:endnotes xmlns:wpc="http://schemas.microsoft.com/office/word/2010/wordprocessingCanvas" xmlns:mc="http://schemas.openxmlformats.org/markup-compatibility/2006" xmlns:o="urn:schemas-microsoft-com:office:office" xmlns:r="http://schemas.openxmlformats.org/officeDocument/2006/relationships" xmlns:m="http://schemas.openxmlformats.org/officeDocument/2006/math" xmlns:v="urn:schemas-microsoft-com:vml" xmlns:wp14="http://schemas.microsoft.com/office/word/2010/wordprocessingDrawing" xmlns:wp="http://schemas.openxmlformats.org/drawingml/2006/wordprocessingDrawing" xmlns:w10="urn:schemas-microsoft-com:office:word" xmlns:w="http://schemas.openxmlformats.org/wordprocessingml/2006/main" xmlns:w14="http://schemas.microsoft.com/office/word/2010/wordml" xmlns:w15="http://schemas.microsoft.com/office/word/2012/wordml" xmlns:wpg="http://schemas.microsoft.com/office/word/2010/wordprocessingGroup" xmlns:wpi="http://schemas.microsoft.com/office/word/2010/wordprocessingInk" xmlns:wne="http://schemas.microsoft.com/office/word/2006/wordml" xmlns:wps="http://schemas.microsoft.com/office/word/2010/wordprocessingShape" mc:Ignorable="w14 w15 wp14">
   <w:endnote w:type="separator" w:id="-1">
     <w:p>
       <w:pPr>
@@ -320,7 +820,7 @@
 </file>
 
 <file path=word/footer1.xml><?xml version="1.0" encoding="utf-8"?>
-<w:ftr xmlns:wpc="http://schemas.microsoft.com/office/word/2010/wordprocessingCanvas" xmlns:mc="http://schemas.openxmlformats.org/markup-compatibility/2006" xmlns:o="urn:schemas-microsoft-com:office:office" xmlns:r="http://schemas.openxmlformats.org/officeDocument/2006/relationships" xmlns:m="http://schemas.openxmlformats.org/officeDocument/2006/math" xmlns:v="urn:schemas-microsoft-com:vml" xmlns:wp14="http://schemas.microsoft.com/office/word/2010/wordprocessingDrawing" xmlns:wp="http://schemas.openxmlformats.org/drawingml/2006/wordprocessingDrawing" xmlns:w10="urn:schemas-microsoft-com:office:word" xmlns:w="http://schemas.openxmlformats.org/wordprocessingml/2006/main" xmlns:w14="http://schemas.microsoft.com/office/word/2010/wordml" xmlns:wpg="http://schemas.microsoft.com/office/word/2010/wordprocessingGroup" xmlns:wpi="http://schemas.microsoft.com/office/word/2010/wordprocessingInk" xmlns:wne="http://schemas.microsoft.com/office/word/2006/wordml" xmlns:wps="http://schemas.microsoft.com/office/word/2010/wordprocessingShape" mc:Ignorable="w14 wp14">
+<w:ftr xmlns:wpc="http://schemas.microsoft.com/office/word/2010/wordprocessingCanvas" xmlns:mc="http://schemas.openxmlformats.org/markup-compatibility/2006" xmlns:o="urn:schemas-microsoft-com:office:office" xmlns:r="http://schemas.openxmlformats.org/officeDocument/2006/relationships" xmlns:m="http://schemas.openxmlformats.org/officeDocument/2006/math" xmlns:v="urn:schemas-microsoft-com:vml" xmlns:wp14="http://schemas.microsoft.com/office/word/2010/wordprocessingDrawing" xmlns:wp="http://schemas.openxmlformats.org/drawingml/2006/wordprocessingDrawing" xmlns:w10="urn:schemas-microsoft-com:office:word" xmlns:w="http://schemas.openxmlformats.org/wordprocessingml/2006/main" xmlns:w14="http://schemas.microsoft.com/office/word/2010/wordml" xmlns:w15="http://schemas.microsoft.com/office/word/2012/wordml" xmlns:wpg="http://schemas.microsoft.com/office/word/2010/wordprocessingGroup" xmlns:wpi="http://schemas.microsoft.com/office/word/2010/wordprocessingInk" xmlns:wne="http://schemas.microsoft.com/office/word/2006/wordml" xmlns:wps="http://schemas.microsoft.com/office/word/2010/wordprocessingShape" mc:Ignorable="w14 w15 wp14">
   <w:p>
     <w:pPr>
       <w:pStyle w:val="Footer"/>
@@ -488,55 +988,7 @@
           <w:bdr w:val="none" w:sz="0" w:space="0" w:color="auto" w:frame="1"/>
           <w:shd w:val="clear" w:color="auto" w:fill="F5F5F5"/>
         </w:rPr>
-        <w:t>Creative Commons Attribution-</w:t>
-      </w:r>
-      <w:proofErr w:type="spellStart"/>
-      <w:r>
-        <w:rPr>
-          <w:rStyle w:val="Hyperlink"/>
-          <w:rFonts w:ascii="Helvetica" w:hAnsi="Helvetica" w:cs="Helvetica"/>
-          <w:color w:val="4374B7"/>
-          <w:sz w:val="12"/>
-          <w:bdr w:val="none" w:sz="0" w:space="0" w:color="auto" w:frame="1"/>
-          <w:shd w:val="clear" w:color="auto" w:fill="F5F5F5"/>
-        </w:rPr>
-        <w:t>NonCommercial</w:t>
-      </w:r>
-      <w:proofErr w:type="spellEnd"/>
-      <w:r>
-        <w:rPr>
-          <w:rStyle w:val="Hyperlink"/>
-          <w:rFonts w:ascii="Helvetica" w:hAnsi="Helvetica" w:cs="Helvetica"/>
-          <w:color w:val="4374B7"/>
-          <w:sz w:val="12"/>
-          <w:bdr w:val="none" w:sz="0" w:space="0" w:color="auto" w:frame="1"/>
-          <w:shd w:val="clear" w:color="auto" w:fill="F5F5F5"/>
-        </w:rPr>
-        <w:t>-</w:t>
-      </w:r>
-      <w:proofErr w:type="spellStart"/>
-      <w:r>
-        <w:rPr>
-          <w:rStyle w:val="Hyperlink"/>
-          <w:rFonts w:ascii="Helvetica" w:hAnsi="Helvetica" w:cs="Helvetica"/>
-          <w:color w:val="4374B7"/>
-          <w:sz w:val="12"/>
-          <w:bdr w:val="none" w:sz="0" w:space="0" w:color="auto" w:frame="1"/>
-          <w:shd w:val="clear" w:color="auto" w:fill="F5F5F5"/>
-        </w:rPr>
-        <w:t>ShareAlike</w:t>
-      </w:r>
-      <w:proofErr w:type="spellEnd"/>
-      <w:r>
-        <w:rPr>
-          <w:rStyle w:val="Hyperlink"/>
-          <w:rFonts w:ascii="Helvetica" w:hAnsi="Helvetica" w:cs="Helvetica"/>
-          <w:color w:val="4374B7"/>
-          <w:sz w:val="12"/>
-          <w:bdr w:val="none" w:sz="0" w:space="0" w:color="auto" w:frame="1"/>
-          <w:shd w:val="clear" w:color="auto" w:fill="F5F5F5"/>
-        </w:rPr>
-        <w:t xml:space="preserve"> 4.0 International License</w:t>
+        <w:t>Creative Commons Attribution-NonCommercial-ShareAlike 4.0 International License</w:t>
       </w:r>
     </w:hyperlink>
     <w:r>
@@ -573,27 +1025,7 @@
         <w:sz w:val="12"/>
         <w:shd w:val="clear" w:color="auto" w:fill="F5F5F5"/>
       </w:rPr>
-      <w:t xml:space="preserve">˟ </w:t>
-    </w:r>
-    <w:proofErr w:type="spellStart"/>
-    <w:r>
-      <w:rPr>
-        <w:rFonts w:ascii="Helvetica" w:hAnsi="Helvetica" w:cs="Helvetica"/>
-        <w:color w:val="000000"/>
-        <w:sz w:val="12"/>
-        <w:shd w:val="clear" w:color="auto" w:fill="F5F5F5"/>
-      </w:rPr>
-      <w:t>RealXP</w:t>
-    </w:r>
-    <w:proofErr w:type="spellEnd"/>
-    <w:r>
-      <w:rPr>
-        <w:rFonts w:ascii="Helvetica" w:hAnsi="Helvetica" w:cs="Helvetica"/>
-        <w:color w:val="000000"/>
-        <w:sz w:val="12"/>
-        <w:shd w:val="clear" w:color="auto" w:fill="F5F5F5"/>
-      </w:rPr>
-      <w:t xml:space="preserve"> is a working brand and concept for virtual reality live event</w:t>
+      <w:t>˟ RealXP is a working brand and concept for virtual reality live event</w:t>
     </w:r>
     <w:r>
       <w:rPr>
@@ -618,7 +1050,7 @@
 </file>
 
 <file path=word/footnotes.xml><?xml version="1.0" encoding="utf-8"?>
-<w:footnotes xmlns:wpc="http://schemas.microsoft.com/office/word/2010/wordprocessingCanvas" xmlns:mc="http://schemas.openxmlformats.org/markup-compatibility/2006" xmlns:o="urn:schemas-microsoft-com:office:office" xmlns:r="http://schemas.openxmlformats.org/officeDocument/2006/relationships" xmlns:m="http://schemas.openxmlformats.org/officeDocument/2006/math" xmlns:v="urn:schemas-microsoft-com:vml" xmlns:wp14="http://schemas.microsoft.com/office/word/2010/wordprocessingDrawing" xmlns:wp="http://schemas.openxmlformats.org/drawingml/2006/wordprocessingDrawing" xmlns:w10="urn:schemas-microsoft-com:office:word" xmlns:w="http://schemas.openxmlformats.org/wordprocessingml/2006/main" xmlns:w14="http://schemas.microsoft.com/office/word/2010/wordml" xmlns:wpg="http://schemas.microsoft.com/office/word/2010/wordprocessingGroup" xmlns:wpi="http://schemas.microsoft.com/office/word/2010/wordprocessingInk" xmlns:wne="http://schemas.microsoft.com/office/word/2006/wordml" xmlns:wps="http://schemas.microsoft.com/office/word/2010/wordprocessingShape" mc:Ignorable="w14 wp14">
+<w:footnotes xmlns:wpc="http://schemas.microsoft.com/office/word/2010/wordprocessingCanvas" xmlns:mc="http://schemas.openxmlformats.org/markup-compatibility/2006" xmlns:o="urn:schemas-microsoft-com:office:office" xmlns:r="http://schemas.openxmlformats.org/officeDocument/2006/relationships" xmlns:m="http://schemas.openxmlformats.org/officeDocument/2006/math" xmlns:v="urn:schemas-microsoft-com:vml" xmlns:wp14="http://schemas.microsoft.com/office/word/2010/wordprocessingDrawing" xmlns:wp="http://schemas.openxmlformats.org/drawingml/2006/wordprocessingDrawing" xmlns:w10="urn:schemas-microsoft-com:office:word" xmlns:w="http://schemas.openxmlformats.org/wordprocessingml/2006/main" xmlns:w14="http://schemas.microsoft.com/office/word/2010/wordml" xmlns:w15="http://schemas.microsoft.com/office/word/2012/wordml" xmlns:wpg="http://schemas.microsoft.com/office/word/2010/wordprocessingGroup" xmlns:wpi="http://schemas.microsoft.com/office/word/2010/wordprocessingInk" xmlns:wne="http://schemas.microsoft.com/office/word/2006/wordml" xmlns:wps="http://schemas.microsoft.com/office/word/2010/wordprocessingShape" mc:Ignorable="w14 w15 wp14">
   <w:footnote w:type="separator" w:id="-1">
     <w:p>
       <w:pPr>
@@ -643,7 +1075,7 @@
 </file>
 
 <file path=word/numbering.xml><?xml version="1.0" encoding="utf-8"?>
-<w:numbering xmlns:wpc="http://schemas.microsoft.com/office/word/2010/wordprocessingCanvas" xmlns:mc="http://schemas.openxmlformats.org/markup-compatibility/2006" xmlns:o="urn:schemas-microsoft-com:office:office" xmlns:r="http://schemas.openxmlformats.org/officeDocument/2006/relationships" xmlns:m="http://schemas.openxmlformats.org/officeDocument/2006/math" xmlns:v="urn:schemas-microsoft-com:vml" xmlns:wp14="http://schemas.microsoft.com/office/word/2010/wordprocessingDrawing" xmlns:wp="http://schemas.openxmlformats.org/drawingml/2006/wordprocessingDrawing" xmlns:w10="urn:schemas-microsoft-com:office:word" xmlns:w="http://schemas.openxmlformats.org/wordprocessingml/2006/main" xmlns:w14="http://schemas.microsoft.com/office/word/2010/wordml" xmlns:wpg="http://schemas.microsoft.com/office/word/2010/wordprocessingGroup" xmlns:wpi="http://schemas.microsoft.com/office/word/2010/wordprocessingInk" xmlns:wne="http://schemas.microsoft.com/office/word/2006/wordml" xmlns:wps="http://schemas.microsoft.com/office/word/2010/wordprocessingShape" mc:Ignorable="w14 wp14">
+<w:numbering xmlns:wpc="http://schemas.microsoft.com/office/word/2010/wordprocessingCanvas" xmlns:mc="http://schemas.openxmlformats.org/markup-compatibility/2006" xmlns:o="urn:schemas-microsoft-com:office:office" xmlns:r="http://schemas.openxmlformats.org/officeDocument/2006/relationships" xmlns:m="http://schemas.openxmlformats.org/officeDocument/2006/math" xmlns:v="urn:schemas-microsoft-com:vml" xmlns:wp14="http://schemas.microsoft.com/office/word/2010/wordprocessingDrawing" xmlns:wp="http://schemas.openxmlformats.org/drawingml/2006/wordprocessingDrawing" xmlns:w10="urn:schemas-microsoft-com:office:word" xmlns:w="http://schemas.openxmlformats.org/wordprocessingml/2006/main" xmlns:w14="http://schemas.microsoft.com/office/word/2010/wordml" xmlns:w15="http://schemas.microsoft.com/office/word/2012/wordml" xmlns:wpg="http://schemas.microsoft.com/office/word/2010/wordprocessingGroup" xmlns:wpi="http://schemas.microsoft.com/office/word/2010/wordprocessingInk" xmlns:wne="http://schemas.microsoft.com/office/word/2006/wordml" xmlns:wps="http://schemas.microsoft.com/office/word/2010/wordprocessingShape" mc:Ignorable="w14 w15 wp14">
   <w:abstractNum w:abstractNumId="0">
     <w:nsid w:val="48041491"/>
     <w:multiLevelType w:val="hybridMultilevel"/>
@@ -763,7 +1195,7 @@
 </file>
 
 <file path=word/styles.xml><?xml version="1.0" encoding="utf-8"?>
-<w:styles xmlns:mc="http://schemas.openxmlformats.org/markup-compatibility/2006" xmlns:r="http://schemas.openxmlformats.org/officeDocument/2006/relationships" xmlns:w="http://schemas.openxmlformats.org/wordprocessingml/2006/main" xmlns:w14="http://schemas.microsoft.com/office/word/2010/wordml" mc:Ignorable="w14">
+<w:styles xmlns:mc="http://schemas.openxmlformats.org/markup-compatibility/2006" xmlns:r="http://schemas.openxmlformats.org/officeDocument/2006/relationships" xmlns:w="http://schemas.openxmlformats.org/wordprocessingml/2006/main" xmlns:w14="http://schemas.microsoft.com/office/word/2010/wordml" xmlns:w15="http://schemas.microsoft.com/office/word/2012/wordml" mc:Ignorable="w14 w15">
   <w:docDefaults>
     <w:rPrDefault>
       <w:rPr>
@@ -779,1062 +1211,378 @@
       </w:pPr>
     </w:pPrDefault>
   </w:docDefaults>
-  <w:latentStyles w:defLockedState="0" w:defUIPriority="99" w:defSemiHidden="1" w:defUnhideWhenUsed="1" w:defQFormat="0" w:count="267">
-    <w:lsdException w:name="Normal" w:semiHidden="0" w:uiPriority="0" w:unhideWhenUsed="0" w:qFormat="1"/>
-    <w:lsdException w:name="heading 1" w:semiHidden="0" w:uiPriority="9" w:unhideWhenUsed="0" w:qFormat="1"/>
-    <w:lsdException w:name="heading 2" w:uiPriority="9" w:qFormat="1"/>
-    <w:lsdException w:name="heading 3" w:uiPriority="9" w:qFormat="1"/>
-    <w:lsdException w:name="heading 4" w:uiPriority="9" w:qFormat="1"/>
-    <w:lsdException w:name="heading 5" w:uiPriority="9" w:qFormat="1"/>
-    <w:lsdException w:name="heading 6" w:uiPriority="9" w:qFormat="1"/>
-    <w:lsdException w:name="heading 7" w:uiPriority="9" w:qFormat="1"/>
-    <w:lsdException w:name="heading 8" w:uiPriority="9" w:qFormat="1"/>
-    <w:lsdException w:name="heading 9" w:uiPriority="9" w:qFormat="1"/>
-    <w:lsdException w:name="toc 1" w:uiPriority="39"/>
-    <w:lsdException w:name="toc 2" w:uiPriority="39"/>
-    <w:lsdException w:name="toc 3" w:uiPriority="39"/>
-    <w:lsdException w:name="toc 4" w:uiPriority="39"/>
-    <w:lsdException w:name="toc 5" w:uiPriority="39"/>
-    <w:lsdException w:name="toc 6" w:uiPriority="39"/>
-    <w:lsdException w:name="toc 7" w:uiPriority="39"/>
-    <w:lsdException w:name="toc 8" w:uiPriority="39"/>
-    <w:lsdException w:name="toc 9" w:uiPriority="39"/>
-    <w:lsdException w:name="caption" w:uiPriority="35" w:qFormat="1"/>
-    <w:lsdException w:name="Title" w:semiHidden="0" w:uiPriority="10" w:unhideWhenUsed="0" w:qFormat="1"/>
-    <w:lsdException w:name="Default Paragraph Font" w:uiPriority="1"/>
-    <w:lsdException w:name="Subtitle" w:semiHidden="0" w:uiPriority="11" w:unhideWhenUsed="0" w:qFormat="1"/>
-    <w:lsdException w:name="Strong" w:semiHidden="0" w:uiPriority="22" w:unhideWhenUsed="0" w:qFormat="1"/>
-    <w:lsdException w:name="Emphasis" w:semiHidden="0" w:uiPriority="20" w:unhideWhenUsed="0" w:qFormat="1"/>
-    <w:lsdException w:name="Table Grid" w:semiHidden="0" w:uiPriority="59" w:unhideWhenUsed="0"/>
-    <w:lsdException w:name="Placeholder Text" w:unhideWhenUsed="0"/>
-    <w:lsdException w:name="No Spacing" w:semiHidden="0" w:uiPriority="1" w:unhideWhenUsed="0" w:qFormat="1"/>
-    <w:lsdException w:name="Light Shading" w:semiHidden="0" w:uiPriority="60" w:unhideWhenUsed="0"/>
-    <w:lsdException w:name="Light List" w:semiHidden="0" w:uiPriority="61" w:unhideWhenUsed="0"/>
-    <w:lsdException w:name="Light Grid" w:semiHidden="0" w:uiPriority="62" w:unhideWhenUsed="0"/>
-    <w:lsdException w:name="Medium Shading 1" w:semiHidden="0" w:uiPriority="63" w:unhideWhenUsed="0"/>
-    <w:lsdException w:name="Medium Shading 2" w:semiHidden="0" w:uiPriority="64" w:unhideWhenUsed="0"/>
-    <w:lsdException w:name="Medium List 1" w:semiHidden="0" w:uiPriority="65" w:unhideWhenUsed="0"/>
-    <w:lsdException w:name="Medium List 2" w:semiHidden="0" w:uiPriority="66" w:unhideWhenUsed="0"/>
-    <w:lsdException w:name="Medium Grid 1" w:semiHidden="0" w:uiPriority="67" w:unhideWhenUsed="0"/>
-    <w:lsdException w:name="Medium Grid 2" w:semiHidden="0" w:uiPriority="68" w:unhideWhenUsed="0"/>
-    <w:lsdException w:name="Medium Grid 3" w:semiHidden="0" w:uiPriority="69" w:unhideWhenUsed="0"/>
-    <w:lsdException w:name="Dark List" w:semiHidden="0" w:uiPriority="70" w:unhideWhenUsed="0"/>
-    <w:lsdException w:name="Colorful Shading" w:semiHidden="0" w:uiPriority="71" w:unhideWhenUsed="0"/>
-    <w:lsdException w:name="Colorful List" w:semiHidden="0" w:uiPriority="72" w:unhideWhenUsed="0"/>
-    <w:lsdException w:name="Colorful Grid" w:semiHidden="0" w:uiPriority="73" w:unhideWhenUsed="0"/>
-    <w:lsdException w:name="Light Shading Accent 1" w:semiHidden="0" w:uiPriority="60" w:unhideWhenUsed="0"/>
-    <w:lsdException w:name="Light List Accent 1" w:semiHidden="0" w:uiPriority="61" w:unhideWhenUsed="0"/>
-    <w:lsdException w:name="Light Grid Accent 1" w:semiHidden="0" w:uiPriority="62" w:unhideWhenUsed="0"/>
-    <w:lsdException w:name="Medium Shading 1 Accent 1" w:semiHidden="0" w:uiPriority="63" w:unhideWhenUsed="0"/>
-    <w:lsdException w:name="Medium Shading 2 Accent 1" w:semiHidden="0" w:uiPriority="64" w:unhideWhenUsed="0"/>
-    <w:lsdException w:name="Medium List 1 Accent 1" w:semiHidden="0" w:uiPriority="65" w:unhideWhenUsed="0"/>
-    <w:lsdException w:name="Revision" w:unhideWhenUsed="0"/>
-    <w:lsdException w:name="List Paragraph" w:semiHidden="0" w:uiPriority="34" w:unhideWhenUsed="0" w:qFormat="1"/>
-    <w:lsdException w:name="Quote" w:semiHidden="0" w:uiPriority="29" w:unhideWhenUsed="0" w:qFormat="1"/>
-    <w:lsdException w:name="Intense Quote" w:semiHidden="0" w:uiPriority="30" w:unhideWhenUsed="0" w:qFormat="1"/>
-    <w:lsdException w:name="Medium List 2 Accent 1" w:semiHidden="0" w:uiPriority="66" w:unhideWhenUsed="0"/>
-    <w:lsdException w:name="Medium Grid 1 Accent 1" w:semiHidden="0" w:uiPriority="67" w:unhideWhenUsed="0"/>
-    <w:lsdException w:name="Medium Grid 2 Accent 1" w:semiHidden="0" w:uiPriority="68" w:unhideWhenUsed="0"/>
-    <w:lsdException w:name="Medium Grid 3 Accent 1" w:semiHidden="0" w:uiPriority="69" w:unhideWhenUsed="0"/>
-    <w:lsdException w:name="Dark List Accent 1" w:semiHidden="0" w:uiPriority="70" w:unhideWhenUsed="0"/>
-    <w:lsdException w:name="Colorful Shading Accent 1" w:semiHidden="0" w:uiPriority="71" w:unhideWhenUsed="0"/>
-    <w:lsdException w:name="Colorful List Accent 1" w:semiHidden="0" w:uiPriority="72" w:unhideWhenUsed="0"/>
-    <w:lsdException w:name="Colorful Grid Accent 1" w:semiHidden="0" w:uiPriority="73" w:unhideWhenUsed="0"/>
-    <w:lsdException w:name="Light Shading Accent 2" w:semiHidden="0" w:uiPriority="60" w:unhideWhenUsed="0"/>
-    <w:lsdException w:name="Light List Accent 2" w:semiHidden="0" w:uiPriority="61" w:unhideWhenUsed="0"/>
-    <w:lsdException w:name="Light Grid Accent 2" w:semiHidden="0" w:uiPriority="62" w:unhideWhenUsed="0"/>
-    <w:lsdException w:name="Medium Shading 1 Accent 2" w:semiHidden="0" w:uiPriority="63" w:unhideWhenUsed="0"/>
-    <w:lsdException w:name="Medium Shading 2 Accent 2" w:semiHidden="0" w:uiPriority="64" w:unhideWhenUsed="0"/>
-    <w:lsdException w:name="Medium List 1 Accent 2" w:semiHidden="0" w:uiPriority="65" w:unhideWhenUsed="0"/>
-    <w:lsdException w:name="Medium List 2 Accent 2" w:semiHidden="0" w:uiPriority="66" w:unhideWhenUsed="0"/>
-    <w:lsdException w:name="Medium Grid 1 Accent 2" w:semiHidden="0" w:uiPriority="67" w:unhideWhenUsed="0"/>
-    <w:lsdException w:name="Medium Grid 2 Accent 2" w:semiHidden="0" w:uiPriority="68" w:unhideWhenUsed="0"/>
-    <w:lsdException w:name="Medium Grid 3 Accent 2" w:semiHidden="0" w:uiPriority="69" w:unhideWhenUsed="0"/>
-    <w:lsdException w:name="Dark List Accent 2" w:semiHidden="0" w:uiPriority="70" w:unhideWhenUsed="0"/>
-    <w:lsdException w:name="Colorful Shading Accent 2" w:semiHidden="0" w:uiPriority="71" w:unhideWhenUsed="0"/>
-    <w:lsdException w:name="Colorful List Accent 2" w:semiHidden="0" w:uiPriority="72" w:unhideWhenUsed="0"/>
-    <w:lsdException w:name="Colorful Grid Accent 2" w:semiHidden="0" w:uiPriority="73" w:unhideWhenUsed="0"/>
-    <w:lsdException w:name="Light Shading Accent 3" w:semiHidden="0" w:uiPriority="60" w:unhideWhenUsed="0"/>
-    <w:lsdException w:name="Light List Accent 3" w:semiHidden="0" w:uiPriority="61" w:unhideWhenUsed="0"/>
-    <w:lsdException w:name="Light Grid Accent 3" w:semiHidden="0" w:uiPriority="62" w:unhideWhenUsed="0"/>
-    <w:lsdException w:name="Medium Shading 1 Accent 3" w:semiHidden="0" w:uiPriority="63" w:unhideWhenUsed="0"/>
-    <w:lsdException w:name="Medium Shading 2 Accent 3" w:semiHidden="0" w:uiPriority="64" w:unhideWhenUsed="0"/>
-    <w:lsdException w:name="Medium List 1 Accent 3" w:semiHidden="0" w:uiPriority="65" w:unhideWhenUsed="0"/>
-    <w:lsdException w:name="Medium List 2 Accent 3" w:semiHidden="0" w:uiPriority="66" w:unhideWhenUsed="0"/>
-    <w:lsdException w:name="Medium Grid 1 Accent 3" w:semiHidden="0" w:uiPriority="67" w:unhideWhenUsed="0"/>
-    <w:lsdException w:name="Medium Grid 2 Accent 3" w:semiHidden="0" w:uiPriority="68" w:unhideWhenUsed="0"/>
-    <w:lsdException w:name="Medium Grid 3 Accent 3" w:semiHidden="0" w:uiPriority="69" w:unhideWhenUsed="0"/>
-    <w:lsdException w:name="Dark List Accent 3" w:semiHidden="0" w:uiPriority="70" w:unhideWhenUsed="0"/>
-    <w:lsdException w:name="Colorful Shading Accent 3" w:semiHidden="0" w:uiPriority="71" w:unhideWhenUsed="0"/>
-    <w:lsdException w:name="Colorful List Accent 3" w:semiHidden="0" w:uiPriority="72" w:unhideWhenUsed="0"/>
-    <w:lsdException w:name="Colorful Grid Accent 3" w:semiHidden="0" w:uiPriority="73" w:unhideWhenUsed="0"/>
-    <w:lsdException w:name="Light Shading Accent 4" w:semiHidden="0" w:uiPriority="60" w:unhideWhenUsed="0"/>
-    <w:lsdException w:name="Light List Accent 4" w:semiHidden="0" w:uiPriority="61" w:unhideWhenUsed="0"/>
-    <w:lsdException w:name="Light Grid Accent 4" w:semiHidden="0" w:uiPriority="62" w:unhideWhenUsed="0"/>
-    <w:lsdException w:name="Medium Shading 1 Accent 4" w:semiHidden="0" w:uiPriority="63" w:unhideWhenUsed="0"/>
-    <w:lsdException w:name="Medium Shading 2 Accent 4" w:semiHidden="0" w:uiPriority="64" w:unhideWhenUsed="0"/>
-    <w:lsdException w:name="Medium List 1 Accent 4" w:semiHidden="0" w:uiPriority="65" w:unhideWhenUsed="0"/>
-    <w:lsdException w:name="Medium List 2 Accent 4" w:semiHidden="0" w:uiPriority="66" w:unhideWhenUsed="0"/>
-    <w:lsdException w:name="Medium Grid 1 Accent 4" w:semiHidden="0" w:uiPriority="67" w:unhideWhenUsed="0"/>
-    <w:lsdException w:name="Medium Grid 2 Accent 4" w:semiHidden="0" w:uiPriority="68" w:unhideWhenUsed="0"/>
-    <w:lsdException w:name="Medium Grid 3 Accent 4" w:semiHidden="0" w:uiPriority="69" w:unhideWhenUsed="0"/>
-    <w:lsdException w:name="Dark List Accent 4" w:semiHidden="0" w:uiPriority="70" w:unhideWhenUsed="0"/>
-    <w:lsdException w:name="Colorful Shading Accent 4" w:semiHidden="0" w:uiPriority="71" w:unhideWhenUsed="0"/>
-    <w:lsdException w:name="Colorful List Accent 4" w:semiHidden="0" w:uiPriority="72" w:unhideWhenUsed="0"/>
-    <w:lsdException w:name="Colorful Grid Accent 4" w:semiHidden="0" w:uiPriority="73" w:unhideWhenUsed="0"/>
-    <w:lsdException w:name="Light Shading Accent 5" w:semiHidden="0" w:uiPriority="60" w:unhideWhenUsed="0"/>
-    <w:lsdException w:name="Light List Accent 5" w:semiHidden="0" w:uiPriority="61" w:unhideWhenUsed="0"/>
-    <w:lsdException w:name="Light Grid Accent 5" w:semiHidden="0" w:uiPriority="62" w:unhideWhenUsed="0"/>
-    <w:lsdException w:name="Medium Shading 1 Accent 5" w:semiHidden="0" w:uiPriority="63" w:unhideWhenUsed="0"/>
-    <w:lsdException w:name="Medium Shading 2 Accent 5" w:semiHidden="0" w:uiPriority="64" w:unhideWhenUsed="0"/>
-    <w:lsdException w:name="Medium List 1 Accent 5" w:semiHidden="0" w:uiPriority="65" w:unhideWhenUsed="0"/>
-    <w:lsdException w:name="Medium List 2 Accent 5" w:semiHidden="0" w:uiPriority="66" w:unhideWhenUsed="0"/>
-    <w:lsdException w:name="Medium Grid 1 Accent 5" w:semiHidden="0" w:uiPriority="67" w:unhideWhenUsed="0"/>
-    <w:lsdException w:name="Medium Grid 2 Accent 5" w:semiHidden="0" w:uiPriority="68" w:unhideWhenUsed="0"/>
-    <w:lsdException w:name="Medium Grid 3 Accent 5" w:semiHidden="0" w:uiPriority="69" w:unhideWhenUsed="0"/>
-    <w:lsdException w:name="Dark List Accent 5" w:semiHidden="0" w:uiPriority="70" w:unhideWhenUsed="0"/>
-    <w:lsdException w:name="Colorful Shading Accent 5" w:semiHidden="0" w:uiPriority="71" w:unhideWhenUsed="0"/>
-    <w:lsdException w:name="Colorful List Accent 5" w:semiHidden="0" w:uiPriority="72" w:unhideWhenUsed="0"/>
-    <w:lsdException w:name="Colorful Grid Accent 5" w:semiHidden="0" w:uiPriority="73" w:unhideWhenUsed="0"/>
-    <w:lsdException w:name="Light Shading Accent 6" w:semiHidden="0" w:uiPriority="60" w:unhideWhenUsed="0"/>
-    <w:lsdException w:name="Light List Accent 6" w:semiHidden="0" w:uiPriority="61" w:unhideWhenUsed="0"/>
-    <w:lsdException w:name="Light Grid Accent 6" w:semiHidden="0" w:uiPriority="62" w:unhideWhenUsed="0"/>
-    <w:lsdException w:name="Medium Shading 1 Accent 6" w:semiHidden="0" w:uiPriority="63" w:unhideWhenUsed="0"/>
-    <w:lsdException w:name="Medium Shading 2 Accent 6" w:semiHidden="0" w:uiPriority="64" w:unhideWhenUsed="0"/>
-    <w:lsdException w:name="Medium List 1 Accent 6" w:semiHidden="0" w:uiPriority="65" w:unhideWhenUsed="0"/>
-    <w:lsdException w:name="Medium List 2 Accent 6" w:semiHidden="0" w:uiPriority="66" w:unhideWhenUsed="0"/>
-    <w:lsdException w:name="Medium Grid 1 Accent 6" w:semiHidden="0" w:uiPriority="67" w:unhideWhenUsed="0"/>
-    <w:lsdException w:name="Medium Grid 2 Accent 6" w:semiHidden="0" w:uiPriority="68" w:unhideWhenUsed="0"/>
-    <w:lsdException w:name="Medium Grid 3 Accent 6" w:semiHidden="0" w:uiPriority="69" w:unhideWhenUsed="0"/>
-    <w:lsdException w:name="Dark List Accent 6" w:semiHidden="0" w:uiPriority="70" w:unhideWhenUsed="0"/>
-    <w:lsdException w:name="Colorful Shading Accent 6" w:semiHidden="0" w:uiPriority="71" w:unhideWhenUsed="0"/>
-    <w:lsdException w:name="Colorful List Accent 6" w:semiHidden="0" w:uiPriority="72" w:unhideWhenUsed="0"/>
-    <w:lsdException w:name="Colorful Grid Accent 6" w:semiHidden="0" w:uiPriority="73" w:unhideWhenUsed="0"/>
-    <w:lsdException w:name="Subtle Emphasis" w:semiHidden="0" w:uiPriority="19" w:unhideWhenUsed="0" w:qFormat="1"/>
-    <w:lsdException w:name="Intense Emphasis" w:semiHidden="0" w:uiPriority="21" w:unhideWhenUsed="0" w:qFormat="1"/>
-    <w:lsdException w:name="Subtle Reference" w:semiHidden="0" w:uiPriority="31" w:unhideWhenUsed="0" w:qFormat="1"/>
-    <w:lsdException w:name="Intense Reference" w:semiHidden="0" w:uiPriority="32" w:unhideWhenUsed="0" w:qFormat="1"/>
-    <w:lsdException w:name="Book Title" w:semiHidden="0" w:uiPriority="33" w:unhideWhenUsed="0" w:qFormat="1"/>
-    <w:lsdException w:name="Bibliography" w:uiPriority="37"/>
-    <w:lsdException w:name="TOC Heading" w:uiPriority="39" w:qFormat="1"/>
-  </w:latentStyles>
-  <w:style w:type="paragraph" w:default="1" w:styleId="Normal">
-    <w:name w:val="Normal"/>
-    <w:qFormat/>
-    <w:rsid w:val="00A46636"/>
-    <w:rPr>
-      <w:sz w:val="20"/>
-      <w:szCs w:val="20"/>
-    </w:rPr>
-  </w:style>
-  <w:style w:type="paragraph" w:styleId="Heading1">
-    <w:name w:val="heading 1"/>
-    <w:basedOn w:val="Normal"/>
-    <w:next w:val="Normal"/>
-    <w:link w:val="Heading1Char"/>
-    <w:uiPriority w:val="9"/>
-    <w:qFormat/>
-    <w:rsid w:val="00A46636"/>
-    <w:pPr>
-      <w:pBdr>
-        <w:top w:val="single" w:sz="24" w:space="0" w:color="4F81BD" w:themeColor="accent1"/>
-        <w:left w:val="single" w:sz="24" w:space="0" w:color="4F81BD" w:themeColor="accent1"/>
-        <w:bottom w:val="single" w:sz="24" w:space="0" w:color="4F81BD" w:themeColor="accent1"/>
-        <w:right w:val="single" w:sz="24" w:space="0" w:color="4F81BD" w:themeColor="accent1"/>
-      </w:pBdr>
-      <w:shd w:val="clear" w:color="auto" w:fill="4F81BD" w:themeFill="accent1"/>
-      <w:spacing w:after="0"/>
-      <w:outlineLvl w:val="0"/>
-    </w:pPr>
-    <w:rPr>
-      <w:b/>
-      <w:bCs/>
-      <w:caps/>
-      <w:color w:val="FFFFFF" w:themeColor="background1"/>
-      <w:spacing w:val="15"/>
-      <w:sz w:val="22"/>
-      <w:szCs w:val="22"/>
-    </w:rPr>
-  </w:style>
-  <w:style w:type="paragraph" w:styleId="Heading2">
-    <w:name w:val="heading 2"/>
-    <w:basedOn w:val="Normal"/>
-    <w:next w:val="Normal"/>
-    <w:link w:val="Heading2Char"/>
-    <w:uiPriority w:val="9"/>
-    <w:unhideWhenUsed/>
-    <w:qFormat/>
-    <w:rsid w:val="00A46636"/>
-    <w:pPr>
-      <w:pBdr>
-        <w:top w:val="single" w:sz="24" w:space="0" w:color="DBE5F1" w:themeColor="accent1" w:themeTint="33"/>
-        <w:left w:val="single" w:sz="24" w:space="0" w:color="DBE5F1" w:themeColor="accent1" w:themeTint="33"/>
-        <w:bottom w:val="single" w:sz="24" w:space="0" w:color="DBE5F1" w:themeColor="accent1" w:themeTint="33"/>
-        <w:right w:val="single" w:sz="24" w:space="0" w:color="DBE5F1" w:themeColor="accent1" w:themeTint="33"/>
-      </w:pBdr>
-      <w:shd w:val="clear" w:color="auto" w:fill="DBE5F1" w:themeFill="accent1" w:themeFillTint="33"/>
-      <w:spacing w:after="0"/>
-      <w:outlineLvl w:val="1"/>
-    </w:pPr>
-    <w:rPr>
-      <w:caps/>
-      <w:spacing w:val="15"/>
-      <w:sz w:val="22"/>
-      <w:szCs w:val="22"/>
-    </w:rPr>
-  </w:style>
-  <w:style w:type="paragraph" w:styleId="Heading3">
-    <w:name w:val="heading 3"/>
-    <w:basedOn w:val="Normal"/>
-    <w:next w:val="Normal"/>
-    <w:link w:val="Heading3Char"/>
-    <w:uiPriority w:val="9"/>
-    <w:semiHidden/>
-    <w:unhideWhenUsed/>
-    <w:qFormat/>
-    <w:rsid w:val="00A46636"/>
-    <w:pPr>
-      <w:pBdr>
-        <w:top w:val="single" w:sz="6" w:space="2" w:color="4F81BD" w:themeColor="accent1"/>
-        <w:left w:val="single" w:sz="6" w:space="2" w:color="4F81BD" w:themeColor="accent1"/>
-      </w:pBdr>
-      <w:spacing w:before="300" w:after="0"/>
-      <w:outlineLvl w:val="2"/>
-    </w:pPr>
-    <w:rPr>
-      <w:caps/>
-      <w:color w:val="243F60" w:themeColor="accent1" w:themeShade="7F"/>
-      <w:spacing w:val="15"/>
-      <w:sz w:val="22"/>
-      <w:szCs w:val="22"/>
-    </w:rPr>
-  </w:style>
-  <w:style w:type="paragraph" w:styleId="Heading4">
-    <w:name w:val="heading 4"/>
-    <w:basedOn w:val="Normal"/>
-    <w:next w:val="Normal"/>
-    <w:link w:val="Heading4Char"/>
-    <w:uiPriority w:val="9"/>
-    <w:semiHidden/>
-    <w:unhideWhenUsed/>
-    <w:qFormat/>
-    <w:rsid w:val="00A46636"/>
-    <w:pPr>
-      <w:pBdr>
-        <w:top w:val="dotted" w:sz="6" w:space="2" w:color="4F81BD" w:themeColor="accent1"/>
-        <w:left w:val="dotted" w:sz="6" w:space="2" w:color="4F81BD" w:themeColor="accent1"/>
-      </w:pBdr>
-      <w:spacing w:before="300" w:after="0"/>
-      <w:outlineLvl w:val="3"/>
-    </w:pPr>
-    <w:rPr>
-      <w:caps/>
-      <w:color w:val="365F91" w:themeColor="accent1" w:themeShade="BF"/>
-      <w:spacing w:val="10"/>
-      <w:sz w:val="22"/>
-      <w:szCs w:val="22"/>
-    </w:rPr>
-  </w:style>
-  <w:style w:type="paragraph" w:styleId="Heading5">
-    <w:name w:val="heading 5"/>
-    <w:basedOn w:val="Normal"/>
-    <w:next w:val="Normal"/>
-    <w:link w:val="Heading5Char"/>
-    <w:uiPriority w:val="9"/>
-    <w:semiHidden/>
-    <w:unhideWhenUsed/>
-    <w:qFormat/>
-    <w:rsid w:val="00A46636"/>
-    <w:pPr>
-      <w:pBdr>
-        <w:bottom w:val="single" w:sz="6" w:space="1" w:color="4F81BD" w:themeColor="accent1"/>
-      </w:pBdr>
-      <w:spacing w:before="300" w:after="0"/>
-      <w:outlineLvl w:val="4"/>
-    </w:pPr>
-    <w:rPr>
-      <w:caps/>
-      <w:color w:val="365F91" w:themeColor="accent1" w:themeShade="BF"/>
-      <w:spacing w:val="10"/>
-      <w:sz w:val="22"/>
-      <w:szCs w:val="22"/>
-    </w:rPr>
-  </w:style>
-  <w:style w:type="paragraph" w:styleId="Heading6">
-    <w:name w:val="heading 6"/>
-    <w:basedOn w:val="Normal"/>
-    <w:next w:val="Normal"/>
-    <w:link w:val="Heading6Char"/>
-    <w:uiPriority w:val="9"/>
-    <w:semiHidden/>
-    <w:unhideWhenUsed/>
-    <w:qFormat/>
-    <w:rsid w:val="00A46636"/>
-    <w:pPr>
-      <w:pBdr>
-        <w:bottom w:val="dotted" w:sz="6" w:space="1" w:color="4F81BD" w:themeColor="accent1"/>
-      </w:pBdr>
-      <w:spacing w:before="300" w:after="0"/>
-      <w:outlineLvl w:val="5"/>
-    </w:pPr>
-    <w:rPr>
-      <w:caps/>
-      <w:color w:val="365F91" w:themeColor="accent1" w:themeShade="BF"/>
-      <w:spacing w:val="10"/>
-      <w:sz w:val="22"/>
-      <w:szCs w:val="22"/>
-    </w:rPr>
-  </w:style>
-  <w:style w:type="paragraph" w:styleId="Heading7">
-    <w:name w:val="heading 7"/>
-    <w:basedOn w:val="Normal"/>
-    <w:next w:val="Normal"/>
-    <w:link w:val="Heading7Char"/>
-    <w:uiPriority w:val="9"/>
-    <w:semiHidden/>
-    <w:unhideWhenUsed/>
-    <w:qFormat/>
-    <w:rsid w:val="00A46636"/>
-    <w:pPr>
-      <w:spacing w:before="300" w:after="0"/>
-      <w:outlineLvl w:val="6"/>
-    </w:pPr>
-    <w:rPr>
-      <w:caps/>
-      <w:color w:val="365F91" w:themeColor="accent1" w:themeShade="BF"/>
-      <w:spacing w:val="10"/>
-      <w:sz w:val="22"/>
-      <w:szCs w:val="22"/>
-    </w:rPr>
-  </w:style>
-  <w:style w:type="paragraph" w:styleId="Heading8">
-    <w:name w:val="heading 8"/>
-    <w:basedOn w:val="Normal"/>
-    <w:next w:val="Normal"/>
-    <w:link w:val="Heading8Char"/>
-    <w:uiPriority w:val="9"/>
-    <w:semiHidden/>
-    <w:unhideWhenUsed/>
-    <w:qFormat/>
-    <w:rsid w:val="00A46636"/>
-    <w:pPr>
-      <w:spacing w:before="300" w:after="0"/>
-      <w:outlineLvl w:val="7"/>
-    </w:pPr>
-    <w:rPr>
-      <w:caps/>
-      <w:spacing w:val="10"/>
-      <w:sz w:val="18"/>
-      <w:szCs w:val="18"/>
-    </w:rPr>
-  </w:style>
-  <w:style w:type="paragraph" w:styleId="Heading9">
-    <w:name w:val="heading 9"/>
-    <w:basedOn w:val="Normal"/>
-    <w:next w:val="Normal"/>
-    <w:link w:val="Heading9Char"/>
-    <w:uiPriority w:val="9"/>
-    <w:semiHidden/>
-    <w:unhideWhenUsed/>
-    <w:qFormat/>
-    <w:rsid w:val="00A46636"/>
-    <w:pPr>
-      <w:spacing w:before="300" w:after="0"/>
-      <w:outlineLvl w:val="8"/>
-    </w:pPr>
-    <w:rPr>
-      <w:i/>
-      <w:caps/>
-      <w:spacing w:val="10"/>
-      <w:sz w:val="18"/>
-      <w:szCs w:val="18"/>
-    </w:rPr>
-  </w:style>
-  <w:style w:type="character" w:default="1" w:styleId="DefaultParagraphFont">
-    <w:name w:val="Default Paragraph Font"/>
-    <w:uiPriority w:val="1"/>
-    <w:semiHidden/>
-    <w:unhideWhenUsed/>
-  </w:style>
-  <w:style w:type="table" w:default="1" w:styleId="TableNormal">
-    <w:name w:val="Normal Table"/>
-    <w:uiPriority w:val="99"/>
-    <w:semiHidden/>
-    <w:unhideWhenUsed/>
-    <w:tblPr>
-      <w:tblInd w:w="0" w:type="dxa"/>
-      <w:tblCellMar>
-        <w:top w:w="0" w:type="dxa"/>
-        <w:left w:w="108" w:type="dxa"/>
-        <w:bottom w:w="0" w:type="dxa"/>
-        <w:right w:w="108" w:type="dxa"/>
-      </w:tblCellMar>
-    </w:tblPr>
-  </w:style>
-  <w:style w:type="numbering" w:default="1" w:styleId="NoList">
-    <w:name w:val="No List"/>
-    <w:uiPriority w:val="99"/>
-    <w:semiHidden/>
-    <w:unhideWhenUsed/>
-  </w:style>
-  <w:style w:type="character" w:customStyle="1" w:styleId="Heading1Char">
-    <w:name w:val="Heading 1 Char"/>
-    <w:basedOn w:val="DefaultParagraphFont"/>
-    <w:link w:val="Heading1"/>
-    <w:uiPriority w:val="9"/>
-    <w:rsid w:val="00A46636"/>
-    <w:rPr>
-      <w:b/>
-      <w:bCs/>
-      <w:caps/>
-      <w:color w:val="FFFFFF" w:themeColor="background1"/>
-      <w:spacing w:val="15"/>
-      <w:shd w:val="clear" w:color="auto" w:fill="4F81BD" w:themeFill="accent1"/>
-    </w:rPr>
-  </w:style>
-  <w:style w:type="character" w:customStyle="1" w:styleId="Heading2Char">
-    <w:name w:val="Heading 2 Char"/>
-    <w:basedOn w:val="DefaultParagraphFont"/>
-    <w:link w:val="Heading2"/>
-    <w:uiPriority w:val="9"/>
-    <w:rsid w:val="00A46636"/>
-    <w:rPr>
-      <w:caps/>
-      <w:spacing w:val="15"/>
-      <w:shd w:val="clear" w:color="auto" w:fill="DBE5F1" w:themeFill="accent1" w:themeFillTint="33"/>
-    </w:rPr>
-  </w:style>
-  <w:style w:type="character" w:customStyle="1" w:styleId="Heading3Char">
-    <w:name w:val="Heading 3 Char"/>
-    <w:basedOn w:val="DefaultParagraphFont"/>
-    <w:link w:val="Heading3"/>
-    <w:uiPriority w:val="9"/>
-    <w:semiHidden/>
-    <w:rsid w:val="00A46636"/>
-    <w:rPr>
-      <w:caps/>
-      <w:color w:val="243F60" w:themeColor="accent1" w:themeShade="7F"/>
-      <w:spacing w:val="15"/>
-    </w:rPr>
-  </w:style>
-  <w:style w:type="character" w:customStyle="1" w:styleId="Heading4Char">
-    <w:name w:val="Heading 4 Char"/>
-    <w:basedOn w:val="DefaultParagraphFont"/>
-    <w:link w:val="Heading4"/>
-    <w:uiPriority w:val="9"/>
-    <w:semiHidden/>
-    <w:rsid w:val="00A46636"/>
-    <w:rPr>
-      <w:caps/>
-      <w:color w:val="365F91" w:themeColor="accent1" w:themeShade="BF"/>
-      <w:spacing w:val="10"/>
-    </w:rPr>
-  </w:style>
-  <w:style w:type="character" w:customStyle="1" w:styleId="Heading5Char">
-    <w:name w:val="Heading 5 Char"/>
-    <w:basedOn w:val="DefaultParagraphFont"/>
-    <w:link w:val="Heading5"/>
-    <w:uiPriority w:val="9"/>
-    <w:semiHidden/>
-    <w:rsid w:val="00A46636"/>
-    <w:rPr>
-      <w:caps/>
-      <w:color w:val="365F91" w:themeColor="accent1" w:themeShade="BF"/>
-      <w:spacing w:val="10"/>
-    </w:rPr>
-  </w:style>
-  <w:style w:type="character" w:customStyle="1" w:styleId="Heading6Char">
-    <w:name w:val="Heading 6 Char"/>
-    <w:basedOn w:val="DefaultParagraphFont"/>
-    <w:link w:val="Heading6"/>
-    <w:uiPriority w:val="9"/>
-    <w:semiHidden/>
-    <w:rsid w:val="00A46636"/>
-    <w:rPr>
-      <w:caps/>
-      <w:color w:val="365F91" w:themeColor="accent1" w:themeShade="BF"/>
-      <w:spacing w:val="10"/>
-    </w:rPr>
-  </w:style>
-  <w:style w:type="character" w:customStyle="1" w:styleId="Heading7Char">
-    <w:name w:val="Heading 7 Char"/>
-    <w:basedOn w:val="DefaultParagraphFont"/>
-    <w:link w:val="Heading7"/>
-    <w:uiPriority w:val="9"/>
-    <w:semiHidden/>
-    <w:rsid w:val="00A46636"/>
-    <w:rPr>
-      <w:caps/>
-      <w:color w:val="365F91" w:themeColor="accent1" w:themeShade="BF"/>
-      <w:spacing w:val="10"/>
-    </w:rPr>
-  </w:style>
-  <w:style w:type="character" w:customStyle="1" w:styleId="Heading8Char">
-    <w:name w:val="Heading 8 Char"/>
-    <w:basedOn w:val="DefaultParagraphFont"/>
-    <w:link w:val="Heading8"/>
-    <w:uiPriority w:val="9"/>
-    <w:semiHidden/>
-    <w:rsid w:val="00A46636"/>
-    <w:rPr>
-      <w:caps/>
-      <w:spacing w:val="10"/>
-      <w:sz w:val="18"/>
-      <w:szCs w:val="18"/>
-    </w:rPr>
-  </w:style>
-  <w:style w:type="character" w:customStyle="1" w:styleId="Heading9Char">
-    <w:name w:val="Heading 9 Char"/>
-    <w:basedOn w:val="DefaultParagraphFont"/>
-    <w:link w:val="Heading9"/>
-    <w:uiPriority w:val="9"/>
-    <w:semiHidden/>
-    <w:rsid w:val="00A46636"/>
-    <w:rPr>
-      <w:i/>
-      <w:caps/>
-      <w:spacing w:val="10"/>
-      <w:sz w:val="18"/>
-      <w:szCs w:val="18"/>
-    </w:rPr>
-  </w:style>
-  <w:style w:type="paragraph" w:styleId="Caption">
-    <w:name w:val="caption"/>
-    <w:basedOn w:val="Normal"/>
-    <w:next w:val="Normal"/>
-    <w:uiPriority w:val="35"/>
-    <w:semiHidden/>
-    <w:unhideWhenUsed/>
-    <w:qFormat/>
-    <w:rsid w:val="00A46636"/>
-    <w:rPr>
-      <w:b/>
-      <w:bCs/>
-      <w:color w:val="365F91" w:themeColor="accent1" w:themeShade="BF"/>
-      <w:sz w:val="16"/>
-      <w:szCs w:val="16"/>
-    </w:rPr>
-  </w:style>
-  <w:style w:type="paragraph" w:styleId="Title">
-    <w:name w:val="Title"/>
-    <w:basedOn w:val="Normal"/>
-    <w:next w:val="Normal"/>
-    <w:link w:val="TitleChar"/>
-    <w:uiPriority w:val="10"/>
-    <w:qFormat/>
-    <w:rsid w:val="00A46636"/>
-    <w:pPr>
-      <w:spacing w:before="720"/>
-    </w:pPr>
-    <w:rPr>
-      <w:caps/>
-      <w:color w:val="4F81BD" w:themeColor="accent1"/>
-      <w:spacing w:val="10"/>
-      <w:kern w:val="28"/>
-      <w:sz w:val="52"/>
-      <w:szCs w:val="52"/>
-    </w:rPr>
-  </w:style>
-  <w:style w:type="character" w:customStyle="1" w:styleId="TitleChar">
-    <w:name w:val="Title Char"/>
-    <w:basedOn w:val="DefaultParagraphFont"/>
-    <w:link w:val="Title"/>
-    <w:uiPriority w:val="10"/>
-    <w:rsid w:val="00A46636"/>
-    <w:rPr>
-      <w:caps/>
-      <w:color w:val="4F81BD" w:themeColor="accent1"/>
-      <w:spacing w:val="10"/>
-      <w:kern w:val="28"/>
-      <w:sz w:val="52"/>
-      <w:szCs w:val="52"/>
-    </w:rPr>
-  </w:style>
-  <w:style w:type="paragraph" w:styleId="Subtitle">
-    <w:name w:val="Subtitle"/>
-    <w:basedOn w:val="Normal"/>
-    <w:next w:val="Normal"/>
-    <w:link w:val="SubtitleChar"/>
-    <w:uiPriority w:val="11"/>
-    <w:qFormat/>
-    <w:rsid w:val="00A46636"/>
-    <w:pPr>
-      <w:spacing w:after="1000" w:line="240" w:lineRule="auto"/>
-    </w:pPr>
-    <w:rPr>
-      <w:caps/>
-      <w:color w:val="595959" w:themeColor="text1" w:themeTint="A6"/>
-      <w:spacing w:val="10"/>
-      <w:sz w:val="24"/>
-      <w:szCs w:val="24"/>
-    </w:rPr>
-  </w:style>
-  <w:style w:type="character" w:customStyle="1" w:styleId="SubtitleChar">
-    <w:name w:val="Subtitle Char"/>
-    <w:basedOn w:val="DefaultParagraphFont"/>
-    <w:link w:val="Subtitle"/>
-    <w:uiPriority w:val="11"/>
-    <w:rsid w:val="00A46636"/>
-    <w:rPr>
-      <w:caps/>
-      <w:color w:val="595959" w:themeColor="text1" w:themeTint="A6"/>
-      <w:spacing w:val="10"/>
-      <w:sz w:val="24"/>
-      <w:szCs w:val="24"/>
-    </w:rPr>
-  </w:style>
-  <w:style w:type="character" w:styleId="Strong">
-    <w:name w:val="Strong"/>
-    <w:uiPriority w:val="22"/>
-    <w:qFormat/>
-    <w:rsid w:val="00A46636"/>
-    <w:rPr>
-      <w:b/>
-      <w:bCs/>
-    </w:rPr>
-  </w:style>
-  <w:style w:type="character" w:styleId="Emphasis">
-    <w:name w:val="Emphasis"/>
-    <w:uiPriority w:val="20"/>
-    <w:qFormat/>
-    <w:rsid w:val="00A46636"/>
-    <w:rPr>
-      <w:caps/>
-      <w:color w:val="243F60" w:themeColor="accent1" w:themeShade="7F"/>
-      <w:spacing w:val="5"/>
-    </w:rPr>
-  </w:style>
-  <w:style w:type="paragraph" w:styleId="NoSpacing">
-    <w:name w:val="No Spacing"/>
-    <w:basedOn w:val="Normal"/>
-    <w:link w:val="NoSpacingChar"/>
-    <w:uiPriority w:val="1"/>
-    <w:qFormat/>
-    <w:rsid w:val="00A46636"/>
-    <w:pPr>
-      <w:spacing w:before="0" w:after="0" w:line="240" w:lineRule="auto"/>
-    </w:pPr>
-  </w:style>
-  <w:style w:type="character" w:customStyle="1" w:styleId="NoSpacingChar">
-    <w:name w:val="No Spacing Char"/>
-    <w:basedOn w:val="DefaultParagraphFont"/>
-    <w:link w:val="NoSpacing"/>
-    <w:uiPriority w:val="1"/>
-    <w:rsid w:val="00A46636"/>
-    <w:rPr>
-      <w:sz w:val="20"/>
-      <w:szCs w:val="20"/>
-    </w:rPr>
-  </w:style>
-  <w:style w:type="paragraph" w:styleId="ListParagraph">
-    <w:name w:val="List Paragraph"/>
-    <w:basedOn w:val="Normal"/>
-    <w:uiPriority w:val="34"/>
-    <w:qFormat/>
-    <w:rsid w:val="00A46636"/>
-    <w:pPr>
-      <w:ind w:left="720"/>
-      <w:contextualSpacing/>
-    </w:pPr>
-  </w:style>
-  <w:style w:type="paragraph" w:styleId="Quote">
-    <w:name w:val="Quote"/>
-    <w:basedOn w:val="Normal"/>
-    <w:next w:val="Normal"/>
-    <w:link w:val="QuoteChar"/>
-    <w:uiPriority w:val="29"/>
-    <w:qFormat/>
-    <w:rsid w:val="00A46636"/>
-    <w:rPr>
-      <w:i/>
-      <w:iCs/>
-    </w:rPr>
-  </w:style>
-  <w:style w:type="character" w:customStyle="1" w:styleId="QuoteChar">
-    <w:name w:val="Quote Char"/>
-    <w:basedOn w:val="DefaultParagraphFont"/>
-    <w:link w:val="Quote"/>
-    <w:uiPriority w:val="29"/>
-    <w:rsid w:val="00A46636"/>
-    <w:rPr>
-      <w:i/>
-      <w:iCs/>
-      <w:sz w:val="20"/>
-      <w:szCs w:val="20"/>
-    </w:rPr>
-  </w:style>
-  <w:style w:type="paragraph" w:styleId="IntenseQuote">
-    <w:name w:val="Intense Quote"/>
-    <w:basedOn w:val="Normal"/>
-    <w:next w:val="Normal"/>
-    <w:link w:val="IntenseQuoteChar"/>
-    <w:uiPriority w:val="30"/>
-    <w:qFormat/>
-    <w:rsid w:val="00A46636"/>
-    <w:pPr>
-      <w:pBdr>
-        <w:top w:val="single" w:sz="4" w:space="10" w:color="4F81BD" w:themeColor="accent1"/>
-        <w:left w:val="single" w:sz="4" w:space="10" w:color="4F81BD" w:themeColor="accent1"/>
-      </w:pBdr>
-      <w:spacing w:after="0"/>
-      <w:ind w:left="1296" w:right="1152"/>
-      <w:jc w:val="both"/>
-    </w:pPr>
-    <w:rPr>
-      <w:i/>
-      <w:iCs/>
-      <w:color w:val="4F81BD" w:themeColor="accent1"/>
-    </w:rPr>
-  </w:style>
-  <w:style w:type="character" w:customStyle="1" w:styleId="IntenseQuoteChar">
-    <w:name w:val="Intense Quote Char"/>
-    <w:basedOn w:val="DefaultParagraphFont"/>
-    <w:link w:val="IntenseQuote"/>
-    <w:uiPriority w:val="30"/>
-    <w:rsid w:val="00A46636"/>
-    <w:rPr>
-      <w:i/>
-      <w:iCs/>
-      <w:color w:val="4F81BD" w:themeColor="accent1"/>
-      <w:sz w:val="20"/>
-      <w:szCs w:val="20"/>
-    </w:rPr>
-  </w:style>
-  <w:style w:type="character" w:styleId="SubtleEmphasis">
-    <w:name w:val="Subtle Emphasis"/>
-    <w:uiPriority w:val="19"/>
-    <w:qFormat/>
-    <w:rsid w:val="00A46636"/>
-    <w:rPr>
-      <w:i/>
-      <w:iCs/>
-      <w:color w:val="243F60" w:themeColor="accent1" w:themeShade="7F"/>
-    </w:rPr>
-  </w:style>
-  <w:style w:type="character" w:styleId="IntenseEmphasis">
-    <w:name w:val="Intense Emphasis"/>
-    <w:uiPriority w:val="21"/>
-    <w:qFormat/>
-    <w:rsid w:val="00A46636"/>
-    <w:rPr>
-      <w:b/>
-      <w:bCs/>
-      <w:caps/>
-      <w:color w:val="243F60" w:themeColor="accent1" w:themeShade="7F"/>
-      <w:spacing w:val="10"/>
-    </w:rPr>
-  </w:style>
-  <w:style w:type="character" w:styleId="SubtleReference">
-    <w:name w:val="Subtle Reference"/>
-    <w:uiPriority w:val="31"/>
-    <w:qFormat/>
-    <w:rsid w:val="00A46636"/>
-    <w:rPr>
-      <w:b/>
-      <w:bCs/>
-      <w:color w:val="4F81BD" w:themeColor="accent1"/>
-    </w:rPr>
-  </w:style>
-  <w:style w:type="character" w:styleId="IntenseReference">
-    <w:name w:val="Intense Reference"/>
-    <w:uiPriority w:val="32"/>
-    <w:qFormat/>
-    <w:rsid w:val="00A46636"/>
-    <w:rPr>
-      <w:b/>
-      <w:bCs/>
-      <w:i/>
-      <w:iCs/>
-      <w:caps/>
-      <w:color w:val="4F81BD" w:themeColor="accent1"/>
-    </w:rPr>
-  </w:style>
-  <w:style w:type="character" w:styleId="BookTitle">
-    <w:name w:val="Book Title"/>
-    <w:uiPriority w:val="33"/>
-    <w:qFormat/>
-    <w:rsid w:val="00A46636"/>
-    <w:rPr>
-      <w:b/>
-      <w:bCs/>
-      <w:i/>
-      <w:iCs/>
-      <w:spacing w:val="9"/>
-    </w:rPr>
-  </w:style>
-  <w:style w:type="paragraph" w:styleId="TOCHeading">
-    <w:name w:val="TOC Heading"/>
-    <w:basedOn w:val="Heading1"/>
-    <w:next w:val="Normal"/>
-    <w:uiPriority w:val="39"/>
-    <w:semiHidden/>
-    <w:unhideWhenUsed/>
-    <w:qFormat/>
-    <w:rsid w:val="00A46636"/>
-    <w:pPr>
-      <w:outlineLvl w:val="9"/>
-    </w:pPr>
-    <w:rPr>
-      <w:lang w:bidi="en-US"/>
-    </w:rPr>
-  </w:style>
-  <w:style w:type="paragraph" w:styleId="Header">
-    <w:name w:val="header"/>
-    <w:basedOn w:val="Normal"/>
-    <w:link w:val="HeaderChar"/>
-    <w:uiPriority w:val="99"/>
-    <w:unhideWhenUsed/>
-    <w:rsid w:val="00D34742"/>
-    <w:pPr>
-      <w:tabs>
-        <w:tab w:val="center" w:pos="4513"/>
-        <w:tab w:val="right" w:pos="9026"/>
-      </w:tabs>
-      <w:spacing w:before="0" w:after="0" w:line="240" w:lineRule="auto"/>
-    </w:pPr>
-  </w:style>
-  <w:style w:type="character" w:customStyle="1" w:styleId="HeaderChar">
-    <w:name w:val="Header Char"/>
-    <w:basedOn w:val="DefaultParagraphFont"/>
-    <w:link w:val="Header"/>
-    <w:uiPriority w:val="99"/>
-    <w:rsid w:val="00D34742"/>
-    <w:rPr>
-      <w:sz w:val="20"/>
-      <w:szCs w:val="20"/>
-    </w:rPr>
-  </w:style>
-  <w:style w:type="paragraph" w:styleId="Footer">
-    <w:name w:val="footer"/>
-    <w:basedOn w:val="Normal"/>
-    <w:link w:val="FooterChar"/>
-    <w:uiPriority w:val="99"/>
-    <w:unhideWhenUsed/>
-    <w:rsid w:val="00D34742"/>
-    <w:pPr>
-      <w:tabs>
-        <w:tab w:val="center" w:pos="4513"/>
-        <w:tab w:val="right" w:pos="9026"/>
-      </w:tabs>
-      <w:spacing w:before="0" w:after="0" w:line="240" w:lineRule="auto"/>
-    </w:pPr>
-  </w:style>
-  <w:style w:type="character" w:customStyle="1" w:styleId="FooterChar">
-    <w:name w:val="Footer Char"/>
-    <w:basedOn w:val="DefaultParagraphFont"/>
-    <w:link w:val="Footer"/>
-    <w:uiPriority w:val="99"/>
-    <w:rsid w:val="00D34742"/>
-    <w:rPr>
-      <w:sz w:val="20"/>
-      <w:szCs w:val="20"/>
-    </w:rPr>
-  </w:style>
-  <w:style w:type="character" w:styleId="Hyperlink">
-    <w:name w:val="Hyperlink"/>
-    <w:basedOn w:val="DefaultParagraphFont"/>
-    <w:uiPriority w:val="99"/>
-    <w:semiHidden/>
-    <w:unhideWhenUsed/>
-    <w:rsid w:val="00D34742"/>
-    <w:rPr>
-      <w:color w:val="0000FF"/>
-      <w:u w:val="single"/>
-    </w:rPr>
-  </w:style>
-  <w:style w:type="character" w:customStyle="1" w:styleId="apple-converted-space">
-    <w:name w:val="apple-converted-space"/>
-    <w:basedOn w:val="DefaultParagraphFont"/>
-    <w:rsid w:val="00D34742"/>
-  </w:style>
-  <w:style w:type="paragraph" w:styleId="BalloonText">
-    <w:name w:val="Balloon Text"/>
-    <w:basedOn w:val="Normal"/>
-    <w:link w:val="BalloonTextChar"/>
-    <w:uiPriority w:val="99"/>
-    <w:semiHidden/>
-    <w:unhideWhenUsed/>
-    <w:rsid w:val="00D34742"/>
-    <w:pPr>
-      <w:spacing w:before="0" w:after="0" w:line="240" w:lineRule="auto"/>
-    </w:pPr>
-    <w:rPr>
-      <w:rFonts w:ascii="Tahoma" w:hAnsi="Tahoma" w:cs="Tahoma"/>
-      <w:sz w:val="16"/>
-      <w:szCs w:val="16"/>
-    </w:rPr>
-  </w:style>
-  <w:style w:type="character" w:customStyle="1" w:styleId="BalloonTextChar">
-    <w:name w:val="Balloon Text Char"/>
-    <w:basedOn w:val="DefaultParagraphFont"/>
-    <w:link w:val="BalloonText"/>
-    <w:uiPriority w:val="99"/>
-    <w:semiHidden/>
-    <w:rsid w:val="00D34742"/>
-    <w:rPr>
-      <w:rFonts w:ascii="Tahoma" w:hAnsi="Tahoma" w:cs="Tahoma"/>
-      <w:sz w:val="16"/>
-      <w:szCs w:val="16"/>
-    </w:rPr>
-  </w:style>
-</w:styles>
-</file>
-
-<file path=word/stylesWithEffects.xml><?xml version="1.0" encoding="utf-8"?>
-<w:styles xmlns:wpc="http://schemas.microsoft.com/office/word/2010/wordprocessingCanvas" xmlns:mc="http://schemas.openxmlformats.org/markup-compatibility/2006" xmlns:o="urn:schemas-microsoft-com:office:office" xmlns:r="http://schemas.openxmlformats.org/officeDocument/2006/relationships" xmlns:m="http://schemas.openxmlformats.org/officeDocument/2006/math" xmlns:v="urn:schemas-microsoft-com:vml" xmlns:wp14="http://schemas.microsoft.com/office/word/2010/wordprocessingDrawing" xmlns:wp="http://schemas.openxmlformats.org/drawingml/2006/wordprocessingDrawing" xmlns:w10="urn:schemas-microsoft-com:office:word" xmlns:w="http://schemas.openxmlformats.org/wordprocessingml/2006/main" xmlns:w14="http://schemas.microsoft.com/office/word/2010/wordml" xmlns:wpg="http://schemas.microsoft.com/office/word/2010/wordprocessingGroup" xmlns:wpi="http://schemas.microsoft.com/office/word/2010/wordprocessingInk" xmlns:wne="http://schemas.microsoft.com/office/word/2006/wordml" xmlns:wps="http://schemas.microsoft.com/office/word/2010/wordprocessingShape" mc:Ignorable="w14 wp14">
-  <w:docDefaults>
-    <w:rPrDefault>
-      <w:rPr>
-        <w:rFonts w:asciiTheme="minorHAnsi" w:eastAsiaTheme="minorEastAsia" w:hAnsiTheme="minorHAnsi" w:cstheme="minorBidi"/>
-        <w:sz w:val="22"/>
-        <w:szCs w:val="22"/>
-        <w:lang w:val="en-AU" w:eastAsia="en-US" w:bidi="ar-SA"/>
-      </w:rPr>
-    </w:rPrDefault>
-    <w:pPrDefault>
-      <w:pPr>
-        <w:spacing w:before="200" w:after="200" w:line="276" w:lineRule="auto"/>
-      </w:pPr>
-    </w:pPrDefault>
-  </w:docDefaults>
-  <w:latentStyles w:defLockedState="0" w:defUIPriority="99" w:defSemiHidden="1" w:defUnhideWhenUsed="1" w:defQFormat="0" w:count="267">
-    <w:lsdException w:name="Normal" w:semiHidden="0" w:uiPriority="0" w:unhideWhenUsed="0" w:qFormat="1"/>
-    <w:lsdException w:name="heading 1" w:semiHidden="0" w:uiPriority="9" w:unhideWhenUsed="0" w:qFormat="1"/>
-    <w:lsdException w:name="heading 2" w:uiPriority="9" w:qFormat="1"/>
-    <w:lsdException w:name="heading 3" w:uiPriority="9" w:qFormat="1"/>
-    <w:lsdException w:name="heading 4" w:uiPriority="9" w:qFormat="1"/>
-    <w:lsdException w:name="heading 5" w:uiPriority="9" w:qFormat="1"/>
-    <w:lsdException w:name="heading 6" w:uiPriority="9" w:qFormat="1"/>
-    <w:lsdException w:name="heading 7" w:uiPriority="9" w:qFormat="1"/>
-    <w:lsdException w:name="heading 8" w:uiPriority="9" w:qFormat="1"/>
-    <w:lsdException w:name="heading 9" w:uiPriority="9" w:qFormat="1"/>
-    <w:lsdException w:name="toc 1" w:uiPriority="39"/>
-    <w:lsdException w:name="toc 2" w:uiPriority="39"/>
-    <w:lsdException w:name="toc 3" w:uiPriority="39"/>
-    <w:lsdException w:name="toc 4" w:uiPriority="39"/>
-    <w:lsdException w:name="toc 5" w:uiPriority="39"/>
-    <w:lsdException w:name="toc 6" w:uiPriority="39"/>
-    <w:lsdException w:name="toc 7" w:uiPriority="39"/>
-    <w:lsdException w:name="toc 8" w:uiPriority="39"/>
-    <w:lsdException w:name="toc 9" w:uiPriority="39"/>
-    <w:lsdException w:name="caption" w:uiPriority="35" w:qFormat="1"/>
-    <w:lsdException w:name="Title" w:semiHidden="0" w:uiPriority="10" w:unhideWhenUsed="0" w:qFormat="1"/>
-    <w:lsdException w:name="Default Paragraph Font" w:uiPriority="1"/>
-    <w:lsdException w:name="Subtitle" w:semiHidden="0" w:uiPriority="11" w:unhideWhenUsed="0" w:qFormat="1"/>
-    <w:lsdException w:name="Strong" w:semiHidden="0" w:uiPriority="22" w:unhideWhenUsed="0" w:qFormat="1"/>
-    <w:lsdException w:name="Emphasis" w:semiHidden="0" w:uiPriority="20" w:unhideWhenUsed="0" w:qFormat="1"/>
-    <w:lsdException w:name="Table Grid" w:semiHidden="0" w:uiPriority="59" w:unhideWhenUsed="0"/>
-    <w:lsdException w:name="Placeholder Text" w:unhideWhenUsed="0"/>
-    <w:lsdException w:name="No Spacing" w:semiHidden="0" w:uiPriority="1" w:unhideWhenUsed="0" w:qFormat="1"/>
-    <w:lsdException w:name="Light Shading" w:semiHidden="0" w:uiPriority="60" w:unhideWhenUsed="0"/>
-    <w:lsdException w:name="Light List" w:semiHidden="0" w:uiPriority="61" w:unhideWhenUsed="0"/>
-    <w:lsdException w:name="Light Grid" w:semiHidden="0" w:uiPriority="62" w:unhideWhenUsed="0"/>
-    <w:lsdException w:name="Medium Shading 1" w:semiHidden="0" w:uiPriority="63" w:unhideWhenUsed="0"/>
-    <w:lsdException w:name="Medium Shading 2" w:semiHidden="0" w:uiPriority="64" w:unhideWhenUsed="0"/>
-    <w:lsdException w:name="Medium List 1" w:semiHidden="0" w:uiPriority="65" w:unhideWhenUsed="0"/>
-    <w:lsdException w:name="Medium List 2" w:semiHidden="0" w:uiPriority="66" w:unhideWhenUsed="0"/>
-    <w:lsdException w:name="Medium Grid 1" w:semiHidden="0" w:uiPriority="67" w:unhideWhenUsed="0"/>
-    <w:lsdException w:name="Medium Grid 2" w:semiHidden="0" w:uiPriority="68" w:unhideWhenUsed="0"/>
-    <w:lsdException w:name="Medium Grid 3" w:semiHidden="0" w:uiPriority="69" w:unhideWhenUsed="0"/>
-    <w:lsdException w:name="Dark List" w:semiHidden="0" w:uiPriority="70" w:unhideWhenUsed="0"/>
-    <w:lsdException w:name="Colorful Shading" w:semiHidden="0" w:uiPriority="71" w:unhideWhenUsed="0"/>
-    <w:lsdException w:name="Colorful List" w:semiHidden="0" w:uiPriority="72" w:unhideWhenUsed="0"/>
-    <w:lsdException w:name="Colorful Grid" w:semiHidden="0" w:uiPriority="73" w:unhideWhenUsed="0"/>
-    <w:lsdException w:name="Light Shading Accent 1" w:semiHidden="0" w:uiPriority="60" w:unhideWhenUsed="0"/>
-    <w:lsdException w:name="Light List Accent 1" w:semiHidden="0" w:uiPriority="61" w:unhideWhenUsed="0"/>
-    <w:lsdException w:name="Light Grid Accent 1" w:semiHidden="0" w:uiPriority="62" w:unhideWhenUsed="0"/>
-    <w:lsdException w:name="Medium Shading 1 Accent 1" w:semiHidden="0" w:uiPriority="63" w:unhideWhenUsed="0"/>
-    <w:lsdException w:name="Medium Shading 2 Accent 1" w:semiHidden="0" w:uiPriority="64" w:unhideWhenUsed="0"/>
-    <w:lsdException w:name="Medium List 1 Accent 1" w:semiHidden="0" w:uiPriority="65" w:unhideWhenUsed="0"/>
-    <w:lsdException w:name="Revision" w:unhideWhenUsed="0"/>
-    <w:lsdException w:name="List Paragraph" w:semiHidden="0" w:uiPriority="34" w:unhideWhenUsed="0" w:qFormat="1"/>
-    <w:lsdException w:name="Quote" w:semiHidden="0" w:uiPriority="29" w:unhideWhenUsed="0" w:qFormat="1"/>
-    <w:lsdException w:name="Intense Quote" w:semiHidden="0" w:uiPriority="30" w:unhideWhenUsed="0" w:qFormat="1"/>
-    <w:lsdException w:name="Medium List 2 Accent 1" w:semiHidden="0" w:uiPriority="66" w:unhideWhenUsed="0"/>
-    <w:lsdException w:name="Medium Grid 1 Accent 1" w:semiHidden="0" w:uiPriority="67" w:unhideWhenUsed="0"/>
-    <w:lsdException w:name="Medium Grid 2 Accent 1" w:semiHidden="0" w:uiPriority="68" w:unhideWhenUsed="0"/>
-    <w:lsdException w:name="Medium Grid 3 Accent 1" w:semiHidden="0" w:uiPriority="69" w:unhideWhenUsed="0"/>
-    <w:lsdException w:name="Dark List Accent 1" w:semiHidden="0" w:uiPriority="70" w:unhideWhenUsed="0"/>
-    <w:lsdException w:name="Colorful Shading Accent 1" w:semiHidden="0" w:uiPriority="71" w:unhideWhenUsed="0"/>
-    <w:lsdException w:name="Colorful List Accent 1" w:semiHidden="0" w:uiPriority="72" w:unhideWhenUsed="0"/>
-    <w:lsdException w:name="Colorful Grid Accent 1" w:semiHidden="0" w:uiPriority="73" w:unhideWhenUsed="0"/>
-    <w:lsdException w:name="Light Shading Accent 2" w:semiHidden="0" w:uiPriority="60" w:unhideWhenUsed="0"/>
-    <w:lsdException w:name="Light List Accent 2" w:semiHidden="0" w:uiPriority="61" w:unhideWhenUsed="0"/>
-    <w:lsdException w:name="Light Grid Accent 2" w:semiHidden="0" w:uiPriority="62" w:unhideWhenUsed="0"/>
-    <w:lsdException w:name="Medium Shading 1 Accent 2" w:semiHidden="0" w:uiPriority="63" w:unhideWhenUsed="0"/>
-    <w:lsdException w:name="Medium Shading 2 Accent 2" w:semiHidden="0" w:uiPriority="64" w:unhideWhenUsed="0"/>
-    <w:lsdException w:name="Medium List 1 Accent 2" w:semiHidden="0" w:uiPriority="65" w:unhideWhenUsed="0"/>
-    <w:lsdException w:name="Medium List 2 Accent 2" w:semiHidden="0" w:uiPriority="66" w:unhideWhenUsed="0"/>
-    <w:lsdException w:name="Medium Grid 1 Accent 2" w:semiHidden="0" w:uiPriority="67" w:unhideWhenUsed="0"/>
-    <w:lsdException w:name="Medium Grid 2 Accent 2" w:semiHidden="0" w:uiPriority="68" w:unhideWhenUsed="0"/>
-    <w:lsdException w:name="Medium Grid 3 Accent 2" w:semiHidden="0" w:uiPriority="69" w:unhideWhenUsed="0"/>
-    <w:lsdException w:name="Dark List Accent 2" w:semiHidden="0" w:uiPriority="70" w:unhideWhenUsed="0"/>
-    <w:lsdException w:name="Colorful Shading Accent 2" w:semiHidden="0" w:uiPriority="71" w:unhideWhenUsed="0"/>
-    <w:lsdException w:name="Colorful List Accent 2" w:semiHidden="0" w:uiPriority="72" w:unhideWhenUsed="0"/>
-    <w:lsdException w:name="Colorful Grid Accent 2" w:semiHidden="0" w:uiPriority="73" w:unhideWhenUsed="0"/>
-    <w:lsdException w:name="Light Shading Accent 3" w:semiHidden="0" w:uiPriority="60" w:unhideWhenUsed="0"/>
-    <w:lsdException w:name="Light List Accent 3" w:semiHidden="0" w:uiPriority="61" w:unhideWhenUsed="0"/>
-    <w:lsdException w:name="Light Grid Accent 3" w:semiHidden="0" w:uiPriority="62" w:unhideWhenUsed="0"/>
-    <w:lsdException w:name="Medium Shading 1 Accent 3" w:semiHidden="0" w:uiPriority="63" w:unhideWhenUsed="0"/>
-    <w:lsdException w:name="Medium Shading 2 Accent 3" w:semiHidden="0" w:uiPriority="64" w:unhideWhenUsed="0"/>
-    <w:lsdException w:name="Medium List 1 Accent 3" w:semiHidden="0" w:uiPriority="65" w:unhideWhenUsed="0"/>
-    <w:lsdException w:name="Medium List 2 Accent 3" w:semiHidden="0" w:uiPriority="66" w:unhideWhenUsed="0"/>
-    <w:lsdException w:name="Medium Grid 1 Accent 3" w:semiHidden="0" w:uiPriority="67" w:unhideWhenUsed="0"/>
-    <w:lsdException w:name="Medium Grid 2 Accent 3" w:semiHidden="0" w:uiPriority="68" w:unhideWhenUsed="0"/>
-    <w:lsdException w:name="Medium Grid 3 Accent 3" w:semiHidden="0" w:uiPriority="69" w:unhideWhenUsed="0"/>
-    <w:lsdException w:name="Dark List Accent 3" w:semiHidden="0" w:uiPriority="70" w:unhideWhenUsed="0"/>
-    <w:lsdException w:name="Colorful Shading Accent 3" w:semiHidden="0" w:uiPriority="71" w:unhideWhenUsed="0"/>
-    <w:lsdException w:name="Colorful List Accent 3" w:semiHidden="0" w:uiPriority="72" w:unhideWhenUsed="0"/>
-    <w:lsdException w:name="Colorful Grid Accent 3" w:semiHidden="0" w:uiPriority="73" w:unhideWhenUsed="0"/>
-    <w:lsdException w:name="Light Shading Accent 4" w:semiHidden="0" w:uiPriority="60" w:unhideWhenUsed="0"/>
-    <w:lsdException w:name="Light List Accent 4" w:semiHidden="0" w:uiPriority="61" w:unhideWhenUsed="0"/>
-    <w:lsdException w:name="Light Grid Accent 4" w:semiHidden="0" w:uiPriority="62" w:unhideWhenUsed="0"/>
-    <w:lsdException w:name="Medium Shading 1 Accent 4" w:semiHidden="0" w:uiPriority="63" w:unhideWhenUsed="0"/>
-    <w:lsdException w:name="Medium Shading 2 Accent 4" w:semiHidden="0" w:uiPriority="64" w:unhideWhenUsed="0"/>
-    <w:lsdException w:name="Medium List 1 Accent 4" w:semiHidden="0" w:uiPriority="65" w:unhideWhenUsed="0"/>
-    <w:lsdException w:name="Medium List 2 Accent 4" w:semiHidden="0" w:uiPriority="66" w:unhideWhenUsed="0"/>
-    <w:lsdException w:name="Medium Grid 1 Accent 4" w:semiHidden="0" w:uiPriority="67" w:unhideWhenUsed="0"/>
-    <w:lsdException w:name="Medium Grid 2 Accent 4" w:semiHidden="0" w:uiPriority="68" w:unhideWhenUsed="0"/>
-    <w:lsdException w:name="Medium Grid 3 Accent 4" w:semiHidden="0" w:uiPriority="69" w:unhideWhenUsed="0"/>
-    <w:lsdException w:name="Dark List Accent 4" w:semiHidden="0" w:uiPriority="70" w:unhideWhenUsed="0"/>
-    <w:lsdException w:name="Colorful Shading Accent 4" w:semiHidden="0" w:uiPriority="71" w:unhideWhenUsed="0"/>
-    <w:lsdException w:name="Colorful List Accent 4" w:semiHidden="0" w:uiPriority="72" w:unhideWhenUsed="0"/>
-    <w:lsdException w:name="Colorful Grid Accent 4" w:semiHidden="0" w:uiPriority="73" w:unhideWhenUsed="0"/>
-    <w:lsdException w:name="Light Shading Accent 5" w:semiHidden="0" w:uiPriority="60" w:unhideWhenUsed="0"/>
-    <w:lsdException w:name="Light List Accent 5" w:semiHidden="0" w:uiPriority="61" w:unhideWhenUsed="0"/>
-    <w:lsdException w:name="Light Grid Accent 5" w:semiHidden="0" w:uiPriority="62" w:unhideWhenUsed="0"/>
-    <w:lsdException w:name="Medium Shading 1 Accent 5" w:semiHidden="0" w:uiPriority="63" w:unhideWhenUsed="0"/>
-    <w:lsdException w:name="Medium Shading 2 Accent 5" w:semiHidden="0" w:uiPriority="64" w:unhideWhenUsed="0"/>
-    <w:lsdException w:name="Medium List 1 Accent 5" w:semiHidden="0" w:uiPriority="65" w:unhideWhenUsed="0"/>
-    <w:lsdException w:name="Medium List 2 Accent 5" w:semiHidden="0" w:uiPriority="66" w:unhideWhenUsed="0"/>
-    <w:lsdException w:name="Medium Grid 1 Accent 5" w:semiHidden="0" w:uiPriority="67" w:unhideWhenUsed="0"/>
-    <w:lsdException w:name="Medium Grid 2 Accent 5" w:semiHidden="0" w:uiPriority="68" w:unhideWhenUsed="0"/>
-    <w:lsdException w:name="Medium Grid 3 Accent 5" w:semiHidden="0" w:uiPriority="69" w:unhideWhenUsed="0"/>
-    <w:lsdException w:name="Dark List Accent 5" w:semiHidden="0" w:uiPriority="70" w:unhideWhenUsed="0"/>
-    <w:lsdException w:name="Colorful Shading Accent 5" w:semiHidden="0" w:uiPriority="71" w:unhideWhenUsed="0"/>
-    <w:lsdException w:name="Colorful List Accent 5" w:semiHidden="0" w:uiPriority="72" w:unhideWhenUsed="0"/>
-    <w:lsdException w:name="Colorful Grid Accent 5" w:semiHidden="0" w:uiPriority="73" w:unhideWhenUsed="0"/>
-    <w:lsdException w:name="Light Shading Accent 6" w:semiHidden="0" w:uiPriority="60" w:unhideWhenUsed="0"/>
-    <w:lsdException w:name="Light List Accent 6" w:semiHidden="0" w:uiPriority="61" w:unhideWhenUsed="0"/>
-    <w:lsdException w:name="Light Grid Accent 6" w:semiHidden="0" w:uiPriority="62" w:unhideWhenUsed="0"/>
-    <w:lsdException w:name="Medium Shading 1 Accent 6" w:semiHidden="0" w:uiPriority="63" w:unhideWhenUsed="0"/>
-    <w:lsdException w:name="Medium Shading 2 Accent 6" w:semiHidden="0" w:uiPriority="64" w:unhideWhenUsed="0"/>
-    <w:lsdException w:name="Medium List 1 Accent 6" w:semiHidden="0" w:uiPriority="65" w:unhideWhenUsed="0"/>
-    <w:lsdException w:name="Medium List 2 Accent 6" w:semiHidden="0" w:uiPriority="66" w:unhideWhenUsed="0"/>
-    <w:lsdException w:name="Medium Grid 1 Accent 6" w:semiHidden="0" w:uiPriority="67" w:unhideWhenUsed="0"/>
-    <w:lsdException w:name="Medium Grid 2 Accent 6" w:semiHidden="0" w:uiPriority="68" w:unhideWhenUsed="0"/>
-    <w:lsdException w:name="Medium Grid 3 Accent 6" w:semiHidden="0" w:uiPriority="69" w:unhideWhenUsed="0"/>
-    <w:lsdException w:name="Dark List Accent 6" w:semiHidden="0" w:uiPriority="70" w:unhideWhenUsed="0"/>
-    <w:lsdException w:name="Colorful Shading Accent 6" w:semiHidden="0" w:uiPriority="71" w:unhideWhenUsed="0"/>
-    <w:lsdException w:name="Colorful List Accent 6" w:semiHidden="0" w:uiPriority="72" w:unhideWhenUsed="0"/>
-    <w:lsdException w:name="Colorful Grid Accent 6" w:semiHidden="0" w:uiPriority="73" w:unhideWhenUsed="0"/>
-    <w:lsdException w:name="Subtle Emphasis" w:semiHidden="0" w:uiPriority="19" w:unhideWhenUsed="0" w:qFormat="1"/>
-    <w:lsdException w:name="Intense Emphasis" w:semiHidden="0" w:uiPriority="21" w:unhideWhenUsed="0" w:qFormat="1"/>
-    <w:lsdException w:name="Subtle Reference" w:semiHidden="0" w:uiPriority="31" w:unhideWhenUsed="0" w:qFormat="1"/>
-    <w:lsdException w:name="Intense Reference" w:semiHidden="0" w:uiPriority="32" w:unhideWhenUsed="0" w:qFormat="1"/>
-    <w:lsdException w:name="Book Title" w:semiHidden="0" w:uiPriority="33" w:unhideWhenUsed="0" w:qFormat="1"/>
-    <w:lsdException w:name="Bibliography" w:uiPriority="37"/>
-    <w:lsdException w:name="TOC Heading" w:uiPriority="39" w:qFormat="1"/>
+  <w:latentStyles w:defLockedState="0" w:defUIPriority="99" w:defSemiHidden="0" w:defUnhideWhenUsed="0" w:defQFormat="0" w:count="371">
+    <w:lsdException w:name="Normal" w:uiPriority="0" w:qFormat="1"/>
+    <w:lsdException w:name="heading 1" w:uiPriority="9" w:qFormat="1"/>
+    <w:lsdException w:name="heading 2" w:semiHidden="1" w:uiPriority="9" w:unhideWhenUsed="1" w:qFormat="1"/>
+    <w:lsdException w:name="heading 3" w:semiHidden="1" w:uiPriority="9" w:unhideWhenUsed="1" w:qFormat="1"/>
+    <w:lsdException w:name="heading 4" w:semiHidden="1" w:uiPriority="9" w:unhideWhenUsed="1" w:qFormat="1"/>
+    <w:lsdException w:name="heading 5" w:semiHidden="1" w:uiPriority="9" w:unhideWhenUsed="1" w:qFormat="1"/>
+    <w:lsdException w:name="heading 6" w:semiHidden="1" w:uiPriority="9" w:unhideWhenUsed="1" w:qFormat="1"/>
+    <w:lsdException w:name="heading 7" w:semiHidden="1" w:uiPriority="9" w:unhideWhenUsed="1" w:qFormat="1"/>
+    <w:lsdException w:name="heading 8" w:semiHidden="1" w:uiPriority="9" w:unhideWhenUsed="1" w:qFormat="1"/>
+    <w:lsdException w:name="heading 9" w:semiHidden="1" w:uiPriority="9" w:unhideWhenUsed="1" w:qFormat="1"/>
+    <w:lsdException w:name="index 1" w:semiHidden="1" w:unhideWhenUsed="1"/>
+    <w:lsdException w:name="index 2" w:semiHidden="1" w:unhideWhenUsed="1"/>
+    <w:lsdException w:name="index 3" w:semiHidden="1" w:unhideWhenUsed="1"/>
+    <w:lsdException w:name="index 4" w:semiHidden="1" w:unhideWhenUsed="1"/>
+    <w:lsdException w:name="index 5" w:semiHidden="1" w:unhideWhenUsed="1"/>
+    <w:lsdException w:name="index 6" w:semiHidden="1" w:unhideWhenUsed="1"/>
+    <w:lsdException w:name="index 7" w:semiHidden="1" w:unhideWhenUsed="1"/>
+    <w:lsdException w:name="index 8" w:semiHidden="1" w:unhideWhenUsed="1"/>
+    <w:lsdException w:name="index 9" w:semiHidden="1" w:unhideWhenUsed="1"/>
+    <w:lsdException w:name="toc 1" w:semiHidden="1" w:uiPriority="39" w:unhideWhenUsed="1"/>
+    <w:lsdException w:name="toc 2" w:semiHidden="1" w:uiPriority="39" w:unhideWhenUsed="1"/>
+    <w:lsdException w:name="toc 3" w:semiHidden="1" w:uiPriority="39" w:unhideWhenUsed="1"/>
+    <w:lsdException w:name="toc 4" w:semiHidden="1" w:uiPriority="39" w:unhideWhenUsed="1"/>
+    <w:lsdException w:name="toc 5" w:semiHidden="1" w:uiPriority="39" w:unhideWhenUsed="1"/>
+    <w:lsdException w:name="toc 6" w:semiHidden="1" w:uiPriority="39" w:unhideWhenUsed="1"/>
+    <w:lsdException w:name="toc 7" w:semiHidden="1" w:uiPriority="39" w:unhideWhenUsed="1"/>
+    <w:lsdException w:name="toc 8" w:semiHidden="1" w:uiPriority="39" w:unhideWhenUsed="1"/>
+    <w:lsdException w:name="toc 9" w:semiHidden="1" w:uiPriority="39" w:unhideWhenUsed="1"/>
+    <w:lsdException w:name="Normal Indent" w:semiHidden="1" w:unhideWhenUsed="1"/>
+    <w:lsdException w:name="footnote text" w:semiHidden="1" w:unhideWhenUsed="1"/>
+    <w:lsdException w:name="annotation text" w:semiHidden="1" w:unhideWhenUsed="1"/>
+    <w:lsdException w:name="header" w:semiHidden="1" w:unhideWhenUsed="1"/>
+    <w:lsdException w:name="footer" w:semiHidden="1" w:unhideWhenUsed="1"/>
+    <w:lsdException w:name="index heading" w:semiHidden="1" w:unhideWhenUsed="1"/>
+    <w:lsdException w:name="caption" w:semiHidden="1" w:uiPriority="35" w:unhideWhenUsed="1" w:qFormat="1"/>
+    <w:lsdException w:name="table of figures" w:semiHidden="1" w:unhideWhenUsed="1"/>
+    <w:lsdException w:name="envelope address" w:semiHidden="1" w:unhideWhenUsed="1"/>
+    <w:lsdException w:name="envelope return" w:semiHidden="1" w:unhideWhenUsed="1"/>
+    <w:lsdException w:name="footnote reference" w:semiHidden="1" w:unhideWhenUsed="1"/>
+    <w:lsdException w:name="annotation reference" w:semiHidden="1" w:unhideWhenUsed="1"/>
+    <w:lsdException w:name="line number" w:semiHidden="1" w:unhideWhenUsed="1"/>
+    <w:lsdException w:name="page number" w:semiHidden="1" w:unhideWhenUsed="1"/>
+    <w:lsdException w:name="endnote reference" w:semiHidden="1" w:unhideWhenUsed="1"/>
+    <w:lsdException w:name="endnote text" w:semiHidden="1" w:unhideWhenUsed="1"/>
+    <w:lsdException w:name="table of authorities" w:semiHidden="1" w:unhideWhenUsed="1"/>
+    <w:lsdException w:name="macro" w:semiHidden="1" w:unhideWhenUsed="1"/>
+    <w:lsdException w:name="toa heading" w:semiHidden="1" w:unhideWhenUsed="1"/>
+    <w:lsdException w:name="List" w:semiHidden="1" w:unhideWhenUsed="1"/>
+    <w:lsdException w:name="List Bullet" w:semiHidden="1" w:unhideWhenUsed="1"/>
+    <w:lsdException w:name="List Number" w:semiHidden="1" w:unhideWhenUsed="1"/>
+    <w:lsdException w:name="List 2" w:semiHidden="1" w:unhideWhenUsed="1"/>
+    <w:lsdException w:name="List 3" w:semiHidden="1" w:unhideWhenUsed="1"/>
+    <w:lsdException w:name="List 4" w:semiHidden="1" w:unhideWhenUsed="1"/>
+    <w:lsdException w:name="List 5" w:semiHidden="1" w:unhideWhenUsed="1"/>
+    <w:lsdException w:name="List Bullet 2" w:semiHidden="1" w:unhideWhenUsed="1"/>
+    <w:lsdException w:name="List Bullet 3" w:semiHidden="1" w:unhideWhenUsed="1"/>
+    <w:lsdException w:name="List Bullet 4" w:semiHidden="1" w:unhideWhenUsed="1"/>
+    <w:lsdException w:name="List Bullet 5" w:semiHidden="1" w:unhideWhenUsed="1"/>
+    <w:lsdException w:name="List Number 2" w:semiHidden="1" w:unhideWhenUsed="1"/>
+    <w:lsdException w:name="List Number 3" w:semiHidden="1" w:unhideWhenUsed="1"/>
+    <w:lsdException w:name="List Number 4" w:semiHidden="1" w:unhideWhenUsed="1"/>
+    <w:lsdException w:name="List Number 5" w:semiHidden="1" w:unhideWhenUsed="1"/>
+    <w:lsdException w:name="Title" w:uiPriority="10" w:qFormat="1"/>
+    <w:lsdException w:name="Closing" w:semiHidden="1" w:unhideWhenUsed="1"/>
+    <w:lsdException w:name="Signature" w:semiHidden="1" w:unhideWhenUsed="1"/>
+    <w:lsdException w:name="Default Paragraph Font" w:semiHidden="1" w:uiPriority="1" w:unhideWhenUsed="1"/>
+    <w:lsdException w:name="Body Text" w:semiHidden="1" w:unhideWhenUsed="1"/>
+    <w:lsdException w:name="Body Text Indent" w:semiHidden="1" w:unhideWhenUsed="1"/>
+    <w:lsdException w:name="List Continue" w:semiHidden="1" w:unhideWhenUsed="1"/>
+    <w:lsdException w:name="List Continue 2" w:semiHidden="1" w:unhideWhenUsed="1"/>
+    <w:lsdException w:name="List Continue 3" w:semiHidden="1" w:unhideWhenUsed="1"/>
+    <w:lsdException w:name="List Continue 4" w:semiHidden="1" w:unhideWhenUsed="1"/>
+    <w:lsdException w:name="List Continue 5" w:semiHidden="1" w:unhideWhenUsed="1"/>
+    <w:lsdException w:name="Message Header" w:semiHidden="1" w:unhideWhenUsed="1"/>
+    <w:lsdException w:name="Subtitle" w:uiPriority="11" w:qFormat="1"/>
+    <w:lsdException w:name="Salutation" w:semiHidden="1" w:unhideWhenUsed="1"/>
+    <w:lsdException w:name="Date" w:semiHidden="1" w:unhideWhenUsed="1"/>
+    <w:lsdException w:name="Body Text First Indent" w:semiHidden="1" w:unhideWhenUsed="1"/>
+    <w:lsdException w:name="Body Text First Indent 2" w:semiHidden="1" w:unhideWhenUsed="1"/>
+    <w:lsdException w:name="Note Heading" w:semiHidden="1" w:unhideWhenUsed="1"/>
+    <w:lsdException w:name="Body Text 2" w:semiHidden="1" w:unhideWhenUsed="1"/>
+    <w:lsdException w:name="Body Text 3" w:semiHidden="1" w:unhideWhenUsed="1"/>
+    <w:lsdException w:name="Body Text Indent 2" w:semiHidden="1" w:unhideWhenUsed="1"/>
+    <w:lsdException w:name="Body Text Indent 3" w:semiHidden="1" w:unhideWhenUsed="1"/>
+    <w:lsdException w:name="Block Text" w:semiHidden="1" w:unhideWhenUsed="1"/>
+    <w:lsdException w:name="Hyperlink" w:semiHidden="1" w:unhideWhenUsed="1"/>
+    <w:lsdException w:name="FollowedHyperlink" w:semiHidden="1" w:unhideWhenUsed="1"/>
+    <w:lsdException w:name="Strong" w:uiPriority="22" w:qFormat="1"/>
+    <w:lsdException w:name="Emphasis" w:uiPriority="20" w:qFormat="1"/>
+    <w:lsdException w:name="Document Map" w:semiHidden="1" w:unhideWhenUsed="1"/>
+    <w:lsdException w:name="Plain Text" w:semiHidden="1" w:unhideWhenUsed="1"/>
+    <w:lsdException w:name="E-mail Signature" w:semiHidden="1" w:unhideWhenUsed="1"/>
+    <w:lsdException w:name="HTML Top of Form" w:semiHidden="1" w:unhideWhenUsed="1"/>
+    <w:lsdException w:name="HTML Bottom of Form" w:semiHidden="1" w:unhideWhenUsed="1"/>
+    <w:lsdException w:name="Normal (Web)" w:semiHidden="1" w:unhideWhenUsed="1"/>
+    <w:lsdException w:name="HTML Acronym" w:semiHidden="1" w:unhideWhenUsed="1"/>
+    <w:lsdException w:name="HTML Address" w:semiHidden="1" w:unhideWhenUsed="1"/>
+    <w:lsdException w:name="HTML Cite" w:semiHidden="1" w:unhideWhenUsed="1"/>
+    <w:lsdException w:name="HTML Code" w:semiHidden="1" w:unhideWhenUsed="1"/>
+    <w:lsdException w:name="HTML Definition" w:semiHidden="1" w:unhideWhenUsed="1"/>
+    <w:lsdException w:name="HTML Keyboard" w:semiHidden="1" w:unhideWhenUsed="1"/>
+    <w:lsdException w:name="HTML Preformatted" w:semiHidden="1" w:unhideWhenUsed="1"/>
+    <w:lsdException w:name="HTML Sample" w:semiHidden="1" w:unhideWhenUsed="1"/>
+    <w:lsdException w:name="HTML Typewriter" w:semiHidden="1" w:unhideWhenUsed="1"/>
+    <w:lsdException w:name="HTML Variable" w:semiHidden="1" w:unhideWhenUsed="1"/>
+    <w:lsdException w:name="Normal Table" w:semiHidden="1" w:unhideWhenUsed="1"/>
+    <w:lsdException w:name="annotation subject" w:semiHidden="1" w:unhideWhenUsed="1"/>
+    <w:lsdException w:name="No List" w:semiHidden="1" w:unhideWhenUsed="1"/>
+    <w:lsdException w:name="Outline List 1" w:semiHidden="1" w:unhideWhenUsed="1"/>
+    <w:lsdException w:name="Outline List 2" w:semiHidden="1" w:unhideWhenUsed="1"/>
+    <w:lsdException w:name="Outline List 3" w:semiHidden="1" w:unhideWhenUsed="1"/>
+    <w:lsdException w:name="Table Simple 1" w:semiHidden="1" w:unhideWhenUsed="1"/>
+    <w:lsdException w:name="Table Simple 2" w:semiHidden="1" w:unhideWhenUsed="1"/>
+    <w:lsdException w:name="Table Simple 3" w:semiHidden="1" w:unhideWhenUsed="1"/>
+    <w:lsdException w:name="Table Classic 1" w:semiHidden="1" w:unhideWhenUsed="1"/>
+    <w:lsdException w:name="Table Classic 2" w:semiHidden="1" w:unhideWhenUsed="1"/>
+    <w:lsdException w:name="Table Classic 3" w:semiHidden="1" w:unhideWhenUsed="1"/>
+    <w:lsdException w:name="Table Classic 4" w:semiHidden="1" w:unhideWhenUsed="1"/>
+    <w:lsdException w:name="Table Colorful 1" w:semiHidden="1" w:unhideWhenUsed="1"/>
+    <w:lsdException w:name="Table Colorful 2" w:semiHidden="1" w:unhideWhenUsed="1"/>
+    <w:lsdException w:name="Table Colorful 3" w:semiHidden="1" w:unhideWhenUsed="1"/>
+    <w:lsdException w:name="Table Columns 1" w:semiHidden="1" w:unhideWhenUsed="1"/>
+    <w:lsdException w:name="Table Columns 2" w:semiHidden="1" w:unhideWhenUsed="1"/>
+    <w:lsdException w:name="Table Columns 3" w:semiHidden="1" w:unhideWhenUsed="1"/>
+    <w:lsdException w:name="Table Columns 4" w:semiHidden="1" w:unhideWhenUsed="1"/>
+    <w:lsdException w:name="Table Columns 5" w:semiHidden="1" w:unhideWhenUsed="1"/>
+    <w:lsdException w:name="Table Grid 1" w:semiHidden="1" w:unhideWhenUsed="1"/>
+    <w:lsdException w:name="Table Grid 2" w:semiHidden="1" w:unhideWhenUsed="1"/>
+    <w:lsdException w:name="Table Grid 3" w:semiHidden="1" w:unhideWhenUsed="1"/>
+    <w:lsdException w:name="Table Grid 4" w:semiHidden="1" w:unhideWhenUsed="1"/>
+    <w:lsdException w:name="Table Grid 5" w:semiHidden="1" w:unhideWhenUsed="1"/>
+    <w:lsdException w:name="Table Grid 6" w:semiHidden="1" w:unhideWhenUsed="1"/>
+    <w:lsdException w:name="Table Grid 7" w:semiHidden="1" w:unhideWhenUsed="1"/>
+    <w:lsdException w:name="Table Grid 8" w:semiHidden="1" w:unhideWhenUsed="1"/>
+    <w:lsdException w:name="Table List 1" w:semiHidden="1" w:unhideWhenUsed="1"/>
+    <w:lsdException w:name="Table List 2" w:semiHidden="1" w:unhideWhenUsed="1"/>
+    <w:lsdException w:name="Table List 3" w:semiHidden="1" w:unhideWhenUsed="1"/>
+    <w:lsdException w:name="Table List 4" w:semiHidden="1" w:unhideWhenUsed="1"/>
+    <w:lsdException w:name="Table List 5" w:semiHidden="1" w:unhideWhenUsed="1"/>
+    <w:lsdException w:name="Table List 6" w:semiHidden="1" w:unhideWhenUsed="1"/>
+    <w:lsdException w:name="Table List 7" w:semiHidden="1" w:unhideWhenUsed="1"/>
+    <w:lsdException w:name="Table List 8" w:semiHidden="1" w:unhideWhenUsed="1"/>
+    <w:lsdException w:name="Table 3D effects 1" w:semiHidden="1" w:unhideWhenUsed="1"/>
+    <w:lsdException w:name="Table 3D effects 2" w:semiHidden="1" w:unhideWhenUsed="1"/>
+    <w:lsdException w:name="Table 3D effects 3" w:semiHidden="1" w:unhideWhenUsed="1"/>
+    <w:lsdException w:name="Table Contemporary" w:semiHidden="1" w:unhideWhenUsed="1"/>
+    <w:lsdException w:name="Table Elegant" w:semiHidden="1" w:unhideWhenUsed="1"/>
+    <w:lsdException w:name="Table Professional" w:semiHidden="1" w:unhideWhenUsed="1"/>
+    <w:lsdException w:name="Table Subtle 1" w:semiHidden="1" w:unhideWhenUsed="1"/>
+    <w:lsdException w:name="Table Subtle 2" w:semiHidden="1" w:unhideWhenUsed="1"/>
+    <w:lsdException w:name="Table Web 1" w:semiHidden="1" w:unhideWhenUsed="1"/>
+    <w:lsdException w:name="Table Web 2" w:semiHidden="1" w:unhideWhenUsed="1"/>
+    <w:lsdException w:name="Table Web 3" w:semiHidden="1" w:unhideWhenUsed="1"/>
+    <w:lsdException w:name="Balloon Text" w:semiHidden="1" w:unhideWhenUsed="1"/>
+    <w:lsdException w:name="Table Grid" w:uiPriority="59"/>
+    <w:lsdException w:name="Table Theme" w:semiHidden="1" w:unhideWhenUsed="1"/>
+    <w:lsdException w:name="Placeholder Text" w:semiHidden="1"/>
+    <w:lsdException w:name="No Spacing" w:uiPriority="1" w:qFormat="1"/>
+    <w:lsdException w:name="Light Shading" w:uiPriority="60"/>
+    <w:lsdException w:name="Light List" w:uiPriority="61"/>
+    <w:lsdException w:name="Light Grid" w:uiPriority="62"/>
+    <w:lsdException w:name="Medium Shading 1" w:uiPriority="63"/>
+    <w:lsdException w:name="Medium Shading 2" w:uiPriority="64"/>
+    <w:lsdException w:name="Medium List 1" w:uiPriority="65"/>
+    <w:lsdException w:name="Medium List 2" w:uiPriority="66"/>
+    <w:lsdException w:name="Medium Grid 1" w:uiPriority="67"/>
+    <w:lsdException w:name="Medium Grid 2" w:uiPriority="68"/>
+    <w:lsdException w:name="Medium Grid 3" w:uiPriority="69"/>
+    <w:lsdException w:name="Dark List" w:uiPriority="70"/>
+    <w:lsdException w:name="Colorful Shading" w:uiPriority="71"/>
+    <w:lsdException w:name="Colorful List" w:uiPriority="72"/>
+    <w:lsdException w:name="Colorful Grid" w:uiPriority="73"/>
+    <w:lsdException w:name="Light Shading Accent 1" w:uiPriority="60"/>
+    <w:lsdException w:name="Light List Accent 1" w:uiPriority="61"/>
+    <w:lsdException w:name="Light Grid Accent 1" w:uiPriority="62"/>
+    <w:lsdException w:name="Medium Shading 1 Accent 1" w:uiPriority="63"/>
+    <w:lsdException w:name="Medium Shading 2 Accent 1" w:uiPriority="64"/>
+    <w:lsdException w:name="Medium List 1 Accent 1" w:uiPriority="65"/>
+    <w:lsdException w:name="Revision" w:semiHidden="1"/>
+    <w:lsdException w:name="List Paragraph" w:uiPriority="34" w:qFormat="1"/>
+    <w:lsdException w:name="Quote" w:uiPriority="29" w:qFormat="1"/>
+    <w:lsdException w:name="Intense Quote" w:uiPriority="30" w:qFormat="1"/>
+    <w:lsdException w:name="Medium List 2 Accent 1" w:uiPriority="66"/>
+    <w:lsdException w:name="Medium Grid 1 Accent 1" w:uiPriority="67"/>
+    <w:lsdException w:name="Medium Grid 2 Accent 1" w:uiPriority="68"/>
+    <w:lsdException w:name="Medium Grid 3 Accent 1" w:uiPriority="69"/>
+    <w:lsdException w:name="Dark List Accent 1" w:uiPriority="70"/>
+    <w:lsdException w:name="Colorful Shading Accent 1" w:uiPriority="71"/>
+    <w:lsdException w:name="Colorful List Accent 1" w:uiPriority="72"/>
+    <w:lsdException w:name="Colorful Grid Accent 1" w:uiPriority="73"/>
+    <w:lsdException w:name="Light Shading Accent 2" w:uiPriority="60"/>
+    <w:lsdException w:name="Light List Accent 2" w:uiPriority="61"/>
+    <w:lsdException w:name="Light Grid Accent 2" w:uiPriority="62"/>
+    <w:lsdException w:name="Medium Shading 1 Accent 2" w:uiPriority="63"/>
+    <w:lsdException w:name="Medium Shading 2 Accent 2" w:uiPriority="64"/>
+    <w:lsdException w:name="Medium List 1 Accent 2" w:uiPriority="65"/>
+    <w:lsdException w:name="Medium List 2 Accent 2" w:uiPriority="66"/>
+    <w:lsdException w:name="Medium Grid 1 Accent 2" w:uiPriority="67"/>
+    <w:lsdException w:name="Medium Grid 2 Accent 2" w:uiPriority="68"/>
+    <w:lsdException w:name="Medium Grid 3 Accent 2" w:uiPriority="69"/>
+    <w:lsdException w:name="Dark List Accent 2" w:uiPriority="70"/>
+    <w:lsdException w:name="Colorful Shading Accent 2" w:uiPriority="71"/>
+    <w:lsdException w:name="Colorful List Accent 2" w:uiPriority="72"/>
+    <w:lsdException w:name="Colorful Grid Accent 2" w:uiPriority="73"/>
+    <w:lsdException w:name="Light Shading Accent 3" w:uiPriority="60"/>
+    <w:lsdException w:name="Light List Accent 3" w:uiPriority="61"/>
+    <w:lsdException w:name="Light Grid Accent 3" w:uiPriority="62"/>
+    <w:lsdException w:name="Medium Shading 1 Accent 3" w:uiPriority="63"/>
+    <w:lsdException w:name="Medium Shading 2 Accent 3" w:uiPriority="64"/>
+    <w:lsdException w:name="Medium List 1 Accent 3" w:uiPriority="65"/>
+    <w:lsdException w:name="Medium List 2 Accent 3" w:uiPriority="66"/>
+    <w:lsdException w:name="Medium Grid 1 Accent 3" w:uiPriority="67"/>
+    <w:lsdException w:name="Medium Grid 2 Accent 3" w:uiPriority="68"/>
+    <w:lsdException w:name="Medium Grid 3 Accent 3" w:uiPriority="69"/>
+    <w:lsdException w:name="Dark List Accent 3" w:uiPriority="70"/>
+    <w:lsdException w:name="Colorful Shading Accent 3" w:uiPriority="71"/>
+    <w:lsdException w:name="Colorful List Accent 3" w:uiPriority="72"/>
+    <w:lsdException w:name="Colorful Grid Accent 3" w:uiPriority="73"/>
+    <w:lsdException w:name="Light Shading Accent 4" w:uiPriority="60"/>
+    <w:lsdException w:name="Light List Accent 4" w:uiPriority="61"/>
+    <w:lsdException w:name="Light Grid Accent 4" w:uiPriority="62"/>
+    <w:lsdException w:name="Medium Shading 1 Accent 4" w:uiPriority="63"/>
+    <w:lsdException w:name="Medium Shading 2 Accent 4" w:uiPriority="64"/>
+    <w:lsdException w:name="Medium List 1 Accent 4" w:uiPriority="65"/>
+    <w:lsdException w:name="Medium List 2 Accent 4" w:uiPriority="66"/>
+    <w:lsdException w:name="Medium Grid 1 Accent 4" w:uiPriority="67"/>
+    <w:lsdException w:name="Medium Grid 2 Accent 4" w:uiPriority="68"/>
+    <w:lsdException w:name="Medium Grid 3 Accent 4" w:uiPriority="69"/>
+    <w:lsdException w:name="Dark List Accent 4" w:uiPriority="70"/>
+    <w:lsdException w:name="Colorful Shading Accent 4" w:uiPriority="71"/>
+    <w:lsdException w:name="Colorful List Accent 4" w:uiPriority="72"/>
+    <w:lsdException w:name="Colorful Grid Accent 4" w:uiPriority="73"/>
+    <w:lsdException w:name="Light Shading Accent 5" w:uiPriority="60"/>
+    <w:lsdException w:name="Light List Accent 5" w:uiPriority="61"/>
+    <w:lsdException w:name="Light Grid Accent 5" w:uiPriority="62"/>
+    <w:lsdException w:name="Medium Shading 1 Accent 5" w:uiPriority="63"/>
+    <w:lsdException w:name="Medium Shading 2 Accent 5" w:uiPriority="64"/>
+    <w:lsdException w:name="Medium List 1 Accent 5" w:uiPriority="65"/>
+    <w:lsdException w:name="Medium List 2 Accent 5" w:uiPriority="66"/>
+    <w:lsdException w:name="Medium Grid 1 Accent 5" w:uiPriority="67"/>
+    <w:lsdException w:name="Medium Grid 2 Accent 5" w:uiPriority="68"/>
+    <w:lsdException w:name="Medium Grid 3 Accent 5" w:uiPriority="69"/>
+    <w:lsdException w:name="Dark List Accent 5" w:uiPriority="70"/>
+    <w:lsdException w:name="Colorful Shading Accent 5" w:uiPriority="71"/>
+    <w:lsdException w:name="Colorful List Accent 5" w:uiPriority="72"/>
+    <w:lsdException w:name="Colorful Grid Accent 5" w:uiPriority="73"/>
+    <w:lsdException w:name="Light Shading Accent 6" w:uiPriority="60"/>
+    <w:lsdException w:name="Light List Accent 6" w:uiPriority="61"/>
+    <w:lsdException w:name="Light Grid Accent 6" w:uiPriority="62"/>
+    <w:lsdException w:name="Medium Shading 1 Accent 6" w:uiPriority="63"/>
+    <w:lsdException w:name="Medium Shading 2 Accent 6" w:uiPriority="64"/>
+    <w:lsdException w:name="Medium List 1 Accent 6" w:uiPriority="65"/>
+    <w:lsdException w:name="Medium List 2 Accent 6" w:uiPriority="66"/>
+    <w:lsdException w:name="Medium Grid 1 Accent 6" w:uiPriority="67"/>
+    <w:lsdException w:name="Medium Grid 2 Accent 6" w:uiPriority="68"/>
+    <w:lsdException w:name="Medium Grid 3 Accent 6" w:uiPriority="69"/>
+    <w:lsdException w:name="Dark List Accent 6" w:uiPriority="70"/>
+    <w:lsdException w:name="Colorful Shading Accent 6" w:uiPriority="71"/>
+    <w:lsdException w:name="Colorful List Accent 6" w:uiPriority="72"/>
+    <w:lsdException w:name="Colorful Grid Accent 6" w:uiPriority="73"/>
+    <w:lsdException w:name="Subtle Emphasis" w:uiPriority="19" w:qFormat="1"/>
+    <w:lsdException w:name="Intense Emphasis" w:uiPriority="21" w:qFormat="1"/>
+    <w:lsdException w:name="Subtle Reference" w:uiPriority="31" w:qFormat="1"/>
+    <w:lsdException w:name="Intense Reference" w:uiPriority="32" w:qFormat="1"/>
+    <w:lsdException w:name="Book Title" w:uiPriority="33" w:qFormat="1"/>
+    <w:lsdException w:name="Bibliography" w:semiHidden="1" w:uiPriority="37" w:unhideWhenUsed="1"/>
+    <w:lsdException w:name="TOC Heading" w:semiHidden="1" w:uiPriority="39" w:unhideWhenUsed="1" w:qFormat="1"/>
+    <w:lsdException w:name="Plain Table 1" w:uiPriority="41"/>
+    <w:lsdException w:name="Plain Table 2" w:uiPriority="42"/>
+    <w:lsdException w:name="Plain Table 3" w:uiPriority="43"/>
+    <w:lsdException w:name="Plain Table 4" w:uiPriority="44"/>
+    <w:lsdException w:name="Plain Table 5" w:uiPriority="45"/>
+    <w:lsdException w:name="Grid Table Light" w:uiPriority="40"/>
+    <w:lsdException w:name="Grid Table 1 Light" w:uiPriority="46"/>
+    <w:lsdException w:name="Grid Table 2" w:uiPriority="47"/>
+    <w:lsdException w:name="Grid Table 3" w:uiPriority="48"/>
+    <w:lsdException w:name="Grid Table 4" w:uiPriority="49"/>
+    <w:lsdException w:name="Grid Table 5 Dark" w:uiPriority="50"/>
+    <w:lsdException w:name="Grid Table 6 Colorful" w:uiPriority="51"/>
+    <w:lsdException w:name="Grid Table 7 Colorful" w:uiPriority="52"/>
+    <w:lsdException w:name="Grid Table 1 Light Accent 1" w:uiPriority="46"/>
+    <w:lsdException w:name="Grid Table 2 Accent 1" w:uiPriority="47"/>
+    <w:lsdException w:name="Grid Table 3 Accent 1" w:uiPriority="48"/>
+    <w:lsdException w:name="Grid Table 4 Accent 1" w:uiPriority="49"/>
+    <w:lsdException w:name="Grid Table 5 Dark Accent 1" w:uiPriority="50"/>
+    <w:lsdException w:name="Grid Table 6 Colorful Accent 1" w:uiPriority="51"/>
+    <w:lsdException w:name="Grid Table 7 Colorful Accent 1" w:uiPriority="52"/>
+    <w:lsdException w:name="Grid Table 1 Light Accent 2" w:uiPriority="46"/>
+    <w:lsdException w:name="Grid Table 2 Accent 2" w:uiPriority="47"/>
+    <w:lsdException w:name="Grid Table 3 Accent 2" w:uiPriority="48"/>
+    <w:lsdException w:name="Grid Table 4 Accent 2" w:uiPriority="49"/>
+    <w:lsdException w:name="Grid Table 5 Dark Accent 2" w:uiPriority="50"/>
+    <w:lsdException w:name="Grid Table 6 Colorful Accent 2" w:uiPriority="51"/>
+    <w:lsdException w:name="Grid Table 7 Colorful Accent 2" w:uiPriority="52"/>
+    <w:lsdException w:name="Grid Table 1 Light Accent 3" w:uiPriority="46"/>
+    <w:lsdException w:name="Grid Table 2 Accent 3" w:uiPriority="47"/>
+    <w:lsdException w:name="Grid Table 3 Accent 3" w:uiPriority="48"/>
+    <w:lsdException w:name="Grid Table 4 Accent 3" w:uiPriority="49"/>
+    <w:lsdException w:name="Grid Table 5 Dark Accent 3" w:uiPriority="50"/>
+    <w:lsdException w:name="Grid Table 6 Colorful Accent 3" w:uiPriority="51"/>
+    <w:lsdException w:name="Grid Table 7 Colorful Accent 3" w:uiPriority="52"/>
+    <w:lsdException w:name="Grid Table 1 Light Accent 4" w:uiPriority="46"/>
+    <w:lsdException w:name="Grid Table 2 Accent 4" w:uiPriority="47"/>
+    <w:lsdException w:name="Grid Table 3 Accent 4" w:uiPriority="48"/>
+    <w:lsdException w:name="Grid Table 4 Accent 4" w:uiPriority="49"/>
+    <w:lsdException w:name="Grid Table 5 Dark Accent 4" w:uiPriority="50"/>
+    <w:lsdException w:name="Grid Table 6 Colorful Accent 4" w:uiPriority="51"/>
+    <w:lsdException w:name="Grid Table 7 Colorful Accent 4" w:uiPriority="52"/>
+    <w:lsdException w:name="Grid Table 1 Light Accent 5" w:uiPriority="46"/>
+    <w:lsdException w:name="Grid Table 2 Accent 5" w:uiPriority="47"/>
+    <w:lsdException w:name="Grid Table 3 Accent 5" w:uiPriority="48"/>
+    <w:lsdException w:name="Grid Table 4 Accent 5" w:uiPriority="49"/>
+    <w:lsdException w:name="Grid Table 5 Dark Accent 5" w:uiPriority="50"/>
+    <w:lsdException w:name="Grid Table 6 Colorful Accent 5" w:uiPriority="51"/>
+    <w:lsdException w:name="Grid Table 7 Colorful Accent 5" w:uiPriority="52"/>
+    <w:lsdException w:name="Grid Table 1 Light Accent 6" w:uiPriority="46"/>
+    <w:lsdException w:name="Grid Table 2 Accent 6" w:uiPriority="47"/>
+    <w:lsdException w:name="Grid Table 3 Accent 6" w:uiPriority="48"/>
+    <w:lsdException w:name="Grid Table 4 Accent 6" w:uiPriority="49"/>
+    <w:lsdException w:name="Grid Table 5 Dark Accent 6" w:uiPriority="50"/>
+    <w:lsdException w:name="Grid Table 6 Colorful Accent 6" w:uiPriority="51"/>
+    <w:lsdException w:name="Grid Table 7 Colorful Accent 6" w:uiPriority="52"/>
+    <w:lsdException w:name="List Table 1 Light" w:uiPriority="46"/>
+    <w:lsdException w:name="List Table 2" w:uiPriority="47"/>
+    <w:lsdException w:name="List Table 3" w:uiPriority="48"/>
+    <w:lsdException w:name="List Table 4" w:uiPriority="49"/>
+    <w:lsdException w:name="List Table 5 Dark" w:uiPriority="50"/>
+    <w:lsdException w:name="List Table 6 Colorful" w:uiPriority="51"/>
+    <w:lsdException w:name="List Table 7 Colorful" w:uiPriority="52"/>
+    <w:lsdException w:name="List Table 1 Light Accent 1" w:uiPriority="46"/>
+    <w:lsdException w:name="List Table 2 Accent 1" w:uiPriority="47"/>
+    <w:lsdException w:name="List Table 3 Accent 1" w:uiPriority="48"/>
+    <w:lsdException w:name="List Table 4 Accent 1" w:uiPriority="49"/>
+    <w:lsdException w:name="List Table 5 Dark Accent 1" w:uiPriority="50"/>
+    <w:lsdException w:name="List Table 6 Colorful Accent 1" w:uiPriority="51"/>
+    <w:lsdException w:name="List Table 7 Colorful Accent 1" w:uiPriority="52"/>
+    <w:lsdException w:name="List Table 1 Light Accent 2" w:uiPriority="46"/>
+    <w:lsdException w:name="List Table 2 Accent 2" w:uiPriority="47"/>
+    <w:lsdException w:name="List Table 3 Accent 2" w:uiPriority="48"/>
+    <w:lsdException w:name="List Table 4 Accent 2" w:uiPriority="49"/>
+    <w:lsdException w:name="List Table 5 Dark Accent 2" w:uiPriority="50"/>
+    <w:lsdException w:name="List Table 6 Colorful Accent 2" w:uiPriority="51"/>
+    <w:lsdException w:name="List Table 7 Colorful Accent 2" w:uiPriority="52"/>
+    <w:lsdException w:name="List Table 1 Light Accent 3" w:uiPriority="46"/>
+    <w:lsdException w:name="List Table 2 Accent 3" w:uiPriority="47"/>
+    <w:lsdException w:name="List Table 3 Accent 3" w:uiPriority="48"/>
+    <w:lsdException w:name="List Table 4 Accent 3" w:uiPriority="49"/>
+    <w:lsdException w:name="List Table 5 Dark Accent 3" w:uiPriority="50"/>
+    <w:lsdException w:name="List Table 6 Colorful Accent 3" w:uiPriority="51"/>
+    <w:lsdException w:name="List Table 7 Colorful Accent 3" w:uiPriority="52"/>
+    <w:lsdException w:name="List Table 1 Light Accent 4" w:uiPriority="46"/>
+    <w:lsdException w:name="List Table 2 Accent 4" w:uiPriority="47"/>
+    <w:lsdException w:name="List Table 3 Accent 4" w:uiPriority="48"/>
+    <w:lsdException w:name="List Table 4 Accent 4" w:uiPriority="49"/>
+    <w:lsdException w:name="List Table 5 Dark Accent 4" w:uiPriority="50"/>
+    <w:lsdException w:name="List Table 6 Colorful Accent 4" w:uiPriority="51"/>
+    <w:lsdException w:name="List Table 7 Colorful Accent 4" w:uiPriority="52"/>
+    <w:lsdException w:name="List Table 1 Light Accent 5" w:uiPriority="46"/>
+    <w:lsdException w:name="List Table 2 Accent 5" w:uiPriority="47"/>
+    <w:lsdException w:name="List Table 3 Accent 5" w:uiPriority="48"/>
+    <w:lsdException w:name="List Table 4 Accent 5" w:uiPriority="49"/>
+    <w:lsdException w:name="List Table 5 Dark Accent 5" w:uiPriority="50"/>
+    <w:lsdException w:name="List Table 6 Colorful Accent 5" w:uiPriority="51"/>
+    <w:lsdException w:name="List Table 7 Colorful Accent 5" w:uiPriority="52"/>
+    <w:lsdException w:name="List Table 1 Light Accent 6" w:uiPriority="46"/>
+    <w:lsdException w:name="List Table 2 Accent 6" w:uiPriority="47"/>
+    <w:lsdException w:name="List Table 3 Accent 6" w:uiPriority="48"/>
+    <w:lsdException w:name="List Table 4 Accent 6" w:uiPriority="49"/>
+    <w:lsdException w:name="List Table 5 Dark Accent 6" w:uiPriority="50"/>
+    <w:lsdException w:name="List Table 6 Colorful Accent 6" w:uiPriority="51"/>
+    <w:lsdException w:name="List Table 7 Colorful Accent 6" w:uiPriority="52"/>
   </w:latentStyles>
   <w:style w:type="paragraph" w:default="1" w:styleId="Normal">
     <w:name w:val="Normal"/>
@@ -2888,7 +2636,7 @@
 </file>
 
 <file path=customXml/itemProps1.xml><?xml version="1.0" encoding="utf-8"?>
-<ds:datastoreItem xmlns:ds="http://schemas.openxmlformats.org/officeDocument/2006/customXml" ds:itemID="{1F5D377C-105C-464A-9632-99CD0381012D}">
+<ds:datastoreItem xmlns:ds="http://schemas.openxmlformats.org/officeDocument/2006/customXml" ds:itemID="{5FB3B0A3-74CB-4FC6-B2C8-5D5B3A94ABDB}">
   <ds:schemaRefs>
     <ds:schemaRef ds:uri="http://schemas.openxmlformats.org/officeDocument/2006/bibliography"/>
   </ds:schemaRefs>

</xml_diff>

<commit_message>
Added business logic to proposal.
</commit_message>
<xml_diff>
--- a/INB373_WALTON_Assignment_Proposal.docx
+++ b/INB373_WALTON_Assignment_Proposal.docx
@@ -96,9 +96,11 @@
       <w:r>
         <w:t xml:space="preserve"> </w:t>
       </w:r>
+      <w:proofErr w:type="spellStart"/>
       <w:r>
         <w:t>RealXP</w:t>
       </w:r>
+      <w:proofErr w:type="spellEnd"/>
       <w:r>
         <w:t>˟</w:t>
       </w:r>
@@ -106,13 +108,19 @@
         <w:t xml:space="preserve"> aims </w:t>
       </w:r>
       <w:r>
-        <w:t>to put you in the venue</w:t>
+        <w:t xml:space="preserve">to </w:t>
+      </w:r>
+      <w:proofErr w:type="gramStart"/>
+      <w:r>
+        <w:t>put</w:t>
+      </w:r>
+      <w:proofErr w:type="gramEnd"/>
+      <w:r>
+        <w:t xml:space="preserve"> you in the venue</w:t>
       </w:r>
       <w:r>
         <w:t xml:space="preserve"> for the real experience</w:t>
       </w:r>
-      <w:bookmarkStart w:id="0" w:name="_GoBack"/>
-      <w:bookmarkEnd w:id="0"/>
       <w:r>
         <w:t>.</w:t>
       </w:r>
@@ -122,8 +130,13 @@
         <w:t>This project will leverage .NET technology to sel</w:t>
       </w:r>
       <w:r>
-        <w:t>l tickets to RealXP</w:t>
-      </w:r>
+        <w:t xml:space="preserve">l tickets to </w:t>
+      </w:r>
+      <w:proofErr w:type="spellStart"/>
+      <w:r>
+        <w:t>RealXP</w:t>
+      </w:r>
+      <w:proofErr w:type="spellEnd"/>
       <w:r>
         <w:t>˟</w:t>
       </w:r>
@@ -139,7 +152,18 @@
     </w:p>
     <w:p>
       <w:r>
-        <w:t xml:space="preserve">The project will not actually provide a RealXP experience event using Virtual reality, but rather demonstrate what the website </w:t>
+        <w:t xml:space="preserve">The project will not actually provide a </w:t>
+      </w:r>
+      <w:proofErr w:type="spellStart"/>
+      <w:r>
+        <w:t>RealXP</w:t>
+      </w:r>
+      <w:proofErr w:type="spellEnd"/>
+      <w:r>
+        <w:t>˟</w:t>
+      </w:r>
+      <w:r>
+        <w:t xml:space="preserve"> experience event using Virtual reality, but rather demonstrate what the website </w:t>
       </w:r>
       <w:r>
         <w:t xml:space="preserve">selling and hosting this service </w:t>
@@ -296,6 +320,274 @@
         <w:pStyle w:val="Heading1"/>
       </w:pPr>
       <w:r>
+        <w:t>Business Logic</w:t>
+      </w:r>
+    </w:p>
+    <w:p>
+      <w:pPr>
+        <w:pStyle w:val="ListParagraph"/>
+        <w:ind w:left="0"/>
+      </w:pPr>
+      <w:r>
+        <w:t>The rules and processes that govern the business and that the application will follow:</w:t>
+      </w:r>
+    </w:p>
+    <w:p>
+      <w:pPr>
+        <w:pStyle w:val="ListParagraph"/>
+        <w:ind w:left="0"/>
+      </w:pPr>
+    </w:p>
+    <w:p>
+      <w:pPr>
+        <w:pStyle w:val="ListParagraph"/>
+        <w:numPr>
+          <w:ilvl w:val="0"/>
+          <w:numId w:val="6"/>
+        </w:numPr>
+      </w:pPr>
+      <w:r>
+        <w:t>Customers buy virtual seats to an event.</w:t>
+      </w:r>
+    </w:p>
+    <w:p>
+      <w:pPr>
+        <w:pStyle w:val="ListParagraph"/>
+        <w:numPr>
+          <w:ilvl w:val="0"/>
+          <w:numId w:val="6"/>
+        </w:numPr>
+      </w:pPr>
+      <w:r>
+        <w:t xml:space="preserve">The business, </w:t>
+      </w:r>
+      <w:proofErr w:type="spellStart"/>
+      <w:r>
+        <w:t>RealXP</w:t>
+      </w:r>
+      <w:proofErr w:type="spellEnd"/>
+      <w:r>
+        <w:t>˟</w:t>
+      </w:r>
+      <w:r>
+        <w:t>, provide a live event experience</w:t>
+      </w:r>
+      <w:r>
+        <w:t xml:space="preserve"> streamed to the user through the web app and delivered to the end user in virtual reality</w:t>
+      </w:r>
+      <w:r>
+        <w:t>.</w:t>
+      </w:r>
+    </w:p>
+    <w:p>
+      <w:pPr>
+        <w:pStyle w:val="ListParagraph"/>
+        <w:numPr>
+          <w:ilvl w:val="0"/>
+          <w:numId w:val="6"/>
+        </w:numPr>
+      </w:pPr>
+      <w:r>
+        <w:t xml:space="preserve">The customer </w:t>
+      </w:r>
+      <w:r>
+        <w:t xml:space="preserve">must </w:t>
+      </w:r>
+      <w:r>
+        <w:t>create a user account on the web application</w:t>
+      </w:r>
+      <w:r>
+        <w:t xml:space="preserve"> to make purchases</w:t>
+      </w:r>
+      <w:r>
+        <w:t>.</w:t>
+      </w:r>
+    </w:p>
+    <w:p>
+      <w:pPr>
+        <w:pStyle w:val="ListParagraph"/>
+        <w:numPr>
+          <w:ilvl w:val="0"/>
+          <w:numId w:val="6"/>
+        </w:numPr>
+      </w:pPr>
+      <w:r>
+        <w:t>The customer can manage their account, view transaction history and past and upcoming events.</w:t>
+      </w:r>
+    </w:p>
+    <w:p>
+      <w:pPr>
+        <w:pStyle w:val="ListParagraph"/>
+        <w:numPr>
+          <w:ilvl w:val="0"/>
+          <w:numId w:val="6"/>
+        </w:numPr>
+      </w:pPr>
+      <w:r>
+        <w:lastRenderedPageBreak/>
+        <w:t>The customer selects an event and a virtual seat and pays for it through the web application</w:t>
+      </w:r>
+      <w:r>
+        <w:t xml:space="preserve"> with a choice of payment methods</w:t>
+      </w:r>
+      <w:r>
+        <w:t>.</w:t>
+      </w:r>
+    </w:p>
+    <w:p>
+      <w:pPr>
+        <w:pStyle w:val="ListParagraph"/>
+        <w:numPr>
+          <w:ilvl w:val="0"/>
+          <w:numId w:val="6"/>
+        </w:numPr>
+      </w:pPr>
+      <w:r>
+        <w:t>After payment one virtual seat capacity is reserved for the customer for the live event broadcast at advertised date and time.</w:t>
+      </w:r>
+    </w:p>
+    <w:p>
+      <w:pPr>
+        <w:pStyle w:val="ListParagraph"/>
+        <w:numPr>
+          <w:ilvl w:val="0"/>
+          <w:numId w:val="6"/>
+        </w:numPr>
+      </w:pPr>
+      <w:r>
+        <w:t>Virtual seats capacity are sold at 1 per customer, per event.</w:t>
+      </w:r>
+    </w:p>
+    <w:p>
+      <w:pPr>
+        <w:pStyle w:val="ListParagraph"/>
+        <w:numPr>
+          <w:ilvl w:val="0"/>
+          <w:numId w:val="6"/>
+        </w:numPr>
+      </w:pPr>
+      <w:r>
+        <w:t>One</w:t>
+      </w:r>
+      <w:r>
+        <w:t xml:space="preserve"> virtual seat can hold many customers.</w:t>
+      </w:r>
+    </w:p>
+    <w:p>
+      <w:pPr>
+        <w:pStyle w:val="ListParagraph"/>
+        <w:numPr>
+          <w:ilvl w:val="0"/>
+          <w:numId w:val="6"/>
+        </w:numPr>
+      </w:pPr>
+      <w:r>
+        <w:t>Virtual seats contain a came</w:t>
+      </w:r>
+      <w:r>
+        <w:t>r</w:t>
+      </w:r>
+      <w:r>
+        <w:t>a</w:t>
+      </w:r>
+      <w:r>
+        <w:t>.</w:t>
+      </w:r>
+    </w:p>
+    <w:p>
+      <w:pPr>
+        <w:pStyle w:val="ListParagraph"/>
+        <w:numPr>
+          <w:ilvl w:val="0"/>
+          <w:numId w:val="6"/>
+        </w:numPr>
+      </w:pPr>
+      <w:r>
+        <w:t>Events are held in venues.</w:t>
+      </w:r>
+    </w:p>
+    <w:p>
+      <w:pPr>
+        <w:pStyle w:val="ListParagraph"/>
+        <w:numPr>
+          <w:ilvl w:val="0"/>
+          <w:numId w:val="6"/>
+        </w:numPr>
+      </w:pPr>
+      <w:r>
+        <w:t>Venues can have many virtual seats.</w:t>
+      </w:r>
+    </w:p>
+    <w:p>
+      <w:pPr>
+        <w:pStyle w:val="ListParagraph"/>
+        <w:numPr>
+          <w:ilvl w:val="0"/>
+          <w:numId w:val="6"/>
+        </w:numPr>
+      </w:pPr>
+      <w:r>
+        <w:t xml:space="preserve">A single virtual seat can have different prices for any given event. </w:t>
+      </w:r>
+    </w:p>
+    <w:p>
+      <w:pPr>
+        <w:pStyle w:val="ListParagraph"/>
+        <w:numPr>
+          <w:ilvl w:val="0"/>
+          <w:numId w:val="6"/>
+        </w:numPr>
+      </w:pPr>
+      <w:r>
+        <w:t xml:space="preserve">A single virtual seat can have different </w:t>
+      </w:r>
+      <w:r>
+        <w:t xml:space="preserve">sale capacity </w:t>
+      </w:r>
+      <w:r>
+        <w:t xml:space="preserve">for any given event. </w:t>
+      </w:r>
+    </w:p>
+    <w:p>
+      <w:pPr>
+        <w:pStyle w:val="ListParagraph"/>
+        <w:numPr>
+          <w:ilvl w:val="0"/>
+          <w:numId w:val="6"/>
+        </w:numPr>
+      </w:pPr>
+      <w:r>
+        <w:t>Customers can view and create reviews for venues</w:t>
+      </w:r>
+      <w:r>
+        <w:t>.</w:t>
+      </w:r>
+    </w:p>
+    <w:p>
+      <w:pPr>
+        <w:pStyle w:val="ListParagraph"/>
+        <w:numPr>
+          <w:ilvl w:val="0"/>
+          <w:numId w:val="6"/>
+        </w:numPr>
+      </w:pPr>
+      <w:r>
+        <w:t>The web application must log all customer activity</w:t>
+      </w:r>
+      <w:bookmarkStart w:id="0" w:name="_GoBack"/>
+      <w:bookmarkEnd w:id="0"/>
+    </w:p>
+    <w:p>
+      <w:pPr>
+        <w:pStyle w:val="ListParagraph"/>
+        <w:ind w:left="0"/>
+      </w:pPr>
+    </w:p>
+    <w:p>
+      <w:pPr>
+        <w:pStyle w:val="Heading1"/>
+      </w:pPr>
+      <w:r>
         <w:t>Database Schema (alpha)</w:t>
       </w:r>
     </w:p>
@@ -319,12 +611,21 @@
           <w:rFonts w:ascii="Courier New" w:hAnsi="Courier New" w:cs="Courier New"/>
         </w:rPr>
       </w:pPr>
-      <w:r>
-        <w:rPr>
-          <w:rFonts w:ascii="Courier New" w:hAnsi="Courier New" w:cs="Courier New"/>
-        </w:rPr>
-        <w:t>cameras (</w:t>
-      </w:r>
+      <w:proofErr w:type="gramStart"/>
+      <w:r>
+        <w:rPr>
+          <w:rFonts w:ascii="Courier New" w:hAnsi="Courier New" w:cs="Courier New"/>
+        </w:rPr>
+        <w:t>cameras</w:t>
+      </w:r>
+      <w:proofErr w:type="gramEnd"/>
+      <w:r>
+        <w:rPr>
+          <w:rFonts w:ascii="Courier New" w:hAnsi="Courier New" w:cs="Courier New"/>
+        </w:rPr>
+        <w:t xml:space="preserve"> (</w:t>
+      </w:r>
+      <w:proofErr w:type="spellStart"/>
       <w:r>
         <w:rPr>
           <w:rFonts w:ascii="Courier New" w:hAnsi="Courier New" w:cs="Courier New"/>
@@ -332,25 +633,133 @@
         </w:rPr>
         <w:t>camera_id</w:t>
       </w:r>
-      <w:r>
-        <w:rPr>
-          <w:rFonts w:ascii="Courier New" w:hAnsi="Courier New" w:cs="Courier New"/>
-        </w:rPr>
-        <w:t>, camera_brand , camera_model, camera_max_seats, camera_resolution_x, camera_resolution_y, camera_has_audio, camera_fps)</w:t>
-      </w:r>
-    </w:p>
-    <w:p>
-      <w:pPr>
-        <w:rPr>
-          <w:rFonts w:ascii="Courier New" w:hAnsi="Courier New" w:cs="Courier New"/>
-        </w:rPr>
-      </w:pPr>
-      <w:r>
-        <w:rPr>
-          <w:rFonts w:ascii="Courier New" w:hAnsi="Courier New" w:cs="Courier New"/>
-        </w:rPr>
-        <w:t>event_seats (</w:t>
-      </w:r>
+      <w:proofErr w:type="spellEnd"/>
+      <w:r>
+        <w:rPr>
+          <w:rFonts w:ascii="Courier New" w:hAnsi="Courier New" w:cs="Courier New"/>
+        </w:rPr>
+        <w:t xml:space="preserve">, </w:t>
+      </w:r>
+      <w:proofErr w:type="spellStart"/>
+      <w:r>
+        <w:rPr>
+          <w:rFonts w:ascii="Courier New" w:hAnsi="Courier New" w:cs="Courier New"/>
+        </w:rPr>
+        <w:t>camera_brand</w:t>
+      </w:r>
+      <w:proofErr w:type="spellEnd"/>
+      <w:r>
+        <w:rPr>
+          <w:rFonts w:ascii="Courier New" w:hAnsi="Courier New" w:cs="Courier New"/>
+        </w:rPr>
+        <w:t xml:space="preserve"> , </w:t>
+      </w:r>
+      <w:proofErr w:type="spellStart"/>
+      <w:r>
+        <w:rPr>
+          <w:rFonts w:ascii="Courier New" w:hAnsi="Courier New" w:cs="Courier New"/>
+        </w:rPr>
+        <w:t>camera_model</w:t>
+      </w:r>
+      <w:proofErr w:type="spellEnd"/>
+      <w:r>
+        <w:rPr>
+          <w:rFonts w:ascii="Courier New" w:hAnsi="Courier New" w:cs="Courier New"/>
+        </w:rPr>
+        <w:t xml:space="preserve">, </w:t>
+      </w:r>
+      <w:proofErr w:type="spellStart"/>
+      <w:r>
+        <w:rPr>
+          <w:rFonts w:ascii="Courier New" w:hAnsi="Courier New" w:cs="Courier New"/>
+        </w:rPr>
+        <w:t>camera_max_seats</w:t>
+      </w:r>
+      <w:proofErr w:type="spellEnd"/>
+      <w:r>
+        <w:rPr>
+          <w:rFonts w:ascii="Courier New" w:hAnsi="Courier New" w:cs="Courier New"/>
+        </w:rPr>
+        <w:t xml:space="preserve">, </w:t>
+      </w:r>
+      <w:proofErr w:type="spellStart"/>
+      <w:r>
+        <w:rPr>
+          <w:rFonts w:ascii="Courier New" w:hAnsi="Courier New" w:cs="Courier New"/>
+        </w:rPr>
+        <w:t>camera_resolution_x</w:t>
+      </w:r>
+      <w:proofErr w:type="spellEnd"/>
+      <w:r>
+        <w:rPr>
+          <w:rFonts w:ascii="Courier New" w:hAnsi="Courier New" w:cs="Courier New"/>
+        </w:rPr>
+        <w:t xml:space="preserve">, </w:t>
+      </w:r>
+      <w:proofErr w:type="spellStart"/>
+      <w:r>
+        <w:rPr>
+          <w:rFonts w:ascii="Courier New" w:hAnsi="Courier New" w:cs="Courier New"/>
+        </w:rPr>
+        <w:t>camera_resolution_y</w:t>
+      </w:r>
+      <w:proofErr w:type="spellEnd"/>
+      <w:r>
+        <w:rPr>
+          <w:rFonts w:ascii="Courier New" w:hAnsi="Courier New" w:cs="Courier New"/>
+        </w:rPr>
+        <w:t xml:space="preserve">, </w:t>
+      </w:r>
+      <w:proofErr w:type="spellStart"/>
+      <w:r>
+        <w:rPr>
+          <w:rFonts w:ascii="Courier New" w:hAnsi="Courier New" w:cs="Courier New"/>
+        </w:rPr>
+        <w:t>camera_has_audio</w:t>
+      </w:r>
+      <w:proofErr w:type="spellEnd"/>
+      <w:r>
+        <w:rPr>
+          <w:rFonts w:ascii="Courier New" w:hAnsi="Courier New" w:cs="Courier New"/>
+        </w:rPr>
+        <w:t xml:space="preserve">, </w:t>
+      </w:r>
+      <w:proofErr w:type="spellStart"/>
+      <w:r>
+        <w:rPr>
+          <w:rFonts w:ascii="Courier New" w:hAnsi="Courier New" w:cs="Courier New"/>
+        </w:rPr>
+        <w:t>camera_fps</w:t>
+      </w:r>
+      <w:proofErr w:type="spellEnd"/>
+      <w:r>
+        <w:rPr>
+          <w:rFonts w:ascii="Courier New" w:hAnsi="Courier New" w:cs="Courier New"/>
+        </w:rPr>
+        <w:t>)</w:t>
+      </w:r>
+    </w:p>
+    <w:p>
+      <w:pPr>
+        <w:rPr>
+          <w:rFonts w:ascii="Courier New" w:hAnsi="Courier New" w:cs="Courier New"/>
+        </w:rPr>
+      </w:pPr>
+      <w:proofErr w:type="spellStart"/>
+      <w:r>
+        <w:rPr>
+          <w:rFonts w:ascii="Courier New" w:hAnsi="Courier New" w:cs="Courier New"/>
+        </w:rPr>
+        <w:t>event_seats</w:t>
+      </w:r>
+      <w:proofErr w:type="spellEnd"/>
+      <w:r>
+        <w:rPr>
+          <w:rFonts w:ascii="Courier New" w:hAnsi="Courier New" w:cs="Courier New"/>
+        </w:rPr>
+        <w:t xml:space="preserve"> (</w:t>
+      </w:r>
+      <w:proofErr w:type="spellStart"/>
       <w:r>
         <w:rPr>
           <w:rFonts w:ascii="Courier New" w:hAnsi="Courier New" w:cs="Courier New"/>
@@ -358,12 +767,14 @@
         </w:rPr>
         <w:t>event_seat_id</w:t>
       </w:r>
-      <w:r>
-        <w:rPr>
-          <w:rFonts w:ascii="Courier New" w:hAnsi="Courier New" w:cs="Courier New"/>
-        </w:rPr>
-        <w:t xml:space="preserve">, </w:t>
-      </w:r>
+      <w:proofErr w:type="spellEnd"/>
+      <w:r>
+        <w:rPr>
+          <w:rFonts w:ascii="Courier New" w:hAnsi="Courier New" w:cs="Courier New"/>
+        </w:rPr>
+        <w:t xml:space="preserve">, </w:t>
+      </w:r>
+      <w:proofErr w:type="spellStart"/>
       <w:r>
         <w:rPr>
           <w:rFonts w:ascii="Courier New" w:hAnsi="Courier New" w:cs="Courier New"/>
@@ -371,12 +782,14 @@
         </w:rPr>
         <w:t>event_id</w:t>
       </w:r>
-      <w:r>
-        <w:rPr>
-          <w:rFonts w:ascii="Courier New" w:hAnsi="Courier New" w:cs="Courier New"/>
-        </w:rPr>
-        <w:t xml:space="preserve">, </w:t>
-      </w:r>
+      <w:proofErr w:type="spellEnd"/>
+      <w:r>
+        <w:rPr>
+          <w:rFonts w:ascii="Courier New" w:hAnsi="Courier New" w:cs="Courier New"/>
+        </w:rPr>
+        <w:t xml:space="preserve">, </w:t>
+      </w:r>
+      <w:proofErr w:type="spellStart"/>
       <w:r>
         <w:rPr>
           <w:rFonts w:ascii="Courier New" w:hAnsi="Courier New" w:cs="Courier New"/>
@@ -384,403 +797,1008 @@
         </w:rPr>
         <w:t>seat_id</w:t>
       </w:r>
-      <w:r>
-        <w:rPr>
-          <w:rFonts w:ascii="Courier New" w:hAnsi="Courier New" w:cs="Courier New"/>
-        </w:rPr>
-        <w:t>, event_seat_sell_capacity, event_seat_price)</w:t>
-      </w:r>
-    </w:p>
-    <w:p>
-      <w:pPr>
-        <w:rPr>
-          <w:rFonts w:ascii="Courier New" w:hAnsi="Courier New" w:cs="Courier New"/>
-        </w:rPr>
-      </w:pPr>
+      <w:proofErr w:type="spellEnd"/>
+      <w:r>
+        <w:rPr>
+          <w:rFonts w:ascii="Courier New" w:hAnsi="Courier New" w:cs="Courier New"/>
+        </w:rPr>
+        <w:t xml:space="preserve">, </w:t>
+      </w:r>
+      <w:proofErr w:type="spellStart"/>
+      <w:r>
+        <w:rPr>
+          <w:rFonts w:ascii="Courier New" w:hAnsi="Courier New" w:cs="Courier New"/>
+        </w:rPr>
+        <w:t>event_seat_sell_capacity</w:t>
+      </w:r>
+      <w:proofErr w:type="spellEnd"/>
+      <w:r>
+        <w:rPr>
+          <w:rFonts w:ascii="Courier New" w:hAnsi="Courier New" w:cs="Courier New"/>
+        </w:rPr>
+        <w:t xml:space="preserve">, </w:t>
+      </w:r>
+      <w:proofErr w:type="spellStart"/>
+      <w:r>
+        <w:rPr>
+          <w:rFonts w:ascii="Courier New" w:hAnsi="Courier New" w:cs="Courier New"/>
+        </w:rPr>
+        <w:t>event_seat_price</w:t>
+      </w:r>
+      <w:proofErr w:type="spellEnd"/>
+      <w:r>
+        <w:rPr>
+          <w:rFonts w:ascii="Courier New" w:hAnsi="Courier New" w:cs="Courier New"/>
+        </w:rPr>
+        <w:t>)</w:t>
+      </w:r>
+    </w:p>
+    <w:p>
+      <w:pPr>
+        <w:rPr>
+          <w:rFonts w:ascii="Courier New" w:hAnsi="Courier New" w:cs="Courier New"/>
+        </w:rPr>
+      </w:pPr>
+      <w:proofErr w:type="gramStart"/>
+      <w:r>
+        <w:rPr>
+          <w:rFonts w:ascii="Courier New" w:hAnsi="Courier New" w:cs="Courier New"/>
+        </w:rPr>
+        <w:t>events</w:t>
+      </w:r>
+      <w:proofErr w:type="gramEnd"/>
+      <w:r>
+        <w:rPr>
+          <w:rFonts w:ascii="Courier New" w:hAnsi="Courier New" w:cs="Courier New"/>
+        </w:rPr>
+        <w:t xml:space="preserve"> (</w:t>
+      </w:r>
+      <w:proofErr w:type="spellStart"/>
+      <w:r>
+        <w:rPr>
+          <w:rFonts w:ascii="Courier New" w:hAnsi="Courier New" w:cs="Courier New"/>
+          <w:u w:val="single"/>
+        </w:rPr>
+        <w:t>event_id</w:t>
+      </w:r>
+      <w:proofErr w:type="spellEnd"/>
+      <w:r>
+        <w:rPr>
+          <w:rFonts w:ascii="Courier New" w:hAnsi="Courier New" w:cs="Courier New"/>
+        </w:rPr>
+        <w:t xml:space="preserve">, </w:t>
+      </w:r>
+      <w:proofErr w:type="spellStart"/>
+      <w:r>
+        <w:rPr>
+          <w:rFonts w:ascii="Courier New" w:hAnsi="Courier New" w:cs="Courier New"/>
+          <w:u w:val="dotted"/>
+        </w:rPr>
+        <w:t>venue_id</w:t>
+      </w:r>
+      <w:proofErr w:type="spellEnd"/>
+      <w:r>
+        <w:rPr>
+          <w:rFonts w:ascii="Courier New" w:hAnsi="Courier New" w:cs="Courier New"/>
+        </w:rPr>
+        <w:t xml:space="preserve">, </w:t>
+      </w:r>
+      <w:proofErr w:type="spellStart"/>
+      <w:r>
+        <w:rPr>
+          <w:rFonts w:ascii="Courier New" w:hAnsi="Courier New" w:cs="Courier New"/>
+        </w:rPr>
+        <w:t>event_start_time</w:t>
+      </w:r>
+      <w:proofErr w:type="spellEnd"/>
+      <w:r>
+        <w:rPr>
+          <w:rFonts w:ascii="Courier New" w:hAnsi="Courier New" w:cs="Courier New"/>
+        </w:rPr>
+        <w:t xml:space="preserve">, </w:t>
+      </w:r>
+      <w:proofErr w:type="spellStart"/>
+      <w:r>
+        <w:rPr>
+          <w:rFonts w:ascii="Courier New" w:hAnsi="Courier New" w:cs="Courier New"/>
+        </w:rPr>
+        <w:t>event_end_time</w:t>
+      </w:r>
+      <w:proofErr w:type="spellEnd"/>
+      <w:r>
+        <w:rPr>
+          <w:rFonts w:ascii="Courier New" w:hAnsi="Courier New" w:cs="Courier New"/>
+        </w:rPr>
+        <w:t xml:space="preserve">, </w:t>
+      </w:r>
+      <w:proofErr w:type="spellStart"/>
+      <w:r>
+        <w:rPr>
+          <w:rFonts w:ascii="Courier New" w:hAnsi="Courier New" w:cs="Courier New"/>
+        </w:rPr>
+        <w:t>event_name</w:t>
+      </w:r>
+      <w:proofErr w:type="spellEnd"/>
+      <w:r>
+        <w:rPr>
+          <w:rFonts w:ascii="Courier New" w:hAnsi="Courier New" w:cs="Courier New"/>
+        </w:rPr>
+        <w:t>)</w:t>
+      </w:r>
+    </w:p>
+    <w:p>
+      <w:pPr>
+        <w:rPr>
+          <w:rFonts w:ascii="Courier New" w:hAnsi="Courier New" w:cs="Courier New"/>
+        </w:rPr>
+      </w:pPr>
+      <w:proofErr w:type="spellStart"/>
+      <w:r>
+        <w:rPr>
+          <w:rFonts w:ascii="Courier New" w:hAnsi="Courier New" w:cs="Courier New"/>
+        </w:rPr>
+        <w:t>payment_methods</w:t>
+      </w:r>
+      <w:proofErr w:type="spellEnd"/>
+      <w:r>
+        <w:rPr>
+          <w:rFonts w:ascii="Courier New" w:hAnsi="Courier New" w:cs="Courier New"/>
+        </w:rPr>
+        <w:t xml:space="preserve"> (</w:t>
+      </w:r>
+      <w:proofErr w:type="spellStart"/>
+      <w:r>
+        <w:rPr>
+          <w:rFonts w:ascii="Courier New" w:hAnsi="Courier New" w:cs="Courier New"/>
+          <w:u w:val="single"/>
+        </w:rPr>
+        <w:t>payment_method_id</w:t>
+      </w:r>
+      <w:proofErr w:type="spellEnd"/>
+      <w:r>
+        <w:rPr>
+          <w:rFonts w:ascii="Courier New" w:hAnsi="Courier New" w:cs="Courier New"/>
+        </w:rPr>
+        <w:t xml:space="preserve">, </w:t>
+      </w:r>
+      <w:proofErr w:type="spellStart"/>
+      <w:r>
+        <w:rPr>
+          <w:rFonts w:ascii="Courier New" w:hAnsi="Courier New" w:cs="Courier New"/>
+        </w:rPr>
+        <w:t>payment_method_name</w:t>
+      </w:r>
+      <w:proofErr w:type="spellEnd"/>
+      <w:r>
+        <w:rPr>
+          <w:rFonts w:ascii="Courier New" w:hAnsi="Courier New" w:cs="Courier New"/>
+        </w:rPr>
+        <w:t>)</w:t>
+      </w:r>
+    </w:p>
+    <w:p>
+      <w:pPr>
+        <w:rPr>
+          <w:rFonts w:ascii="Courier New" w:hAnsi="Courier New" w:cs="Courier New"/>
+        </w:rPr>
+      </w:pPr>
+      <w:proofErr w:type="gramStart"/>
+      <w:r>
+        <w:rPr>
+          <w:rFonts w:ascii="Courier New" w:hAnsi="Courier New" w:cs="Courier New"/>
+        </w:rPr>
+        <w:t>payments</w:t>
+      </w:r>
+      <w:proofErr w:type="gramEnd"/>
+      <w:r>
+        <w:rPr>
+          <w:rFonts w:ascii="Courier New" w:hAnsi="Courier New" w:cs="Courier New"/>
+        </w:rPr>
+        <w:t xml:space="preserve"> (</w:t>
+      </w:r>
+      <w:proofErr w:type="spellStart"/>
+      <w:r>
+        <w:rPr>
+          <w:rFonts w:ascii="Courier New" w:hAnsi="Courier New" w:cs="Courier New"/>
+          <w:u w:val="single"/>
+        </w:rPr>
+        <w:t>payment_id</w:t>
+      </w:r>
+      <w:proofErr w:type="spellEnd"/>
+      <w:r>
+        <w:rPr>
+          <w:rFonts w:ascii="Courier New" w:hAnsi="Courier New" w:cs="Courier New"/>
+        </w:rPr>
+        <w:t xml:space="preserve">, </w:t>
+      </w:r>
+      <w:proofErr w:type="spellStart"/>
+      <w:r>
+        <w:rPr>
+          <w:rFonts w:ascii="Courier New" w:hAnsi="Courier New" w:cs="Courier New"/>
+          <w:u w:val="dotted"/>
+        </w:rPr>
+        <w:t>payment_method_id</w:t>
+      </w:r>
+      <w:proofErr w:type="spellEnd"/>
+      <w:r>
+        <w:rPr>
+          <w:rFonts w:ascii="Courier New" w:hAnsi="Courier New" w:cs="Courier New"/>
+        </w:rPr>
+        <w:t xml:space="preserve">, </w:t>
+      </w:r>
+      <w:proofErr w:type="spellStart"/>
+      <w:r>
+        <w:rPr>
+          <w:rFonts w:ascii="Courier New" w:hAnsi="Courier New" w:cs="Courier New"/>
+        </w:rPr>
+        <w:t>payment_successful</w:t>
+      </w:r>
+      <w:proofErr w:type="spellEnd"/>
+      <w:r>
+        <w:rPr>
+          <w:rFonts w:ascii="Courier New" w:hAnsi="Courier New" w:cs="Courier New"/>
+        </w:rPr>
+        <w:t xml:space="preserve">, </w:t>
+      </w:r>
+      <w:proofErr w:type="spellStart"/>
+      <w:r>
+        <w:rPr>
+          <w:rFonts w:ascii="Courier New" w:hAnsi="Courier New" w:cs="Courier New"/>
+        </w:rPr>
+        <w:t>payment_gateway_transaction_reference</w:t>
+      </w:r>
+      <w:proofErr w:type="spellEnd"/>
+      <w:r>
+        <w:rPr>
+          <w:rFonts w:ascii="Courier New" w:hAnsi="Courier New" w:cs="Courier New"/>
+        </w:rPr>
+        <w:t>)</w:t>
+      </w:r>
+    </w:p>
+    <w:p>
+      <w:pPr>
+        <w:rPr>
+          <w:rFonts w:ascii="Courier New" w:hAnsi="Courier New" w:cs="Courier New"/>
+        </w:rPr>
+      </w:pPr>
+      <w:proofErr w:type="gramStart"/>
+      <w:r>
+        <w:rPr>
+          <w:rFonts w:ascii="Courier New" w:hAnsi="Courier New" w:cs="Courier New"/>
+        </w:rPr>
+        <w:t>seats</w:t>
+      </w:r>
+      <w:proofErr w:type="gramEnd"/>
+      <w:r>
+        <w:rPr>
+          <w:rFonts w:ascii="Courier New" w:hAnsi="Courier New" w:cs="Courier New"/>
+        </w:rPr>
+        <w:t xml:space="preserve"> (</w:t>
+      </w:r>
+      <w:proofErr w:type="spellStart"/>
+      <w:r>
+        <w:rPr>
+          <w:rFonts w:ascii="Courier New" w:hAnsi="Courier New" w:cs="Courier New"/>
+          <w:u w:val="single"/>
+        </w:rPr>
+        <w:t>seat_id</w:t>
+      </w:r>
+      <w:proofErr w:type="spellEnd"/>
+      <w:r>
+        <w:rPr>
+          <w:rFonts w:ascii="Courier New" w:hAnsi="Courier New" w:cs="Courier New"/>
+        </w:rPr>
+        <w:t xml:space="preserve">, </w:t>
+      </w:r>
+      <w:proofErr w:type="spellStart"/>
+      <w:r>
+        <w:rPr>
+          <w:rFonts w:ascii="Courier New" w:hAnsi="Courier New" w:cs="Courier New"/>
+          <w:u w:val="dotted"/>
+        </w:rPr>
+        <w:t>camera_id</w:t>
+      </w:r>
+      <w:proofErr w:type="spellEnd"/>
+      <w:r>
+        <w:rPr>
+          <w:rFonts w:ascii="Courier New" w:hAnsi="Courier New" w:cs="Courier New"/>
+        </w:rPr>
+        <w:t xml:space="preserve">, </w:t>
+      </w:r>
+      <w:proofErr w:type="spellStart"/>
+      <w:r>
+        <w:rPr>
+          <w:rFonts w:ascii="Courier New" w:hAnsi="Courier New" w:cs="Courier New"/>
+          <w:u w:val="dotted"/>
+        </w:rPr>
+        <w:t>venue_id</w:t>
+      </w:r>
+      <w:proofErr w:type="spellEnd"/>
+      <w:r>
+        <w:rPr>
+          <w:rFonts w:ascii="Courier New" w:hAnsi="Courier New" w:cs="Courier New"/>
+        </w:rPr>
+        <w:t xml:space="preserve">, </w:t>
+      </w:r>
+      <w:proofErr w:type="spellStart"/>
+      <w:r>
+        <w:rPr>
+          <w:rFonts w:ascii="Courier New" w:hAnsi="Courier New" w:cs="Courier New"/>
+        </w:rPr>
+        <w:t>seat_capacity</w:t>
+      </w:r>
+      <w:proofErr w:type="spellEnd"/>
+      <w:r>
+        <w:rPr>
+          <w:rFonts w:ascii="Courier New" w:hAnsi="Courier New" w:cs="Courier New"/>
+        </w:rPr>
+        <w:t xml:space="preserve">, </w:t>
+      </w:r>
+      <w:proofErr w:type="spellStart"/>
+      <w:r>
+        <w:rPr>
+          <w:rFonts w:ascii="Courier New" w:hAnsi="Courier New" w:cs="Courier New"/>
+        </w:rPr>
+        <w:t>seat_number</w:t>
+      </w:r>
+      <w:proofErr w:type="spellEnd"/>
+      <w:r>
+        <w:rPr>
+          <w:rFonts w:ascii="Courier New" w:hAnsi="Courier New" w:cs="Courier New"/>
+        </w:rPr>
+        <w:t xml:space="preserve">, </w:t>
+      </w:r>
+      <w:proofErr w:type="spellStart"/>
+      <w:r>
+        <w:rPr>
+          <w:rFonts w:ascii="Courier New" w:hAnsi="Courier New" w:cs="Courier New"/>
+        </w:rPr>
+        <w:t>seat_row</w:t>
+      </w:r>
+      <w:proofErr w:type="spellEnd"/>
+      <w:r>
+        <w:rPr>
+          <w:rFonts w:ascii="Courier New" w:hAnsi="Courier New" w:cs="Courier New"/>
+        </w:rPr>
+        <w:t xml:space="preserve">, </w:t>
+      </w:r>
+      <w:proofErr w:type="spellStart"/>
+      <w:r>
+        <w:rPr>
+          <w:rFonts w:ascii="Courier New" w:hAnsi="Courier New" w:cs="Courier New"/>
+        </w:rPr>
+        <w:t>seat_section</w:t>
+      </w:r>
+      <w:proofErr w:type="spellEnd"/>
+      <w:r>
+        <w:rPr>
+          <w:rFonts w:ascii="Courier New" w:hAnsi="Courier New" w:cs="Courier New"/>
+        </w:rPr>
+        <w:t xml:space="preserve">, </w:t>
+      </w:r>
+      <w:proofErr w:type="spellStart"/>
+      <w:r>
+        <w:rPr>
+          <w:rFonts w:ascii="Courier New" w:hAnsi="Courier New" w:cs="Courier New"/>
+        </w:rPr>
+        <w:t>seat_description</w:t>
+      </w:r>
+      <w:proofErr w:type="spellEnd"/>
+      <w:r>
+        <w:rPr>
+          <w:rFonts w:ascii="Courier New" w:hAnsi="Courier New" w:cs="Courier New"/>
+        </w:rPr>
+        <w:t xml:space="preserve">, </w:t>
+      </w:r>
+      <w:proofErr w:type="spellStart"/>
+      <w:r>
+        <w:rPr>
+          <w:rFonts w:ascii="Courier New" w:hAnsi="Courier New" w:cs="Courier New"/>
+        </w:rPr>
+        <w:t>seat_sample_view</w:t>
+      </w:r>
+      <w:proofErr w:type="spellEnd"/>
+      <w:r>
+        <w:rPr>
+          <w:rFonts w:ascii="Courier New" w:hAnsi="Courier New" w:cs="Courier New"/>
+        </w:rPr>
+        <w:t>)</w:t>
+      </w:r>
+    </w:p>
+    <w:p>
+      <w:pPr>
+        <w:rPr>
+          <w:rFonts w:ascii="Courier New" w:hAnsi="Courier New" w:cs="Courier New"/>
+        </w:rPr>
+      </w:pPr>
+      <w:proofErr w:type="spellStart"/>
+      <w:r>
+        <w:rPr>
+          <w:rFonts w:ascii="Courier New" w:hAnsi="Courier New" w:cs="Courier New"/>
+        </w:rPr>
+        <w:t>user_addresses</w:t>
+      </w:r>
+      <w:proofErr w:type="spellEnd"/>
+      <w:r>
+        <w:rPr>
+          <w:rFonts w:ascii="Courier New" w:hAnsi="Courier New" w:cs="Courier New"/>
+        </w:rPr>
+        <w:t xml:space="preserve"> (</w:t>
+      </w:r>
+      <w:proofErr w:type="spellStart"/>
+      <w:r>
+        <w:rPr>
+          <w:rFonts w:ascii="Courier New" w:hAnsi="Courier New" w:cs="Courier New"/>
+          <w:u w:val="single"/>
+        </w:rPr>
+        <w:t>user_address_id</w:t>
+      </w:r>
+      <w:proofErr w:type="spellEnd"/>
+      <w:r>
+        <w:rPr>
+          <w:rFonts w:ascii="Courier New" w:hAnsi="Courier New" w:cs="Courier New"/>
+        </w:rPr>
+        <w:t xml:space="preserve">, </w:t>
+      </w:r>
+      <w:proofErr w:type="spellStart"/>
+      <w:r>
+        <w:rPr>
+          <w:rFonts w:ascii="Courier New" w:hAnsi="Courier New" w:cs="Courier New"/>
+          <w:u w:val="dotted"/>
+        </w:rPr>
+        <w:t>user_id</w:t>
+      </w:r>
+      <w:proofErr w:type="spellEnd"/>
+      <w:r>
+        <w:rPr>
+          <w:rFonts w:ascii="Courier New" w:hAnsi="Courier New" w:cs="Courier New"/>
+        </w:rPr>
+        <w:t xml:space="preserve">, </w:t>
+      </w:r>
+      <w:proofErr w:type="spellStart"/>
+      <w:r>
+        <w:rPr>
+          <w:rFonts w:ascii="Courier New" w:hAnsi="Courier New" w:cs="Courier New"/>
+        </w:rPr>
+        <w:t>user_address_name</w:t>
+      </w:r>
+      <w:proofErr w:type="spellEnd"/>
+      <w:r>
+        <w:rPr>
+          <w:rFonts w:ascii="Courier New" w:hAnsi="Courier New" w:cs="Courier New"/>
+        </w:rPr>
+        <w:t xml:space="preserve">, </w:t>
+      </w:r>
+      <w:proofErr w:type="spellStart"/>
+      <w:r>
+        <w:rPr>
+          <w:rFonts w:ascii="Courier New" w:hAnsi="Courier New" w:cs="Courier New"/>
+        </w:rPr>
+        <w:t>user_address_country</w:t>
+      </w:r>
+      <w:proofErr w:type="spellEnd"/>
+      <w:r>
+        <w:rPr>
+          <w:rFonts w:ascii="Courier New" w:hAnsi="Courier New" w:cs="Courier New"/>
+        </w:rPr>
+        <w:t xml:space="preserve">, </w:t>
+      </w:r>
+      <w:proofErr w:type="spellStart"/>
+      <w:r>
+        <w:rPr>
+          <w:rFonts w:ascii="Courier New" w:hAnsi="Courier New" w:cs="Courier New"/>
+        </w:rPr>
+        <w:t>user_address_city</w:t>
+      </w:r>
+      <w:proofErr w:type="spellEnd"/>
+      <w:r>
+        <w:rPr>
+          <w:rFonts w:ascii="Courier New" w:hAnsi="Courier New" w:cs="Courier New"/>
+        </w:rPr>
+        <w:t xml:space="preserve">, </w:t>
+      </w:r>
+      <w:proofErr w:type="spellStart"/>
+      <w:r>
+        <w:rPr>
+          <w:rFonts w:ascii="Courier New" w:hAnsi="Courier New" w:cs="Courier New"/>
+        </w:rPr>
+        <w:t>user_address_state</w:t>
+      </w:r>
+      <w:proofErr w:type="spellEnd"/>
+      <w:r>
+        <w:rPr>
+          <w:rFonts w:ascii="Courier New" w:hAnsi="Courier New" w:cs="Courier New"/>
+        </w:rPr>
+        <w:t xml:space="preserve">, user_address_line1, user_address_line2, user_address_line3, user_address_line4, </w:t>
+      </w:r>
+      <w:proofErr w:type="spellStart"/>
+      <w:r>
+        <w:rPr>
+          <w:rFonts w:ascii="Courier New" w:hAnsi="Courier New" w:cs="Courier New"/>
+        </w:rPr>
+        <w:t>user_address_postcode</w:t>
+      </w:r>
+      <w:proofErr w:type="spellEnd"/>
+      <w:r>
+        <w:rPr>
+          <w:rFonts w:ascii="Courier New" w:hAnsi="Courier New" w:cs="Courier New"/>
+        </w:rPr>
+        <w:t>)</w:t>
+      </w:r>
+    </w:p>
+    <w:p>
+      <w:pPr>
+        <w:rPr>
+          <w:rFonts w:ascii="Courier New" w:hAnsi="Courier New" w:cs="Courier New"/>
+        </w:rPr>
+      </w:pPr>
+      <w:proofErr w:type="spellStart"/>
+      <w:r>
+        <w:rPr>
+          <w:rFonts w:ascii="Courier New" w:hAnsi="Courier New" w:cs="Courier New"/>
+        </w:rPr>
+        <w:t>user_logs</w:t>
+      </w:r>
+      <w:proofErr w:type="spellEnd"/>
+      <w:r>
+        <w:rPr>
+          <w:rFonts w:ascii="Courier New" w:hAnsi="Courier New" w:cs="Courier New"/>
+        </w:rPr>
+        <w:t xml:space="preserve"> (</w:t>
+      </w:r>
+      <w:proofErr w:type="spellStart"/>
+      <w:r>
+        <w:rPr>
+          <w:rFonts w:ascii="Courier New" w:hAnsi="Courier New" w:cs="Courier New"/>
+          <w:u w:val="single"/>
+        </w:rPr>
+        <w:t>user_logs_id</w:t>
+      </w:r>
+      <w:proofErr w:type="spellEnd"/>
+      <w:r>
+        <w:rPr>
+          <w:rFonts w:ascii="Courier New" w:hAnsi="Courier New" w:cs="Courier New"/>
+        </w:rPr>
+        <w:t xml:space="preserve">, </w:t>
+      </w:r>
+      <w:proofErr w:type="spellStart"/>
+      <w:r>
+        <w:rPr>
+          <w:rFonts w:ascii="Courier New" w:hAnsi="Courier New" w:cs="Courier New"/>
+          <w:u w:val="dotted"/>
+        </w:rPr>
+        <w:t>user_id</w:t>
+      </w:r>
+      <w:proofErr w:type="spellEnd"/>
+      <w:r>
+        <w:rPr>
+          <w:rFonts w:ascii="Courier New" w:hAnsi="Courier New" w:cs="Courier New"/>
+        </w:rPr>
+        <w:t xml:space="preserve">, </w:t>
+      </w:r>
+      <w:proofErr w:type="spellStart"/>
+      <w:r>
+        <w:rPr>
+          <w:rFonts w:ascii="Courier New" w:hAnsi="Courier New" w:cs="Courier New"/>
+        </w:rPr>
+        <w:t>users_logs_action</w:t>
+      </w:r>
+      <w:proofErr w:type="spellEnd"/>
+      <w:r>
+        <w:rPr>
+          <w:rFonts w:ascii="Courier New" w:hAnsi="Courier New" w:cs="Courier New"/>
+        </w:rPr>
+        <w:t xml:space="preserve">, </w:t>
+      </w:r>
+      <w:proofErr w:type="spellStart"/>
+      <w:r>
+        <w:rPr>
+          <w:rFonts w:ascii="Courier New" w:hAnsi="Courier New" w:cs="Courier New"/>
+        </w:rPr>
+        <w:t>users_logs_timestamp</w:t>
+      </w:r>
+      <w:proofErr w:type="spellEnd"/>
+      <w:r>
+        <w:rPr>
+          <w:rFonts w:ascii="Courier New" w:hAnsi="Courier New" w:cs="Courier New"/>
+        </w:rPr>
+        <w:t>)</w:t>
+      </w:r>
+    </w:p>
+    <w:p>
+      <w:pPr>
+        <w:rPr>
+          <w:rFonts w:ascii="Courier New" w:hAnsi="Courier New" w:cs="Courier New"/>
+        </w:rPr>
+      </w:pPr>
+      <w:proofErr w:type="spellStart"/>
+      <w:r>
+        <w:rPr>
+          <w:rFonts w:ascii="Courier New" w:hAnsi="Courier New" w:cs="Courier New"/>
+        </w:rPr>
+        <w:t>user_purchases</w:t>
+      </w:r>
+      <w:proofErr w:type="spellEnd"/>
+      <w:r>
+        <w:rPr>
+          <w:rFonts w:ascii="Courier New" w:hAnsi="Courier New" w:cs="Courier New"/>
+        </w:rPr>
+        <w:t xml:space="preserve"> (</w:t>
+      </w:r>
+      <w:proofErr w:type="spellStart"/>
+      <w:r>
+        <w:rPr>
+          <w:rFonts w:ascii="Courier New" w:hAnsi="Courier New" w:cs="Courier New"/>
+          <w:u w:val="single"/>
+        </w:rPr>
+        <w:t>user_purchase_id</w:t>
+      </w:r>
+      <w:proofErr w:type="spellEnd"/>
+      <w:r>
+        <w:rPr>
+          <w:rFonts w:ascii="Courier New" w:hAnsi="Courier New" w:cs="Courier New"/>
+        </w:rPr>
+        <w:t xml:space="preserve">, </w:t>
+      </w:r>
+      <w:proofErr w:type="spellStart"/>
+      <w:r>
+        <w:rPr>
+          <w:rFonts w:ascii="Courier New" w:hAnsi="Courier New" w:cs="Courier New"/>
+          <w:u w:val="dotted"/>
+        </w:rPr>
+        <w:t>event_seats_id</w:t>
+      </w:r>
+      <w:proofErr w:type="spellEnd"/>
+      <w:r>
+        <w:rPr>
+          <w:rFonts w:ascii="Courier New" w:hAnsi="Courier New" w:cs="Courier New"/>
+        </w:rPr>
+        <w:t xml:space="preserve">, </w:t>
+      </w:r>
+      <w:proofErr w:type="spellStart"/>
+      <w:r>
+        <w:rPr>
+          <w:rFonts w:ascii="Courier New" w:hAnsi="Courier New" w:cs="Courier New"/>
+          <w:u w:val="dotted"/>
+        </w:rPr>
+        <w:t>payment_id</w:t>
+      </w:r>
+      <w:proofErr w:type="spellEnd"/>
+      <w:r>
+        <w:rPr>
+          <w:rFonts w:ascii="Courier New" w:hAnsi="Courier New" w:cs="Courier New"/>
+        </w:rPr>
+        <w:t xml:space="preserve">, </w:t>
+      </w:r>
+      <w:proofErr w:type="spellStart"/>
+      <w:r>
+        <w:rPr>
+          <w:rFonts w:ascii="Courier New" w:hAnsi="Courier New" w:cs="Courier New"/>
+        </w:rPr>
+        <w:t>user_purchase_timestamp</w:t>
+      </w:r>
+      <w:proofErr w:type="spellEnd"/>
+      <w:r>
+        <w:rPr>
+          <w:rFonts w:ascii="Courier New" w:hAnsi="Courier New" w:cs="Courier New"/>
+        </w:rPr>
+        <w:t>)</w:t>
+      </w:r>
+    </w:p>
+    <w:p>
+      <w:pPr>
+        <w:rPr>
+          <w:rFonts w:ascii="Courier New" w:hAnsi="Courier New" w:cs="Courier New"/>
+        </w:rPr>
+      </w:pPr>
+      <w:proofErr w:type="gramStart"/>
+      <w:r>
+        <w:rPr>
+          <w:rFonts w:ascii="Courier New" w:hAnsi="Courier New" w:cs="Courier New"/>
+        </w:rPr>
+        <w:t>users</w:t>
+      </w:r>
+      <w:proofErr w:type="gramEnd"/>
+      <w:r>
+        <w:rPr>
+          <w:rFonts w:ascii="Courier New" w:hAnsi="Courier New" w:cs="Courier New"/>
+        </w:rPr>
+        <w:t xml:space="preserve"> (</w:t>
+      </w:r>
+      <w:proofErr w:type="spellStart"/>
+      <w:r>
+        <w:rPr>
+          <w:rFonts w:ascii="Courier New" w:hAnsi="Courier New" w:cs="Courier New"/>
+          <w:u w:val="single"/>
+        </w:rPr>
+        <w:t>user_id</w:t>
+      </w:r>
+      <w:proofErr w:type="spellEnd"/>
+      <w:r>
+        <w:rPr>
+          <w:rFonts w:ascii="Courier New" w:hAnsi="Courier New" w:cs="Courier New"/>
+        </w:rPr>
+        <w:t xml:space="preserve">, </w:t>
+      </w:r>
+      <w:proofErr w:type="spellStart"/>
+      <w:r>
+        <w:rPr>
+          <w:rFonts w:ascii="Courier New" w:hAnsi="Courier New" w:cs="Courier New"/>
+        </w:rPr>
+        <w:t>user_email</w:t>
+      </w:r>
+      <w:proofErr w:type="spellEnd"/>
+      <w:r>
+        <w:rPr>
+          <w:rFonts w:ascii="Courier New" w:hAnsi="Courier New" w:cs="Courier New"/>
+        </w:rPr>
+        <w:t xml:space="preserve">, </w:t>
+      </w:r>
+      <w:proofErr w:type="spellStart"/>
+      <w:r>
+        <w:rPr>
+          <w:rFonts w:ascii="Courier New" w:hAnsi="Courier New" w:cs="Courier New"/>
+        </w:rPr>
+        <w:t>user_password_hash</w:t>
+      </w:r>
+      <w:proofErr w:type="spellEnd"/>
+      <w:r>
+        <w:rPr>
+          <w:rFonts w:ascii="Courier New" w:hAnsi="Courier New" w:cs="Courier New"/>
+        </w:rPr>
+        <w:t xml:space="preserve">, </w:t>
+      </w:r>
+      <w:proofErr w:type="spellStart"/>
+      <w:r>
+        <w:rPr>
+          <w:rFonts w:ascii="Courier New" w:hAnsi="Courier New" w:cs="Courier New"/>
+        </w:rPr>
+        <w:t>user_password_salt</w:t>
+      </w:r>
+      <w:proofErr w:type="spellEnd"/>
+      <w:r>
+        <w:rPr>
+          <w:rFonts w:ascii="Courier New" w:hAnsi="Courier New" w:cs="Courier New"/>
+        </w:rPr>
+        <w:t xml:space="preserve">, </w:t>
+      </w:r>
+      <w:proofErr w:type="spellStart"/>
+      <w:r>
+        <w:rPr>
+          <w:rFonts w:ascii="Courier New" w:hAnsi="Courier New" w:cs="Courier New"/>
+        </w:rPr>
+        <w:t>user_firstname</w:t>
+      </w:r>
+      <w:proofErr w:type="spellEnd"/>
+      <w:r>
+        <w:rPr>
+          <w:rFonts w:ascii="Courier New" w:hAnsi="Courier New" w:cs="Courier New"/>
+        </w:rPr>
+        <w:t xml:space="preserve">, </w:t>
+      </w:r>
+      <w:proofErr w:type="spellStart"/>
+      <w:r>
+        <w:rPr>
+          <w:rFonts w:ascii="Courier New" w:hAnsi="Courier New" w:cs="Courier New"/>
+        </w:rPr>
+        <w:t>user_lastname</w:t>
+      </w:r>
+      <w:proofErr w:type="spellEnd"/>
+    </w:p>
+    <w:p>
+      <w:pPr>
+        <w:rPr>
+          <w:rFonts w:ascii="Courier New" w:hAnsi="Courier New" w:cs="Courier New"/>
+        </w:rPr>
+      </w:pPr>
+      <w:proofErr w:type="spellStart"/>
+      <w:r>
+        <w:rPr>
+          <w:rFonts w:ascii="Courier New" w:hAnsi="Courier New" w:cs="Courier New"/>
+        </w:rPr>
+        <w:t>venue_reviews</w:t>
+      </w:r>
+      <w:proofErr w:type="spellEnd"/>
+      <w:r>
+        <w:rPr>
+          <w:rFonts w:ascii="Courier New" w:hAnsi="Courier New" w:cs="Courier New"/>
+        </w:rPr>
+        <w:t xml:space="preserve"> (</w:t>
+      </w:r>
+      <w:proofErr w:type="spellStart"/>
+      <w:r>
+        <w:rPr>
+          <w:rFonts w:ascii="Courier New" w:hAnsi="Courier New" w:cs="Courier New"/>
+          <w:u w:val="single"/>
+        </w:rPr>
+        <w:t>venue_review_id</w:t>
+      </w:r>
+      <w:proofErr w:type="spellEnd"/>
+      <w:r>
+        <w:rPr>
+          <w:rFonts w:ascii="Courier New" w:hAnsi="Courier New" w:cs="Courier New"/>
+        </w:rPr>
+        <w:t xml:space="preserve">, </w:t>
+      </w:r>
+      <w:proofErr w:type="spellStart"/>
+      <w:r>
+        <w:rPr>
+          <w:rFonts w:ascii="Courier New" w:hAnsi="Courier New" w:cs="Courier New"/>
+          <w:u w:val="dotted"/>
+        </w:rPr>
+        <w:t>venue_id</w:t>
+      </w:r>
+      <w:proofErr w:type="spellEnd"/>
+      <w:r>
+        <w:rPr>
+          <w:rFonts w:ascii="Courier New" w:hAnsi="Courier New" w:cs="Courier New"/>
+        </w:rPr>
+        <w:t xml:space="preserve">, </w:t>
+      </w:r>
+      <w:proofErr w:type="spellStart"/>
+      <w:r>
+        <w:rPr>
+          <w:rFonts w:ascii="Courier New" w:hAnsi="Courier New" w:cs="Courier New"/>
+          <w:u w:val="dotted"/>
+        </w:rPr>
+        <w:t>user_id</w:t>
+      </w:r>
+      <w:proofErr w:type="spellEnd"/>
+      <w:r>
+        <w:rPr>
+          <w:rFonts w:ascii="Courier New" w:hAnsi="Courier New" w:cs="Courier New"/>
+        </w:rPr>
+        <w:t xml:space="preserve">, </w:t>
+      </w:r>
+      <w:proofErr w:type="spellStart"/>
+      <w:r>
+        <w:rPr>
+          <w:rFonts w:ascii="Courier New" w:hAnsi="Courier New" w:cs="Courier New"/>
+        </w:rPr>
+        <w:t>venue_review_review</w:t>
+      </w:r>
+      <w:proofErr w:type="spellEnd"/>
+      <w:r>
+        <w:rPr>
+          <w:rFonts w:ascii="Courier New" w:hAnsi="Courier New" w:cs="Courier New"/>
+        </w:rPr>
+        <w:t xml:space="preserve">, </w:t>
+      </w:r>
+      <w:proofErr w:type="spellStart"/>
+      <w:r>
+        <w:rPr>
+          <w:rFonts w:ascii="Courier New" w:hAnsi="Courier New" w:cs="Courier New"/>
+        </w:rPr>
+        <w:t>venue_review_rating</w:t>
+      </w:r>
+      <w:proofErr w:type="spellEnd"/>
+      <w:r>
+        <w:rPr>
+          <w:rFonts w:ascii="Courier New" w:hAnsi="Courier New" w:cs="Courier New"/>
+        </w:rPr>
+        <w:t>)</w:t>
+      </w:r>
+    </w:p>
+    <w:p>
+      <w:pPr>
+        <w:rPr>
+          <w:rFonts w:ascii="Courier New" w:hAnsi="Courier New" w:cs="Courier New"/>
+          <w:u w:val="dotted"/>
+        </w:rPr>
+      </w:pPr>
+      <w:proofErr w:type="gramStart"/>
       <w:r>
         <w:rPr>
           <w:rFonts w:ascii="Courier New" w:hAnsi="Courier New" w:cs="Courier New"/>
         </w:rPr>
         <w:lastRenderedPageBreak/>
-        <w:t>events (</w:t>
-      </w:r>
+        <w:t>venues</w:t>
+      </w:r>
+      <w:proofErr w:type="gramEnd"/>
+      <w:r>
+        <w:rPr>
+          <w:rFonts w:ascii="Courier New" w:hAnsi="Courier New" w:cs="Courier New"/>
+        </w:rPr>
+        <w:t xml:space="preserve"> (</w:t>
+      </w:r>
+      <w:proofErr w:type="spellStart"/>
       <w:r>
         <w:rPr>
           <w:rFonts w:ascii="Courier New" w:hAnsi="Courier New" w:cs="Courier New"/>
           <w:u w:val="single"/>
         </w:rPr>
-        <w:t>event_id</w:t>
-      </w:r>
-      <w:r>
-        <w:rPr>
-          <w:rFonts w:ascii="Courier New" w:hAnsi="Courier New" w:cs="Courier New"/>
-        </w:rPr>
-        <w:t xml:space="preserve">, </w:t>
-      </w:r>
-      <w:r>
-        <w:rPr>
-          <w:rFonts w:ascii="Courier New" w:hAnsi="Courier New" w:cs="Courier New"/>
-          <w:u w:val="dotted"/>
-        </w:rPr>
         <w:t>venue_id</w:t>
       </w:r>
-      <w:r>
-        <w:rPr>
-          <w:rFonts w:ascii="Courier New" w:hAnsi="Courier New" w:cs="Courier New"/>
-        </w:rPr>
-        <w:t>, event_start_time, event_end_time, event_name)</w:t>
-      </w:r>
-    </w:p>
-    <w:p>
-      <w:pPr>
-        <w:rPr>
-          <w:rFonts w:ascii="Courier New" w:hAnsi="Courier New" w:cs="Courier New"/>
-        </w:rPr>
-      </w:pPr>
-      <w:r>
-        <w:rPr>
-          <w:rFonts w:ascii="Courier New" w:hAnsi="Courier New" w:cs="Courier New"/>
-        </w:rPr>
-        <w:t>payment_methods (</w:t>
-      </w:r>
-      <w:r>
-        <w:rPr>
-          <w:rFonts w:ascii="Courier New" w:hAnsi="Courier New" w:cs="Courier New"/>
-          <w:u w:val="single"/>
-        </w:rPr>
-        <w:t>payment_method_id</w:t>
-      </w:r>
-      <w:r>
-        <w:rPr>
-          <w:rFonts w:ascii="Courier New" w:hAnsi="Courier New" w:cs="Courier New"/>
-        </w:rPr>
-        <w:t>, payment_method_name)</w:t>
-      </w:r>
-    </w:p>
-    <w:p>
-      <w:pPr>
-        <w:rPr>
-          <w:rFonts w:ascii="Courier New" w:hAnsi="Courier New" w:cs="Courier New"/>
-        </w:rPr>
-      </w:pPr>
-      <w:r>
-        <w:rPr>
-          <w:rFonts w:ascii="Courier New" w:hAnsi="Courier New" w:cs="Courier New"/>
-        </w:rPr>
-        <w:t>payments (</w:t>
-      </w:r>
-      <w:r>
-        <w:rPr>
-          <w:rFonts w:ascii="Courier New" w:hAnsi="Courier New" w:cs="Courier New"/>
-          <w:u w:val="single"/>
-        </w:rPr>
-        <w:t>payment_id</w:t>
-      </w:r>
-      <w:r>
-        <w:rPr>
-          <w:rFonts w:ascii="Courier New" w:hAnsi="Courier New" w:cs="Courier New"/>
-        </w:rPr>
-        <w:t xml:space="preserve">, </w:t>
-      </w:r>
-      <w:r>
-        <w:rPr>
-          <w:rFonts w:ascii="Courier New" w:hAnsi="Courier New" w:cs="Courier New"/>
-          <w:u w:val="dotted"/>
-        </w:rPr>
-        <w:t>payment_method_id</w:t>
-      </w:r>
-      <w:r>
-        <w:rPr>
-          <w:rFonts w:ascii="Courier New" w:hAnsi="Courier New" w:cs="Courier New"/>
-        </w:rPr>
-        <w:t>, payment_successful, payment_gateway_transaction_reference)</w:t>
-      </w:r>
-    </w:p>
-    <w:p>
-      <w:pPr>
-        <w:rPr>
-          <w:rFonts w:ascii="Courier New" w:hAnsi="Courier New" w:cs="Courier New"/>
-        </w:rPr>
-      </w:pPr>
-      <w:r>
-        <w:rPr>
-          <w:rFonts w:ascii="Courier New" w:hAnsi="Courier New" w:cs="Courier New"/>
-        </w:rPr>
-        <w:t>seats (</w:t>
-      </w:r>
-      <w:r>
-        <w:rPr>
-          <w:rFonts w:ascii="Courier New" w:hAnsi="Courier New" w:cs="Courier New"/>
-          <w:u w:val="single"/>
-        </w:rPr>
-        <w:t>seat_id</w:t>
-      </w:r>
-      <w:r>
-        <w:rPr>
-          <w:rFonts w:ascii="Courier New" w:hAnsi="Courier New" w:cs="Courier New"/>
-        </w:rPr>
-        <w:t xml:space="preserve">, </w:t>
-      </w:r>
-      <w:r>
-        <w:rPr>
-          <w:rFonts w:ascii="Courier New" w:hAnsi="Courier New" w:cs="Courier New"/>
-          <w:u w:val="dotted"/>
-        </w:rPr>
-        <w:t>camera_id</w:t>
-      </w:r>
-      <w:r>
-        <w:rPr>
-          <w:rFonts w:ascii="Courier New" w:hAnsi="Courier New" w:cs="Courier New"/>
-        </w:rPr>
-        <w:t xml:space="preserve">, </w:t>
-      </w:r>
-      <w:r>
-        <w:rPr>
-          <w:rFonts w:ascii="Courier New" w:hAnsi="Courier New" w:cs="Courier New"/>
-          <w:u w:val="dotted"/>
-        </w:rPr>
-        <w:t>venue_id</w:t>
-      </w:r>
-      <w:r>
-        <w:rPr>
-          <w:rFonts w:ascii="Courier New" w:hAnsi="Courier New" w:cs="Courier New"/>
-        </w:rPr>
-        <w:t>, seat_capacity, seat_number, seat_row, seat_section, seat_description, seat_sample_view)</w:t>
-      </w:r>
-    </w:p>
-    <w:p>
-      <w:pPr>
-        <w:rPr>
-          <w:rFonts w:ascii="Courier New" w:hAnsi="Courier New" w:cs="Courier New"/>
-        </w:rPr>
-      </w:pPr>
-      <w:r>
-        <w:rPr>
-          <w:rFonts w:ascii="Courier New" w:hAnsi="Courier New" w:cs="Courier New"/>
-        </w:rPr>
-        <w:t>user_addresses (</w:t>
-      </w:r>
-      <w:r>
-        <w:rPr>
-          <w:rFonts w:ascii="Courier New" w:hAnsi="Courier New" w:cs="Courier New"/>
-          <w:u w:val="single"/>
-        </w:rPr>
-        <w:t>user_address_id</w:t>
-      </w:r>
-      <w:r>
-        <w:rPr>
-          <w:rFonts w:ascii="Courier New" w:hAnsi="Courier New" w:cs="Courier New"/>
-        </w:rPr>
-        <w:t xml:space="preserve">, </w:t>
-      </w:r>
-      <w:r>
-        <w:rPr>
-          <w:rFonts w:ascii="Courier New" w:hAnsi="Courier New" w:cs="Courier New"/>
-          <w:u w:val="dotted"/>
-        </w:rPr>
-        <w:t>user_id</w:t>
-      </w:r>
-      <w:r>
-        <w:rPr>
-          <w:rFonts w:ascii="Courier New" w:hAnsi="Courier New" w:cs="Courier New"/>
-        </w:rPr>
-        <w:t>, user_address_name, user_address_country, user_address_city, user_address_state, user_address_line1, user_address_line2, user_address_line3, user_address_line4, user_address_postcode)</w:t>
-      </w:r>
-    </w:p>
-    <w:p>
-      <w:pPr>
-        <w:rPr>
-          <w:rFonts w:ascii="Courier New" w:hAnsi="Courier New" w:cs="Courier New"/>
-        </w:rPr>
-      </w:pPr>
-      <w:r>
-        <w:rPr>
-          <w:rFonts w:ascii="Courier New" w:hAnsi="Courier New" w:cs="Courier New"/>
-        </w:rPr>
-        <w:t>user_logs (</w:t>
-      </w:r>
-      <w:r>
-        <w:rPr>
-          <w:rFonts w:ascii="Courier New" w:hAnsi="Courier New" w:cs="Courier New"/>
-          <w:u w:val="single"/>
-        </w:rPr>
-        <w:t>user_logs_id</w:t>
-      </w:r>
-      <w:r>
-        <w:rPr>
-          <w:rFonts w:ascii="Courier New" w:hAnsi="Courier New" w:cs="Courier New"/>
-        </w:rPr>
-        <w:t xml:space="preserve">, </w:t>
-      </w:r>
-      <w:r>
-        <w:rPr>
-          <w:rFonts w:ascii="Courier New" w:hAnsi="Courier New" w:cs="Courier New"/>
-          <w:u w:val="dotted"/>
-        </w:rPr>
-        <w:t>user_id</w:t>
-      </w:r>
-      <w:r>
-        <w:rPr>
-          <w:rFonts w:ascii="Courier New" w:hAnsi="Courier New" w:cs="Courier New"/>
-        </w:rPr>
-        <w:t>, users_logs_action, users_logs_timestamp)</w:t>
-      </w:r>
-    </w:p>
-    <w:p>
-      <w:pPr>
-        <w:rPr>
-          <w:rFonts w:ascii="Courier New" w:hAnsi="Courier New" w:cs="Courier New"/>
-        </w:rPr>
-      </w:pPr>
-      <w:r>
-        <w:rPr>
-          <w:rFonts w:ascii="Courier New" w:hAnsi="Courier New" w:cs="Courier New"/>
-        </w:rPr>
-        <w:t>user_purchases (</w:t>
-      </w:r>
-      <w:r>
-        <w:rPr>
-          <w:rFonts w:ascii="Courier New" w:hAnsi="Courier New" w:cs="Courier New"/>
-          <w:u w:val="single"/>
-        </w:rPr>
-        <w:t>user_purchase_id</w:t>
-      </w:r>
-      <w:r>
-        <w:rPr>
-          <w:rFonts w:ascii="Courier New" w:hAnsi="Courier New" w:cs="Courier New"/>
-        </w:rPr>
-        <w:t xml:space="preserve">, </w:t>
-      </w:r>
-      <w:r>
-        <w:rPr>
-          <w:rFonts w:ascii="Courier New" w:hAnsi="Courier New" w:cs="Courier New"/>
-          <w:u w:val="dotted"/>
-        </w:rPr>
-        <w:t>event_seats_id</w:t>
-      </w:r>
-      <w:r>
-        <w:rPr>
-          <w:rFonts w:ascii="Courier New" w:hAnsi="Courier New" w:cs="Courier New"/>
-        </w:rPr>
-        <w:t xml:space="preserve">, </w:t>
-      </w:r>
-      <w:r>
-        <w:rPr>
-          <w:rFonts w:ascii="Courier New" w:hAnsi="Courier New" w:cs="Courier New"/>
-          <w:u w:val="dotted"/>
-        </w:rPr>
-        <w:t>payment_id</w:t>
-      </w:r>
-      <w:r>
-        <w:rPr>
-          <w:rFonts w:ascii="Courier New" w:hAnsi="Courier New" w:cs="Courier New"/>
-        </w:rPr>
-        <w:t>, user_purchase_timestamp)</w:t>
-      </w:r>
-    </w:p>
-    <w:p>
-      <w:pPr>
-        <w:rPr>
-          <w:rFonts w:ascii="Courier New" w:hAnsi="Courier New" w:cs="Courier New"/>
-        </w:rPr>
-      </w:pPr>
-      <w:r>
-        <w:rPr>
-          <w:rFonts w:ascii="Courier New" w:hAnsi="Courier New" w:cs="Courier New"/>
-        </w:rPr>
-        <w:t>users (</w:t>
-      </w:r>
-      <w:r>
-        <w:rPr>
-          <w:rFonts w:ascii="Courier New" w:hAnsi="Courier New" w:cs="Courier New"/>
-          <w:u w:val="single"/>
-        </w:rPr>
-        <w:t>user_id</w:t>
-      </w:r>
-      <w:r>
-        <w:rPr>
-          <w:rFonts w:ascii="Courier New" w:hAnsi="Courier New" w:cs="Courier New"/>
-        </w:rPr>
-        <w:t>, user_email, user_password_hash, user_password_salt, user_firstname, user_lastname</w:t>
-      </w:r>
-    </w:p>
-    <w:p>
-      <w:pPr>
-        <w:rPr>
-          <w:rFonts w:ascii="Courier New" w:hAnsi="Courier New" w:cs="Courier New"/>
-        </w:rPr>
-      </w:pPr>
-      <w:r>
-        <w:rPr>
-          <w:rFonts w:ascii="Courier New" w:hAnsi="Courier New" w:cs="Courier New"/>
-        </w:rPr>
-        <w:t>venue_reviews (</w:t>
-      </w:r>
-      <w:r>
-        <w:rPr>
-          <w:rFonts w:ascii="Courier New" w:hAnsi="Courier New" w:cs="Courier New"/>
-          <w:u w:val="single"/>
-        </w:rPr>
-        <w:t>venue_review_id</w:t>
-      </w:r>
-      <w:r>
-        <w:rPr>
-          <w:rFonts w:ascii="Courier New" w:hAnsi="Courier New" w:cs="Courier New"/>
-        </w:rPr>
-        <w:t xml:space="preserve">, </w:t>
-      </w:r>
-      <w:r>
-        <w:rPr>
-          <w:rFonts w:ascii="Courier New" w:hAnsi="Courier New" w:cs="Courier New"/>
-          <w:u w:val="dotted"/>
-        </w:rPr>
-        <w:t>venue_id</w:t>
-      </w:r>
-      <w:r>
-        <w:rPr>
-          <w:rFonts w:ascii="Courier New" w:hAnsi="Courier New" w:cs="Courier New"/>
-        </w:rPr>
-        <w:t xml:space="preserve">, </w:t>
-      </w:r>
-      <w:r>
-        <w:rPr>
-          <w:rFonts w:ascii="Courier New" w:hAnsi="Courier New" w:cs="Courier New"/>
-          <w:u w:val="dotted"/>
-        </w:rPr>
-        <w:t>user_id</w:t>
-      </w:r>
-      <w:r>
-        <w:rPr>
-          <w:rFonts w:ascii="Courier New" w:hAnsi="Courier New" w:cs="Courier New"/>
-        </w:rPr>
-        <w:t>, venue_review_review, venue_review_rating)</w:t>
-      </w:r>
-    </w:p>
-    <w:p>
-      <w:pPr>
-        <w:rPr>
-          <w:rFonts w:ascii="Courier New" w:hAnsi="Courier New" w:cs="Courier New"/>
-          <w:u w:val="dotted"/>
-        </w:rPr>
-      </w:pPr>
-      <w:r>
-        <w:rPr>
-          <w:rFonts w:ascii="Courier New" w:hAnsi="Courier New" w:cs="Courier New"/>
-        </w:rPr>
-        <w:t>venues (</w:t>
-      </w:r>
-      <w:r>
-        <w:rPr>
-          <w:rFonts w:ascii="Courier New" w:hAnsi="Courier New" w:cs="Courier New"/>
-          <w:u w:val="single"/>
-        </w:rPr>
-        <w:t>venue_id</w:t>
-      </w:r>
-      <w:r>
-        <w:rPr>
-          <w:rFonts w:ascii="Courier New" w:hAnsi="Courier New" w:cs="Courier New"/>
-        </w:rPr>
-        <w:t>, venue_name, venue_coords, venue_country, venue_city, venue_state, venue_address_1, venue_address_2, venue_address_3, venue_postcode)</w:t>
+      <w:proofErr w:type="spellEnd"/>
+      <w:r>
+        <w:rPr>
+          <w:rFonts w:ascii="Courier New" w:hAnsi="Courier New" w:cs="Courier New"/>
+        </w:rPr>
+        <w:t xml:space="preserve">, </w:t>
+      </w:r>
+      <w:proofErr w:type="spellStart"/>
+      <w:r>
+        <w:rPr>
+          <w:rFonts w:ascii="Courier New" w:hAnsi="Courier New" w:cs="Courier New"/>
+        </w:rPr>
+        <w:t>venue_name</w:t>
+      </w:r>
+      <w:proofErr w:type="spellEnd"/>
+      <w:r>
+        <w:rPr>
+          <w:rFonts w:ascii="Courier New" w:hAnsi="Courier New" w:cs="Courier New"/>
+        </w:rPr>
+        <w:t xml:space="preserve">, </w:t>
+      </w:r>
+      <w:proofErr w:type="spellStart"/>
+      <w:r>
+        <w:rPr>
+          <w:rFonts w:ascii="Courier New" w:hAnsi="Courier New" w:cs="Courier New"/>
+        </w:rPr>
+        <w:t>venue_coords</w:t>
+      </w:r>
+      <w:proofErr w:type="spellEnd"/>
+      <w:r>
+        <w:rPr>
+          <w:rFonts w:ascii="Courier New" w:hAnsi="Courier New" w:cs="Courier New"/>
+        </w:rPr>
+        <w:t xml:space="preserve">, </w:t>
+      </w:r>
+      <w:proofErr w:type="spellStart"/>
+      <w:r>
+        <w:rPr>
+          <w:rFonts w:ascii="Courier New" w:hAnsi="Courier New" w:cs="Courier New"/>
+        </w:rPr>
+        <w:t>venue_country</w:t>
+      </w:r>
+      <w:proofErr w:type="spellEnd"/>
+      <w:r>
+        <w:rPr>
+          <w:rFonts w:ascii="Courier New" w:hAnsi="Courier New" w:cs="Courier New"/>
+        </w:rPr>
+        <w:t xml:space="preserve">, </w:t>
+      </w:r>
+      <w:proofErr w:type="spellStart"/>
+      <w:r>
+        <w:rPr>
+          <w:rFonts w:ascii="Courier New" w:hAnsi="Courier New" w:cs="Courier New"/>
+        </w:rPr>
+        <w:t>venue_city</w:t>
+      </w:r>
+      <w:proofErr w:type="spellEnd"/>
+      <w:r>
+        <w:rPr>
+          <w:rFonts w:ascii="Courier New" w:hAnsi="Courier New" w:cs="Courier New"/>
+        </w:rPr>
+        <w:t xml:space="preserve">, </w:t>
+      </w:r>
+      <w:proofErr w:type="spellStart"/>
+      <w:r>
+        <w:rPr>
+          <w:rFonts w:ascii="Courier New" w:hAnsi="Courier New" w:cs="Courier New"/>
+        </w:rPr>
+        <w:t>venue_state</w:t>
+      </w:r>
+      <w:proofErr w:type="spellEnd"/>
+      <w:r>
+        <w:rPr>
+          <w:rFonts w:ascii="Courier New" w:hAnsi="Courier New" w:cs="Courier New"/>
+        </w:rPr>
+        <w:t xml:space="preserve">, venue_address_1, venue_address_2, venue_address_3, </w:t>
+      </w:r>
+      <w:proofErr w:type="spellStart"/>
+      <w:r>
+        <w:rPr>
+          <w:rFonts w:ascii="Courier New" w:hAnsi="Courier New" w:cs="Courier New"/>
+        </w:rPr>
+        <w:t>venue_postcode</w:t>
+      </w:r>
+      <w:proofErr w:type="spellEnd"/>
+      <w:r>
+        <w:rPr>
+          <w:rFonts w:ascii="Courier New" w:hAnsi="Courier New" w:cs="Courier New"/>
+        </w:rPr>
+        <w:t>)</w:t>
       </w:r>
     </w:p>
     <w:sectPr>
@@ -988,7 +2006,55 @@
           <w:bdr w:val="none" w:sz="0" w:space="0" w:color="auto" w:frame="1"/>
           <w:shd w:val="clear" w:color="auto" w:fill="F5F5F5"/>
         </w:rPr>
-        <w:t>Creative Commons Attribution-NonCommercial-ShareAlike 4.0 International License</w:t>
+        <w:t>Creative Commons Attribution-</w:t>
+      </w:r>
+      <w:proofErr w:type="spellStart"/>
+      <w:r>
+        <w:rPr>
+          <w:rStyle w:val="Hyperlink"/>
+          <w:rFonts w:ascii="Helvetica" w:hAnsi="Helvetica" w:cs="Helvetica"/>
+          <w:color w:val="4374B7"/>
+          <w:sz w:val="12"/>
+          <w:bdr w:val="none" w:sz="0" w:space="0" w:color="auto" w:frame="1"/>
+          <w:shd w:val="clear" w:color="auto" w:fill="F5F5F5"/>
+        </w:rPr>
+        <w:t>NonCommercial</w:t>
+      </w:r>
+      <w:proofErr w:type="spellEnd"/>
+      <w:r>
+        <w:rPr>
+          <w:rStyle w:val="Hyperlink"/>
+          <w:rFonts w:ascii="Helvetica" w:hAnsi="Helvetica" w:cs="Helvetica"/>
+          <w:color w:val="4374B7"/>
+          <w:sz w:val="12"/>
+          <w:bdr w:val="none" w:sz="0" w:space="0" w:color="auto" w:frame="1"/>
+          <w:shd w:val="clear" w:color="auto" w:fill="F5F5F5"/>
+        </w:rPr>
+        <w:t>-</w:t>
+      </w:r>
+      <w:proofErr w:type="spellStart"/>
+      <w:r>
+        <w:rPr>
+          <w:rStyle w:val="Hyperlink"/>
+          <w:rFonts w:ascii="Helvetica" w:hAnsi="Helvetica" w:cs="Helvetica"/>
+          <w:color w:val="4374B7"/>
+          <w:sz w:val="12"/>
+          <w:bdr w:val="none" w:sz="0" w:space="0" w:color="auto" w:frame="1"/>
+          <w:shd w:val="clear" w:color="auto" w:fill="F5F5F5"/>
+        </w:rPr>
+        <w:t>ShareAlike</w:t>
+      </w:r>
+      <w:proofErr w:type="spellEnd"/>
+      <w:r>
+        <w:rPr>
+          <w:rStyle w:val="Hyperlink"/>
+          <w:rFonts w:ascii="Helvetica" w:hAnsi="Helvetica" w:cs="Helvetica"/>
+          <w:color w:val="4374B7"/>
+          <w:sz w:val="12"/>
+          <w:bdr w:val="none" w:sz="0" w:space="0" w:color="auto" w:frame="1"/>
+          <w:shd w:val="clear" w:color="auto" w:fill="F5F5F5"/>
+        </w:rPr>
+        <w:t xml:space="preserve"> 4.0 International License</w:t>
       </w:r>
     </w:hyperlink>
     <w:r>
@@ -1025,7 +2091,27 @@
         <w:sz w:val="12"/>
         <w:shd w:val="clear" w:color="auto" w:fill="F5F5F5"/>
       </w:rPr>
-      <w:t>˟ RealXP is a working brand and concept for virtual reality live event</w:t>
+      <w:t xml:space="preserve">˟ </w:t>
+    </w:r>
+    <w:proofErr w:type="spellStart"/>
+    <w:r>
+      <w:rPr>
+        <w:rFonts w:ascii="Helvetica" w:hAnsi="Helvetica" w:cs="Helvetica"/>
+        <w:color w:val="000000"/>
+        <w:sz w:val="12"/>
+        <w:shd w:val="clear" w:color="auto" w:fill="F5F5F5"/>
+      </w:rPr>
+      <w:t>RealXP</w:t>
+    </w:r>
+    <w:proofErr w:type="spellEnd"/>
+    <w:r>
+      <w:rPr>
+        <w:rFonts w:ascii="Helvetica" w:hAnsi="Helvetica" w:cs="Helvetica"/>
+        <w:color w:val="000000"/>
+        <w:sz w:val="12"/>
+        <w:shd w:val="clear" w:color="auto" w:fill="F5F5F5"/>
+      </w:rPr>
+      <w:t xml:space="preserve"> is a working brand and concept for virtual reality live event</w:t>
     </w:r>
     <w:r>
       <w:rPr>
@@ -1077,6 +2163,345 @@
 <file path=word/numbering.xml><?xml version="1.0" encoding="utf-8"?>
 <w:numbering xmlns:wpc="http://schemas.microsoft.com/office/word/2010/wordprocessingCanvas" xmlns:mc="http://schemas.openxmlformats.org/markup-compatibility/2006" xmlns:o="urn:schemas-microsoft-com:office:office" xmlns:r="http://schemas.openxmlformats.org/officeDocument/2006/relationships" xmlns:m="http://schemas.openxmlformats.org/officeDocument/2006/math" xmlns:v="urn:schemas-microsoft-com:vml" xmlns:wp14="http://schemas.microsoft.com/office/word/2010/wordprocessingDrawing" xmlns:wp="http://schemas.openxmlformats.org/drawingml/2006/wordprocessingDrawing" xmlns:w10="urn:schemas-microsoft-com:office:word" xmlns:w="http://schemas.openxmlformats.org/wordprocessingml/2006/main" xmlns:w14="http://schemas.microsoft.com/office/word/2010/wordml" xmlns:w15="http://schemas.microsoft.com/office/word/2012/wordml" xmlns:wpg="http://schemas.microsoft.com/office/word/2010/wordprocessingGroup" xmlns:wpi="http://schemas.microsoft.com/office/word/2010/wordprocessingInk" xmlns:wne="http://schemas.microsoft.com/office/word/2006/wordml" xmlns:wps="http://schemas.microsoft.com/office/word/2010/wordprocessingShape" mc:Ignorable="w14 w15 wp14">
   <w:abstractNum w:abstractNumId="0">
+    <w:nsid w:val="090078B0"/>
+    <w:multiLevelType w:val="hybridMultilevel"/>
+    <w:tmpl w:val="A1A4C1B0"/>
+    <w:lvl w:ilvl="0" w:tplc="0C090001">
+      <w:start w:val="1"/>
+      <w:numFmt w:val="bullet"/>
+      <w:lvlText w:val=""/>
+      <w:lvlJc w:val="left"/>
+      <w:pPr>
+        <w:ind w:left="720" w:hanging="360"/>
+      </w:pPr>
+      <w:rPr>
+        <w:rFonts w:ascii="Symbol" w:hAnsi="Symbol" w:hint="default"/>
+      </w:rPr>
+    </w:lvl>
+    <w:lvl w:ilvl="1" w:tplc="0C090003" w:tentative="1">
+      <w:start w:val="1"/>
+      <w:numFmt w:val="bullet"/>
+      <w:lvlText w:val="o"/>
+      <w:lvlJc w:val="left"/>
+      <w:pPr>
+        <w:ind w:left="1440" w:hanging="360"/>
+      </w:pPr>
+      <w:rPr>
+        <w:rFonts w:ascii="Courier New" w:hAnsi="Courier New" w:cs="Courier New" w:hint="default"/>
+      </w:rPr>
+    </w:lvl>
+    <w:lvl w:ilvl="2" w:tplc="0C090005" w:tentative="1">
+      <w:start w:val="1"/>
+      <w:numFmt w:val="bullet"/>
+      <w:lvlText w:val=""/>
+      <w:lvlJc w:val="left"/>
+      <w:pPr>
+        <w:ind w:left="2160" w:hanging="360"/>
+      </w:pPr>
+      <w:rPr>
+        <w:rFonts w:ascii="Wingdings" w:hAnsi="Wingdings" w:hint="default"/>
+      </w:rPr>
+    </w:lvl>
+    <w:lvl w:ilvl="3" w:tplc="0C090001" w:tentative="1">
+      <w:start w:val="1"/>
+      <w:numFmt w:val="bullet"/>
+      <w:lvlText w:val=""/>
+      <w:lvlJc w:val="left"/>
+      <w:pPr>
+        <w:ind w:left="2880" w:hanging="360"/>
+      </w:pPr>
+      <w:rPr>
+        <w:rFonts w:ascii="Symbol" w:hAnsi="Symbol" w:hint="default"/>
+      </w:rPr>
+    </w:lvl>
+    <w:lvl w:ilvl="4" w:tplc="0C090003" w:tentative="1">
+      <w:start w:val="1"/>
+      <w:numFmt w:val="bullet"/>
+      <w:lvlText w:val="o"/>
+      <w:lvlJc w:val="left"/>
+      <w:pPr>
+        <w:ind w:left="3600" w:hanging="360"/>
+      </w:pPr>
+      <w:rPr>
+        <w:rFonts w:ascii="Courier New" w:hAnsi="Courier New" w:cs="Courier New" w:hint="default"/>
+      </w:rPr>
+    </w:lvl>
+    <w:lvl w:ilvl="5" w:tplc="0C090005" w:tentative="1">
+      <w:start w:val="1"/>
+      <w:numFmt w:val="bullet"/>
+      <w:lvlText w:val=""/>
+      <w:lvlJc w:val="left"/>
+      <w:pPr>
+        <w:ind w:left="4320" w:hanging="360"/>
+      </w:pPr>
+      <w:rPr>
+        <w:rFonts w:ascii="Wingdings" w:hAnsi="Wingdings" w:hint="default"/>
+      </w:rPr>
+    </w:lvl>
+    <w:lvl w:ilvl="6" w:tplc="0C090001" w:tentative="1">
+      <w:start w:val="1"/>
+      <w:numFmt w:val="bullet"/>
+      <w:lvlText w:val=""/>
+      <w:lvlJc w:val="left"/>
+      <w:pPr>
+        <w:ind w:left="5040" w:hanging="360"/>
+      </w:pPr>
+      <w:rPr>
+        <w:rFonts w:ascii="Symbol" w:hAnsi="Symbol" w:hint="default"/>
+      </w:rPr>
+    </w:lvl>
+    <w:lvl w:ilvl="7" w:tplc="0C090003" w:tentative="1">
+      <w:start w:val="1"/>
+      <w:numFmt w:val="bullet"/>
+      <w:lvlText w:val="o"/>
+      <w:lvlJc w:val="left"/>
+      <w:pPr>
+        <w:ind w:left="5760" w:hanging="360"/>
+      </w:pPr>
+      <w:rPr>
+        <w:rFonts w:ascii="Courier New" w:hAnsi="Courier New" w:cs="Courier New" w:hint="default"/>
+      </w:rPr>
+    </w:lvl>
+    <w:lvl w:ilvl="8" w:tplc="0C090005" w:tentative="1">
+      <w:start w:val="1"/>
+      <w:numFmt w:val="bullet"/>
+      <w:lvlText w:val=""/>
+      <w:lvlJc w:val="left"/>
+      <w:pPr>
+        <w:ind w:left="6480" w:hanging="360"/>
+      </w:pPr>
+      <w:rPr>
+        <w:rFonts w:ascii="Wingdings" w:hAnsi="Wingdings" w:hint="default"/>
+      </w:rPr>
+    </w:lvl>
+  </w:abstractNum>
+  <w:abstractNum w:abstractNumId="1">
+    <w:nsid w:val="13030F9C"/>
+    <w:multiLevelType w:val="hybridMultilevel"/>
+    <w:tmpl w:val="1AD4BACE"/>
+    <w:lvl w:ilvl="0" w:tplc="0C090001">
+      <w:start w:val="1"/>
+      <w:numFmt w:val="bullet"/>
+      <w:lvlText w:val=""/>
+      <w:lvlJc w:val="left"/>
+      <w:pPr>
+        <w:ind w:left="720" w:hanging="360"/>
+      </w:pPr>
+      <w:rPr>
+        <w:rFonts w:ascii="Symbol" w:hAnsi="Symbol" w:hint="default"/>
+      </w:rPr>
+    </w:lvl>
+    <w:lvl w:ilvl="1" w:tplc="0C090003" w:tentative="1">
+      <w:start w:val="1"/>
+      <w:numFmt w:val="bullet"/>
+      <w:lvlText w:val="o"/>
+      <w:lvlJc w:val="left"/>
+      <w:pPr>
+        <w:ind w:left="1440" w:hanging="360"/>
+      </w:pPr>
+      <w:rPr>
+        <w:rFonts w:ascii="Courier New" w:hAnsi="Courier New" w:cs="Courier New" w:hint="default"/>
+      </w:rPr>
+    </w:lvl>
+    <w:lvl w:ilvl="2" w:tplc="0C090005" w:tentative="1">
+      <w:start w:val="1"/>
+      <w:numFmt w:val="bullet"/>
+      <w:lvlText w:val=""/>
+      <w:lvlJc w:val="left"/>
+      <w:pPr>
+        <w:ind w:left="2160" w:hanging="360"/>
+      </w:pPr>
+      <w:rPr>
+        <w:rFonts w:ascii="Wingdings" w:hAnsi="Wingdings" w:hint="default"/>
+      </w:rPr>
+    </w:lvl>
+    <w:lvl w:ilvl="3" w:tplc="0C090001" w:tentative="1">
+      <w:start w:val="1"/>
+      <w:numFmt w:val="bullet"/>
+      <w:lvlText w:val=""/>
+      <w:lvlJc w:val="left"/>
+      <w:pPr>
+        <w:ind w:left="2880" w:hanging="360"/>
+      </w:pPr>
+      <w:rPr>
+        <w:rFonts w:ascii="Symbol" w:hAnsi="Symbol" w:hint="default"/>
+      </w:rPr>
+    </w:lvl>
+    <w:lvl w:ilvl="4" w:tplc="0C090003" w:tentative="1">
+      <w:start w:val="1"/>
+      <w:numFmt w:val="bullet"/>
+      <w:lvlText w:val="o"/>
+      <w:lvlJc w:val="left"/>
+      <w:pPr>
+        <w:ind w:left="3600" w:hanging="360"/>
+      </w:pPr>
+      <w:rPr>
+        <w:rFonts w:ascii="Courier New" w:hAnsi="Courier New" w:cs="Courier New" w:hint="default"/>
+      </w:rPr>
+    </w:lvl>
+    <w:lvl w:ilvl="5" w:tplc="0C090005" w:tentative="1">
+      <w:start w:val="1"/>
+      <w:numFmt w:val="bullet"/>
+      <w:lvlText w:val=""/>
+      <w:lvlJc w:val="left"/>
+      <w:pPr>
+        <w:ind w:left="4320" w:hanging="360"/>
+      </w:pPr>
+      <w:rPr>
+        <w:rFonts w:ascii="Wingdings" w:hAnsi="Wingdings" w:hint="default"/>
+      </w:rPr>
+    </w:lvl>
+    <w:lvl w:ilvl="6" w:tplc="0C090001" w:tentative="1">
+      <w:start w:val="1"/>
+      <w:numFmt w:val="bullet"/>
+      <w:lvlText w:val=""/>
+      <w:lvlJc w:val="left"/>
+      <w:pPr>
+        <w:ind w:left="5040" w:hanging="360"/>
+      </w:pPr>
+      <w:rPr>
+        <w:rFonts w:ascii="Symbol" w:hAnsi="Symbol" w:hint="default"/>
+      </w:rPr>
+    </w:lvl>
+    <w:lvl w:ilvl="7" w:tplc="0C090003" w:tentative="1">
+      <w:start w:val="1"/>
+      <w:numFmt w:val="bullet"/>
+      <w:lvlText w:val="o"/>
+      <w:lvlJc w:val="left"/>
+      <w:pPr>
+        <w:ind w:left="5760" w:hanging="360"/>
+      </w:pPr>
+      <w:rPr>
+        <w:rFonts w:ascii="Courier New" w:hAnsi="Courier New" w:cs="Courier New" w:hint="default"/>
+      </w:rPr>
+    </w:lvl>
+    <w:lvl w:ilvl="8" w:tplc="0C090005" w:tentative="1">
+      <w:start w:val="1"/>
+      <w:numFmt w:val="bullet"/>
+      <w:lvlText w:val=""/>
+      <w:lvlJc w:val="left"/>
+      <w:pPr>
+        <w:ind w:left="6480" w:hanging="360"/>
+      </w:pPr>
+      <w:rPr>
+        <w:rFonts w:ascii="Wingdings" w:hAnsi="Wingdings" w:hint="default"/>
+      </w:rPr>
+    </w:lvl>
+  </w:abstractNum>
+  <w:abstractNum w:abstractNumId="2">
+    <w:nsid w:val="3DE94A0C"/>
+    <w:multiLevelType w:val="hybridMultilevel"/>
+    <w:tmpl w:val="D1207832"/>
+    <w:lvl w:ilvl="0" w:tplc="0C090001">
+      <w:start w:val="1"/>
+      <w:numFmt w:val="bullet"/>
+      <w:lvlText w:val=""/>
+      <w:lvlJc w:val="left"/>
+      <w:pPr>
+        <w:ind w:left="720" w:hanging="360"/>
+      </w:pPr>
+      <w:rPr>
+        <w:rFonts w:ascii="Symbol" w:hAnsi="Symbol" w:hint="default"/>
+      </w:rPr>
+    </w:lvl>
+    <w:lvl w:ilvl="1" w:tplc="0C090003" w:tentative="1">
+      <w:start w:val="1"/>
+      <w:numFmt w:val="bullet"/>
+      <w:lvlText w:val="o"/>
+      <w:lvlJc w:val="left"/>
+      <w:pPr>
+        <w:ind w:left="1440" w:hanging="360"/>
+      </w:pPr>
+      <w:rPr>
+        <w:rFonts w:ascii="Courier New" w:hAnsi="Courier New" w:cs="Courier New" w:hint="default"/>
+      </w:rPr>
+    </w:lvl>
+    <w:lvl w:ilvl="2" w:tplc="0C090005" w:tentative="1">
+      <w:start w:val="1"/>
+      <w:numFmt w:val="bullet"/>
+      <w:lvlText w:val=""/>
+      <w:lvlJc w:val="left"/>
+      <w:pPr>
+        <w:ind w:left="2160" w:hanging="360"/>
+      </w:pPr>
+      <w:rPr>
+        <w:rFonts w:ascii="Wingdings" w:hAnsi="Wingdings" w:hint="default"/>
+      </w:rPr>
+    </w:lvl>
+    <w:lvl w:ilvl="3" w:tplc="0C090001" w:tentative="1">
+      <w:start w:val="1"/>
+      <w:numFmt w:val="bullet"/>
+      <w:lvlText w:val=""/>
+      <w:lvlJc w:val="left"/>
+      <w:pPr>
+        <w:ind w:left="2880" w:hanging="360"/>
+      </w:pPr>
+      <w:rPr>
+        <w:rFonts w:ascii="Symbol" w:hAnsi="Symbol" w:hint="default"/>
+      </w:rPr>
+    </w:lvl>
+    <w:lvl w:ilvl="4" w:tplc="0C090003" w:tentative="1">
+      <w:start w:val="1"/>
+      <w:numFmt w:val="bullet"/>
+      <w:lvlText w:val="o"/>
+      <w:lvlJc w:val="left"/>
+      <w:pPr>
+        <w:ind w:left="3600" w:hanging="360"/>
+      </w:pPr>
+      <w:rPr>
+        <w:rFonts w:ascii="Courier New" w:hAnsi="Courier New" w:cs="Courier New" w:hint="default"/>
+      </w:rPr>
+    </w:lvl>
+    <w:lvl w:ilvl="5" w:tplc="0C090005" w:tentative="1">
+      <w:start w:val="1"/>
+      <w:numFmt w:val="bullet"/>
+      <w:lvlText w:val=""/>
+      <w:lvlJc w:val="left"/>
+      <w:pPr>
+        <w:ind w:left="4320" w:hanging="360"/>
+      </w:pPr>
+      <w:rPr>
+        <w:rFonts w:ascii="Wingdings" w:hAnsi="Wingdings" w:hint="default"/>
+      </w:rPr>
+    </w:lvl>
+    <w:lvl w:ilvl="6" w:tplc="0C090001" w:tentative="1">
+      <w:start w:val="1"/>
+      <w:numFmt w:val="bullet"/>
+      <w:lvlText w:val=""/>
+      <w:lvlJc w:val="left"/>
+      <w:pPr>
+        <w:ind w:left="5040" w:hanging="360"/>
+      </w:pPr>
+      <w:rPr>
+        <w:rFonts w:ascii="Symbol" w:hAnsi="Symbol" w:hint="default"/>
+      </w:rPr>
+    </w:lvl>
+    <w:lvl w:ilvl="7" w:tplc="0C090003" w:tentative="1">
+      <w:start w:val="1"/>
+      <w:numFmt w:val="bullet"/>
+      <w:lvlText w:val="o"/>
+      <w:lvlJc w:val="left"/>
+      <w:pPr>
+        <w:ind w:left="5760" w:hanging="360"/>
+      </w:pPr>
+      <w:rPr>
+        <w:rFonts w:ascii="Courier New" w:hAnsi="Courier New" w:cs="Courier New" w:hint="default"/>
+      </w:rPr>
+    </w:lvl>
+    <w:lvl w:ilvl="8" w:tplc="0C090005" w:tentative="1">
+      <w:start w:val="1"/>
+      <w:numFmt w:val="bullet"/>
+      <w:lvlText w:val=""/>
+      <w:lvlJc w:val="left"/>
+      <w:pPr>
+        <w:ind w:left="6480" w:hanging="360"/>
+      </w:pPr>
+      <w:rPr>
+        <w:rFonts w:ascii="Wingdings" w:hAnsi="Wingdings" w:hint="default"/>
+      </w:rPr>
+    </w:lvl>
+  </w:abstractNum>
+  <w:abstractNum w:abstractNumId="3">
     <w:nsid w:val="48041491"/>
     <w:multiLevelType w:val="hybridMultilevel"/>
     <w:tmpl w:val="79FE9F6E"/>
@@ -1188,8 +2613,249 @@
       </w:rPr>
     </w:lvl>
   </w:abstractNum>
+  <w:abstractNum w:abstractNumId="4">
+    <w:nsid w:val="571334EE"/>
+    <w:multiLevelType w:val="hybridMultilevel"/>
+    <w:tmpl w:val="85F8219A"/>
+    <w:lvl w:ilvl="0" w:tplc="0C090001">
+      <w:start w:val="1"/>
+      <w:numFmt w:val="bullet"/>
+      <w:lvlText w:val=""/>
+      <w:lvlJc w:val="left"/>
+      <w:pPr>
+        <w:ind w:left="720" w:hanging="360"/>
+      </w:pPr>
+      <w:rPr>
+        <w:rFonts w:ascii="Symbol" w:hAnsi="Symbol" w:hint="default"/>
+      </w:rPr>
+    </w:lvl>
+    <w:lvl w:ilvl="1" w:tplc="0C090003" w:tentative="1">
+      <w:start w:val="1"/>
+      <w:numFmt w:val="bullet"/>
+      <w:lvlText w:val="o"/>
+      <w:lvlJc w:val="left"/>
+      <w:pPr>
+        <w:ind w:left="1440" w:hanging="360"/>
+      </w:pPr>
+      <w:rPr>
+        <w:rFonts w:ascii="Courier New" w:hAnsi="Courier New" w:cs="Courier New" w:hint="default"/>
+      </w:rPr>
+    </w:lvl>
+    <w:lvl w:ilvl="2" w:tplc="0C090005" w:tentative="1">
+      <w:start w:val="1"/>
+      <w:numFmt w:val="bullet"/>
+      <w:lvlText w:val=""/>
+      <w:lvlJc w:val="left"/>
+      <w:pPr>
+        <w:ind w:left="2160" w:hanging="360"/>
+      </w:pPr>
+      <w:rPr>
+        <w:rFonts w:ascii="Wingdings" w:hAnsi="Wingdings" w:hint="default"/>
+      </w:rPr>
+    </w:lvl>
+    <w:lvl w:ilvl="3" w:tplc="0C090001" w:tentative="1">
+      <w:start w:val="1"/>
+      <w:numFmt w:val="bullet"/>
+      <w:lvlText w:val=""/>
+      <w:lvlJc w:val="left"/>
+      <w:pPr>
+        <w:ind w:left="2880" w:hanging="360"/>
+      </w:pPr>
+      <w:rPr>
+        <w:rFonts w:ascii="Symbol" w:hAnsi="Symbol" w:hint="default"/>
+      </w:rPr>
+    </w:lvl>
+    <w:lvl w:ilvl="4" w:tplc="0C090003" w:tentative="1">
+      <w:start w:val="1"/>
+      <w:numFmt w:val="bullet"/>
+      <w:lvlText w:val="o"/>
+      <w:lvlJc w:val="left"/>
+      <w:pPr>
+        <w:ind w:left="3600" w:hanging="360"/>
+      </w:pPr>
+      <w:rPr>
+        <w:rFonts w:ascii="Courier New" w:hAnsi="Courier New" w:cs="Courier New" w:hint="default"/>
+      </w:rPr>
+    </w:lvl>
+    <w:lvl w:ilvl="5" w:tplc="0C090005" w:tentative="1">
+      <w:start w:val="1"/>
+      <w:numFmt w:val="bullet"/>
+      <w:lvlText w:val=""/>
+      <w:lvlJc w:val="left"/>
+      <w:pPr>
+        <w:ind w:left="4320" w:hanging="360"/>
+      </w:pPr>
+      <w:rPr>
+        <w:rFonts w:ascii="Wingdings" w:hAnsi="Wingdings" w:hint="default"/>
+      </w:rPr>
+    </w:lvl>
+    <w:lvl w:ilvl="6" w:tplc="0C090001" w:tentative="1">
+      <w:start w:val="1"/>
+      <w:numFmt w:val="bullet"/>
+      <w:lvlText w:val=""/>
+      <w:lvlJc w:val="left"/>
+      <w:pPr>
+        <w:ind w:left="5040" w:hanging="360"/>
+      </w:pPr>
+      <w:rPr>
+        <w:rFonts w:ascii="Symbol" w:hAnsi="Symbol" w:hint="default"/>
+      </w:rPr>
+    </w:lvl>
+    <w:lvl w:ilvl="7" w:tplc="0C090003" w:tentative="1">
+      <w:start w:val="1"/>
+      <w:numFmt w:val="bullet"/>
+      <w:lvlText w:val="o"/>
+      <w:lvlJc w:val="left"/>
+      <w:pPr>
+        <w:ind w:left="5760" w:hanging="360"/>
+      </w:pPr>
+      <w:rPr>
+        <w:rFonts w:ascii="Courier New" w:hAnsi="Courier New" w:cs="Courier New" w:hint="default"/>
+      </w:rPr>
+    </w:lvl>
+    <w:lvl w:ilvl="8" w:tplc="0C090005" w:tentative="1">
+      <w:start w:val="1"/>
+      <w:numFmt w:val="bullet"/>
+      <w:lvlText w:val=""/>
+      <w:lvlJc w:val="left"/>
+      <w:pPr>
+        <w:ind w:left="6480" w:hanging="360"/>
+      </w:pPr>
+      <w:rPr>
+        <w:rFonts w:ascii="Wingdings" w:hAnsi="Wingdings" w:hint="default"/>
+      </w:rPr>
+    </w:lvl>
+  </w:abstractNum>
+  <w:abstractNum w:abstractNumId="5">
+    <w:nsid w:val="63FB51D0"/>
+    <w:multiLevelType w:val="hybridMultilevel"/>
+    <w:tmpl w:val="AE301112"/>
+    <w:lvl w:ilvl="0" w:tplc="0C090001">
+      <w:start w:val="1"/>
+      <w:numFmt w:val="bullet"/>
+      <w:lvlText w:val=""/>
+      <w:lvlJc w:val="left"/>
+      <w:pPr>
+        <w:ind w:left="360" w:hanging="360"/>
+      </w:pPr>
+      <w:rPr>
+        <w:rFonts w:ascii="Symbol" w:hAnsi="Symbol" w:hint="default"/>
+      </w:rPr>
+    </w:lvl>
+    <w:lvl w:ilvl="1" w:tplc="0C090003" w:tentative="1">
+      <w:start w:val="1"/>
+      <w:numFmt w:val="bullet"/>
+      <w:lvlText w:val="o"/>
+      <w:lvlJc w:val="left"/>
+      <w:pPr>
+        <w:ind w:left="1080" w:hanging="360"/>
+      </w:pPr>
+      <w:rPr>
+        <w:rFonts w:ascii="Courier New" w:hAnsi="Courier New" w:cs="Courier New" w:hint="default"/>
+      </w:rPr>
+    </w:lvl>
+    <w:lvl w:ilvl="2" w:tplc="0C090005" w:tentative="1">
+      <w:start w:val="1"/>
+      <w:numFmt w:val="bullet"/>
+      <w:lvlText w:val=""/>
+      <w:lvlJc w:val="left"/>
+      <w:pPr>
+        <w:ind w:left="1800" w:hanging="360"/>
+      </w:pPr>
+      <w:rPr>
+        <w:rFonts w:ascii="Wingdings" w:hAnsi="Wingdings" w:hint="default"/>
+      </w:rPr>
+    </w:lvl>
+    <w:lvl w:ilvl="3" w:tplc="0C090001" w:tentative="1">
+      <w:start w:val="1"/>
+      <w:numFmt w:val="bullet"/>
+      <w:lvlText w:val=""/>
+      <w:lvlJc w:val="left"/>
+      <w:pPr>
+        <w:ind w:left="2520" w:hanging="360"/>
+      </w:pPr>
+      <w:rPr>
+        <w:rFonts w:ascii="Symbol" w:hAnsi="Symbol" w:hint="default"/>
+      </w:rPr>
+    </w:lvl>
+    <w:lvl w:ilvl="4" w:tplc="0C090003" w:tentative="1">
+      <w:start w:val="1"/>
+      <w:numFmt w:val="bullet"/>
+      <w:lvlText w:val="o"/>
+      <w:lvlJc w:val="left"/>
+      <w:pPr>
+        <w:ind w:left="3240" w:hanging="360"/>
+      </w:pPr>
+      <w:rPr>
+        <w:rFonts w:ascii="Courier New" w:hAnsi="Courier New" w:cs="Courier New" w:hint="default"/>
+      </w:rPr>
+    </w:lvl>
+    <w:lvl w:ilvl="5" w:tplc="0C090005" w:tentative="1">
+      <w:start w:val="1"/>
+      <w:numFmt w:val="bullet"/>
+      <w:lvlText w:val=""/>
+      <w:lvlJc w:val="left"/>
+      <w:pPr>
+        <w:ind w:left="3960" w:hanging="360"/>
+      </w:pPr>
+      <w:rPr>
+        <w:rFonts w:ascii="Wingdings" w:hAnsi="Wingdings" w:hint="default"/>
+      </w:rPr>
+    </w:lvl>
+    <w:lvl w:ilvl="6" w:tplc="0C090001" w:tentative="1">
+      <w:start w:val="1"/>
+      <w:numFmt w:val="bullet"/>
+      <w:lvlText w:val=""/>
+      <w:lvlJc w:val="left"/>
+      <w:pPr>
+        <w:ind w:left="4680" w:hanging="360"/>
+      </w:pPr>
+      <w:rPr>
+        <w:rFonts w:ascii="Symbol" w:hAnsi="Symbol" w:hint="default"/>
+      </w:rPr>
+    </w:lvl>
+    <w:lvl w:ilvl="7" w:tplc="0C090003" w:tentative="1">
+      <w:start w:val="1"/>
+      <w:numFmt w:val="bullet"/>
+      <w:lvlText w:val="o"/>
+      <w:lvlJc w:val="left"/>
+      <w:pPr>
+        <w:ind w:left="5400" w:hanging="360"/>
+      </w:pPr>
+      <w:rPr>
+        <w:rFonts w:ascii="Courier New" w:hAnsi="Courier New" w:cs="Courier New" w:hint="default"/>
+      </w:rPr>
+    </w:lvl>
+    <w:lvl w:ilvl="8" w:tplc="0C090005" w:tentative="1">
+      <w:start w:val="1"/>
+      <w:numFmt w:val="bullet"/>
+      <w:lvlText w:val=""/>
+      <w:lvlJc w:val="left"/>
+      <w:pPr>
+        <w:ind w:left="6120" w:hanging="360"/>
+      </w:pPr>
+      <w:rPr>
+        <w:rFonts w:ascii="Wingdings" w:hAnsi="Wingdings" w:hint="default"/>
+      </w:rPr>
+    </w:lvl>
+  </w:abstractNum>
   <w:num w:numId="1">
+    <w:abstractNumId w:val="3"/>
+  </w:num>
+  <w:num w:numId="2">
+    <w:abstractNumId w:val="2"/>
+  </w:num>
+  <w:num w:numId="3">
+    <w:abstractNumId w:val="5"/>
+  </w:num>
+  <w:num w:numId="4">
     <w:abstractNumId w:val="0"/>
+  </w:num>
+  <w:num w:numId="5">
+    <w:abstractNumId w:val="1"/>
+  </w:num>
+  <w:num w:numId="6">
+    <w:abstractNumId w:val="4"/>
   </w:num>
 </w:numbering>
 </file>
@@ -2636,7 +4302,7 @@
 </file>
 
 <file path=customXml/itemProps1.xml><?xml version="1.0" encoding="utf-8"?>
-<ds:datastoreItem xmlns:ds="http://schemas.openxmlformats.org/officeDocument/2006/customXml" ds:itemID="{5FB3B0A3-74CB-4FC6-B2C8-5D5B3A94ABDB}">
+<ds:datastoreItem xmlns:ds="http://schemas.openxmlformats.org/officeDocument/2006/customXml" ds:itemID="{BE408380-B40F-4FD9-9CB8-30D5E919B8CC}">
   <ds:schemaRefs>
     <ds:schemaRef ds:uri="http://schemas.openxmlformats.org/officeDocument/2006/bibliography"/>
   </ds:schemaRefs>

</xml_diff>